<commit_message>
Deep sleep wake-up fixed
</commit_message>
<xml_diff>
--- a/manual.docx
+++ b/manual.docx
@@ -31,6 +31,316 @@
       <w:pPr>
         <w:jc w:val="center"/>
       </w:pPr>
+      <w:r>
+        <w:rPr>
+          <w:noProof/>
+        </w:rPr>
+        <mc:AlternateContent>
+          <mc:Choice Requires="wps">
+            <w:drawing>
+              <wp:anchor distT="0" distB="0" distL="114300" distR="114300" simplePos="0" relativeHeight="251671552" behindDoc="0" locked="0" layoutInCell="1" allowOverlap="1" wp14:anchorId="5461E206" wp14:editId="2D14EE1E">
+                <wp:simplePos x="0" y="0"/>
+                <wp:positionH relativeFrom="column">
+                  <wp:posOffset>5507042</wp:posOffset>
+                </wp:positionH>
+                <wp:positionV relativeFrom="page">
+                  <wp:posOffset>3767455</wp:posOffset>
+                </wp:positionV>
+                <wp:extent cx="818984" cy="508392"/>
+                <wp:effectExtent l="0" t="0" r="0" b="6350"/>
+                <wp:wrapNone/>
+                <wp:docPr id="13" name="Text Box 13"/>
+                <wp:cNvGraphicFramePr/>
+                <a:graphic xmlns:a="http://schemas.openxmlformats.org/drawingml/2006/main">
+                  <a:graphicData uri="http://schemas.microsoft.com/office/word/2010/wordprocessingShape">
+                    <wps:wsp>
+                      <wps:cNvSpPr txBox="1"/>
+                      <wps:spPr>
+                        <a:xfrm>
+                          <a:off x="0" y="0"/>
+                          <a:ext cx="818984" cy="508392"/>
+                        </a:xfrm>
+                        <a:prstGeom prst="rect">
+                          <a:avLst/>
+                        </a:prstGeom>
+                        <a:noFill/>
+                        <a:ln w="6350">
+                          <a:noFill/>
+                        </a:ln>
+                      </wps:spPr>
+                      <wps:txbx>
+                        <w:txbxContent>
+                          <w:p>
+                            <w:pPr>
+                              <w:rPr>
+                                <w:sz w:val="20"/>
+                                <w:szCs w:val="20"/>
+                              </w:rPr>
+                            </w:pPr>
+                            <w:r>
+                              <w:rPr>
+                                <w:sz w:val="20"/>
+                                <w:szCs w:val="20"/>
+                              </w:rPr>
+                              <w:t>Touch pad</w:t>
+                            </w:r>
+                          </w:p>
+                        </w:txbxContent>
+                      </wps:txbx>
+                      <wps:bodyPr rot="0" spcFirstLastPara="0" vertOverflow="overflow" horzOverflow="overflow" vert="horz" wrap="square" lIns="91440" tIns="45720" rIns="91440" bIns="45720" numCol="1" spcCol="0" rtlCol="0" fromWordArt="0" anchor="t" anchorCtr="0" forceAA="0" compatLnSpc="1">
+                        <a:prstTxWarp prst="textNoShape">
+                          <a:avLst/>
+                        </a:prstTxWarp>
+                        <a:noAutofit/>
+                      </wps:bodyPr>
+                    </wps:wsp>
+                  </a:graphicData>
+                </a:graphic>
+                <wp14:sizeRelH relativeFrom="margin">
+                  <wp14:pctWidth>0</wp14:pctWidth>
+                </wp14:sizeRelH>
+                <wp14:sizeRelV relativeFrom="margin">
+                  <wp14:pctHeight>0</wp14:pctHeight>
+                </wp14:sizeRelV>
+              </wp:anchor>
+            </w:drawing>
+          </mc:Choice>
+          <mc:Fallback>
+            <w:pict>
+              <v:shapetype w14:anchorId="5461E206" id="_x0000_t202" coordsize="21600,21600" o:spt="202" path="m,l,21600r21600,l21600,xe">
+                <v:stroke joinstyle="miter"/>
+                <v:path gradientshapeok="t" o:connecttype="rect"/>
+              </v:shapetype>
+              <v:shape id="Text Box 13" o:spid="_x0000_s1026" type="#_x0000_t202" style="position:absolute;left:0;text-align:left;margin-left:433.65pt;margin-top:296.65pt;width:64.5pt;height:40.05pt;z-index:251671552;visibility:visible;mso-wrap-style:square;mso-width-percent:0;mso-height-percent:0;mso-wrap-distance-left:9pt;mso-wrap-distance-top:0;mso-wrap-distance-right:9pt;mso-wrap-distance-bottom:0;mso-position-horizontal:absolute;mso-position-horizontal-relative:text;mso-position-vertical:absolute;mso-position-vertical-relative:page;mso-width-percent:0;mso-height-percent:0;mso-width-relative:margin;mso-height-relative:margin;v-text-anchor:top" o:gfxdata="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" filled="f" stroked="f" strokeweight=".5pt">
+                <v:textbox>
+                  <w:txbxContent>
+                    <w:p>
+                      <w:pPr>
+                        <w:rPr>
+                          <w:sz w:val="20"/>
+                          <w:szCs w:val="20"/>
+                        </w:rPr>
+                      </w:pPr>
+                      <w:r>
+                        <w:rPr>
+                          <w:sz w:val="20"/>
+                          <w:szCs w:val="20"/>
+                        </w:rPr>
+                        <w:t>Touch pad</w:t>
+                      </w:r>
+                    </w:p>
+                  </w:txbxContent>
+                </v:textbox>
+                <w10:wrap anchory="page"/>
+              </v:shape>
+            </w:pict>
+          </mc:Fallback>
+        </mc:AlternateContent>
+      </w:r>
+      <w:r>
+        <w:rPr>
+          <w:noProof/>
+        </w:rPr>
+        <mc:AlternateContent>
+          <mc:Choice Requires="wps">
+            <w:drawing>
+              <wp:anchor distT="0" distB="0" distL="114300" distR="114300" simplePos="0" relativeHeight="251669504" behindDoc="0" locked="0" layoutInCell="1" allowOverlap="1" wp14:anchorId="08F49D4E" wp14:editId="029D3306">
+                <wp:simplePos x="0" y="0"/>
+                <wp:positionH relativeFrom="column">
+                  <wp:posOffset>2912717</wp:posOffset>
+                </wp:positionH>
+                <wp:positionV relativeFrom="page">
+                  <wp:posOffset>4182883</wp:posOffset>
+                </wp:positionV>
+                <wp:extent cx="1309816" cy="508392"/>
+                <wp:effectExtent l="0" t="0" r="0" b="6350"/>
+                <wp:wrapNone/>
+                <wp:docPr id="2" name="Text Box 2"/>
+                <wp:cNvGraphicFramePr/>
+                <a:graphic xmlns:a="http://schemas.openxmlformats.org/drawingml/2006/main">
+                  <a:graphicData uri="http://schemas.microsoft.com/office/word/2010/wordprocessingShape">
+                    <wps:wsp>
+                      <wps:cNvSpPr txBox="1"/>
+                      <wps:spPr>
+                        <a:xfrm>
+                          <a:off x="0" y="0"/>
+                          <a:ext cx="1309816" cy="508392"/>
+                        </a:xfrm>
+                        <a:prstGeom prst="rect">
+                          <a:avLst/>
+                        </a:prstGeom>
+                        <a:noFill/>
+                        <a:ln w="6350">
+                          <a:noFill/>
+                        </a:ln>
+                      </wps:spPr>
+                      <wps:txbx>
+                        <w:txbxContent>
+                          <w:p>
+                            <w:pPr>
+                              <w:rPr>
+                                <w:sz w:val="20"/>
+                                <w:szCs w:val="20"/>
+                              </w:rPr>
+                            </w:pPr>
+                            <w:r>
+                              <w:rPr>
+                                <w:sz w:val="20"/>
+                                <w:szCs w:val="20"/>
+                              </w:rPr>
+                              <w:t>DC power jack</w:t>
+                            </w:r>
+                          </w:p>
+                        </w:txbxContent>
+                      </wps:txbx>
+                      <wps:bodyPr rot="0" spcFirstLastPara="0" vertOverflow="overflow" horzOverflow="overflow" vert="horz" wrap="square" lIns="91440" tIns="45720" rIns="91440" bIns="45720" numCol="1" spcCol="0" rtlCol="0" fromWordArt="0" anchor="t" anchorCtr="0" forceAA="0" compatLnSpc="1">
+                        <a:prstTxWarp prst="textNoShape">
+                          <a:avLst/>
+                        </a:prstTxWarp>
+                        <a:noAutofit/>
+                      </wps:bodyPr>
+                    </wps:wsp>
+                  </a:graphicData>
+                </a:graphic>
+                <wp14:sizeRelH relativeFrom="margin">
+                  <wp14:pctWidth>0</wp14:pctWidth>
+                </wp14:sizeRelH>
+                <wp14:sizeRelV relativeFrom="margin">
+                  <wp14:pctHeight>0</wp14:pctHeight>
+                </wp14:sizeRelV>
+              </wp:anchor>
+            </w:drawing>
+          </mc:Choice>
+          <mc:Fallback>
+            <w:pict>
+              <v:shape w14:anchorId="08F49D4E" id="Text Box 2" o:spid="_x0000_s1027" type="#_x0000_t202" style="position:absolute;left:0;text-align:left;margin-left:229.35pt;margin-top:329.35pt;width:103.15pt;height:40.05pt;z-index:251669504;visibility:visible;mso-wrap-style:square;mso-width-percent:0;mso-height-percent:0;mso-wrap-distance-left:9pt;mso-wrap-distance-top:0;mso-wrap-distance-right:9pt;mso-wrap-distance-bottom:0;mso-position-horizontal:absolute;mso-position-horizontal-relative:text;mso-position-vertical:absolute;mso-position-vertical-relative:page;mso-width-percent:0;mso-height-percent:0;mso-width-relative:margin;mso-height-relative:margin;v-text-anchor:top" o:gfxdata="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" filled="f" stroked="f" strokeweight=".5pt">
+                <v:textbox>
+                  <w:txbxContent>
+                    <w:p>
+                      <w:pPr>
+                        <w:rPr>
+                          <w:sz w:val="20"/>
+                          <w:szCs w:val="20"/>
+                        </w:rPr>
+                      </w:pPr>
+                      <w:r>
+                        <w:rPr>
+                          <w:sz w:val="20"/>
+                          <w:szCs w:val="20"/>
+                        </w:rPr>
+                        <w:t>DC power jack</w:t>
+                      </w:r>
+                    </w:p>
+                  </w:txbxContent>
+                </v:textbox>
+                <w10:wrap anchory="page"/>
+              </v:shape>
+            </w:pict>
+          </mc:Fallback>
+        </mc:AlternateContent>
+      </w:r>
+      <w:r>
+        <w:rPr>
+          <w:noProof/>
+        </w:rPr>
+        <mc:AlternateContent>
+          <mc:Choice Requires="wps">
+            <w:drawing>
+              <wp:anchor distT="0" distB="0" distL="114300" distR="114300" simplePos="0" relativeHeight="251660288" behindDoc="0" locked="0" layoutInCell="1" allowOverlap="1" wp14:anchorId="673DB7B5" wp14:editId="3C0A99A3">
+                <wp:simplePos x="0" y="0"/>
+                <wp:positionH relativeFrom="column">
+                  <wp:posOffset>-124570</wp:posOffset>
+                </wp:positionH>
+                <wp:positionV relativeFrom="page">
+                  <wp:posOffset>3861546</wp:posOffset>
+                </wp:positionV>
+                <wp:extent cx="1309816" cy="508392"/>
+                <wp:effectExtent l="0" t="0" r="0" b="6350"/>
+                <wp:wrapNone/>
+                <wp:docPr id="6" name="Text Box 6"/>
+                <wp:cNvGraphicFramePr/>
+                <a:graphic xmlns:a="http://schemas.openxmlformats.org/drawingml/2006/main">
+                  <a:graphicData uri="http://schemas.microsoft.com/office/word/2010/wordprocessingShape">
+                    <wps:wsp>
+                      <wps:cNvSpPr txBox="1"/>
+                      <wps:spPr>
+                        <a:xfrm>
+                          <a:off x="0" y="0"/>
+                          <a:ext cx="1309816" cy="508392"/>
+                        </a:xfrm>
+                        <a:prstGeom prst="rect">
+                          <a:avLst/>
+                        </a:prstGeom>
+                        <a:noFill/>
+                        <a:ln w="6350">
+                          <a:noFill/>
+                        </a:ln>
+                      </wps:spPr>
+                      <wps:txbx>
+                        <w:txbxContent>
+                          <w:p>
+                            <w:pPr>
+                              <w:rPr>
+                                <w:sz w:val="20"/>
+                                <w:szCs w:val="20"/>
+                              </w:rPr>
+                            </w:pPr>
+                            <w:r>
+                              <w:rPr>
+                                <w:sz w:val="20"/>
+                                <w:szCs w:val="20"/>
+                              </w:rPr>
+                              <w:t>Vacuum fluorescent display</w:t>
+                            </w:r>
+                          </w:p>
+                        </w:txbxContent>
+                      </wps:txbx>
+                      <wps:bodyPr rot="0" spcFirstLastPara="0" vertOverflow="overflow" horzOverflow="overflow" vert="horz" wrap="square" lIns="91440" tIns="45720" rIns="91440" bIns="45720" numCol="1" spcCol="0" rtlCol="0" fromWordArt="0" anchor="t" anchorCtr="0" forceAA="0" compatLnSpc="1">
+                        <a:prstTxWarp prst="textNoShape">
+                          <a:avLst/>
+                        </a:prstTxWarp>
+                        <a:noAutofit/>
+                      </wps:bodyPr>
+                    </wps:wsp>
+                  </a:graphicData>
+                </a:graphic>
+                <wp14:sizeRelH relativeFrom="margin">
+                  <wp14:pctWidth>0</wp14:pctWidth>
+                </wp14:sizeRelH>
+                <wp14:sizeRelV relativeFrom="margin">
+                  <wp14:pctHeight>0</wp14:pctHeight>
+                </wp14:sizeRelV>
+              </wp:anchor>
+            </w:drawing>
+          </mc:Choice>
+          <mc:Fallback>
+            <w:pict>
+              <v:shape w14:anchorId="673DB7B5" id="Text Box 6" o:spid="_x0000_s1028" type="#_x0000_t202" style="position:absolute;left:0;text-align:left;margin-left:-9.8pt;margin-top:304.05pt;width:103.15pt;height:40.05pt;z-index:251660288;visibility:visible;mso-wrap-style:square;mso-width-percent:0;mso-height-percent:0;mso-wrap-distance-left:9pt;mso-wrap-distance-top:0;mso-wrap-distance-right:9pt;mso-wrap-distance-bottom:0;mso-position-horizontal:absolute;mso-position-horizontal-relative:text;mso-position-vertical:absolute;mso-position-vertical-relative:page;mso-width-percent:0;mso-height-percent:0;mso-width-relative:margin;mso-height-relative:margin;v-text-anchor:top" o:gfxdata="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" filled="f" stroked="f" strokeweight=".5pt">
+                <v:textbox>
+                  <w:txbxContent>
+                    <w:p>
+                      <w:pPr>
+                        <w:rPr>
+                          <w:sz w:val="20"/>
+                          <w:szCs w:val="20"/>
+                        </w:rPr>
+                      </w:pPr>
+                      <w:r>
+                        <w:rPr>
+                          <w:sz w:val="20"/>
+                          <w:szCs w:val="20"/>
+                        </w:rPr>
+                        <w:t>Vacuum fluorescent display</w:t>
+                      </w:r>
+                    </w:p>
+                  </w:txbxContent>
+                </v:textbox>
+                <w10:wrap anchory="page"/>
+              </v:shape>
+            </w:pict>
+          </mc:Fallback>
+        </mc:AlternateContent>
+      </w:r>
       <w:r>
         <w:rPr>
           <w:noProof/>
@@ -107,215 +417,7 @@
         <mc:AlternateContent>
           <mc:Choice Requires="wps">
             <w:drawing>
-              <wp:anchor distT="0" distB="0" distL="114300" distR="114300" simplePos="0" relativeHeight="251663360" behindDoc="0" locked="0" layoutInCell="1" allowOverlap="1" wp14:anchorId="5F9F71EE" wp14:editId="2116C244">
-                <wp:simplePos x="0" y="0"/>
-                <wp:positionH relativeFrom="column">
-                  <wp:posOffset>3628354</wp:posOffset>
-                </wp:positionH>
-                <wp:positionV relativeFrom="page">
-                  <wp:posOffset>4169410</wp:posOffset>
-                </wp:positionV>
-                <wp:extent cx="290195" cy="285115"/>
-                <wp:effectExtent l="0" t="0" r="0" b="635"/>
-                <wp:wrapNone/>
-                <wp:docPr id="8" name="Text Box 8"/>
-                <wp:cNvGraphicFramePr/>
-                <a:graphic xmlns:a="http://schemas.openxmlformats.org/drawingml/2006/main">
-                  <a:graphicData uri="http://schemas.microsoft.com/office/word/2010/wordprocessingShape">
-                    <wps:wsp>
-                      <wps:cNvSpPr txBox="1"/>
-                      <wps:spPr>
-                        <a:xfrm>
-                          <a:off x="0" y="0"/>
-                          <a:ext cx="290195" cy="285115"/>
-                        </a:xfrm>
-                        <a:prstGeom prst="rect">
-                          <a:avLst/>
-                        </a:prstGeom>
-                        <a:noFill/>
-                        <a:ln w="6350">
-                          <a:noFill/>
-                        </a:ln>
-                      </wps:spPr>
-                      <wps:txbx>
-                        <w:txbxContent>
-                          <w:p>
-                            <w:pPr>
-                              <w:rPr>
-                                <w:sz w:val="20"/>
-                                <w:szCs w:val="20"/>
-                              </w:rPr>
-                            </w:pPr>
-                            <w:r>
-                              <w:rPr>
-                                <w:sz w:val="20"/>
-                                <w:szCs w:val="20"/>
-                              </w:rPr>
-                              <w:t>3</w:t>
-                            </w:r>
-                          </w:p>
-                        </w:txbxContent>
-                      </wps:txbx>
-                      <wps:bodyPr rot="0" spcFirstLastPara="0" vertOverflow="overflow" horzOverflow="overflow" vert="horz" wrap="square" lIns="91440" tIns="45720" rIns="91440" bIns="45720" numCol="1" spcCol="0" rtlCol="0" fromWordArt="0" anchor="t" anchorCtr="0" forceAA="0" compatLnSpc="1">
-                        <a:prstTxWarp prst="textNoShape">
-                          <a:avLst/>
-                        </a:prstTxWarp>
-                        <a:noAutofit/>
-                      </wps:bodyPr>
-                    </wps:wsp>
-                  </a:graphicData>
-                </a:graphic>
-                <wp14:sizeRelH relativeFrom="margin">
-                  <wp14:pctWidth>0</wp14:pctWidth>
-                </wp14:sizeRelH>
-                <wp14:sizeRelV relativeFrom="margin">
-                  <wp14:pctHeight>0</wp14:pctHeight>
-                </wp14:sizeRelV>
-              </wp:anchor>
-            </w:drawing>
-          </mc:Choice>
-          <mc:Fallback>
-            <w:pict>
-              <v:shapetype w14:anchorId="5F9F71EE" id="_x0000_t202" coordsize="21600,21600" o:spt="202" path="m,l,21600r21600,l21600,xe">
-                <v:stroke joinstyle="miter"/>
-                <v:path gradientshapeok="t" o:connecttype="rect"/>
-              </v:shapetype>
-              <v:shape id="Text Box 8" o:spid="_x0000_s1026" type="#_x0000_t202" style="position:absolute;left:0;text-align:left;margin-left:285.7pt;margin-top:328.3pt;width:22.85pt;height:22.45pt;z-index:251663360;visibility:visible;mso-wrap-style:square;mso-width-percent:0;mso-height-percent:0;mso-wrap-distance-left:9pt;mso-wrap-distance-top:0;mso-wrap-distance-right:9pt;mso-wrap-distance-bottom:0;mso-position-horizontal:absolute;mso-position-horizontal-relative:text;mso-position-vertical:absolute;mso-position-vertical-relative:page;mso-width-percent:0;mso-height-percent:0;mso-width-relative:margin;mso-height-relative:margin;v-text-anchor:top" o:gfxdata="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" filled="f" stroked="f" strokeweight=".5pt">
-                <v:textbox>
-                  <w:txbxContent>
-                    <w:p>
-                      <w:pPr>
-                        <w:rPr>
-                          <w:sz w:val="20"/>
-                          <w:szCs w:val="20"/>
-                        </w:rPr>
-                      </w:pPr>
-                      <w:r>
-                        <w:rPr>
-                          <w:sz w:val="20"/>
-                          <w:szCs w:val="20"/>
-                        </w:rPr>
-                        <w:t>3</w:t>
-                      </w:r>
-                    </w:p>
-                  </w:txbxContent>
-                </v:textbox>
-                <w10:wrap anchory="page"/>
-              </v:shape>
-            </w:pict>
-          </mc:Fallback>
-        </mc:AlternateContent>
-      </w:r>
-      <w:r>
-        <w:rPr>
-          <w:noProof/>
-        </w:rPr>
-        <mc:AlternateContent>
-          <mc:Choice Requires="wps">
-            <w:drawing>
-              <wp:anchor distT="0" distB="0" distL="114300" distR="114300" simplePos="0" relativeHeight="251667456" behindDoc="0" locked="0" layoutInCell="1" allowOverlap="1" wp14:anchorId="74B06F3D" wp14:editId="2BC7AEE7">
-                <wp:simplePos x="0" y="0"/>
-                <wp:positionH relativeFrom="column">
-                  <wp:posOffset>5677353</wp:posOffset>
-                </wp:positionH>
-                <wp:positionV relativeFrom="page">
-                  <wp:posOffset>3687445</wp:posOffset>
-                </wp:positionV>
-                <wp:extent cx="290195" cy="285115"/>
-                <wp:effectExtent l="0" t="0" r="0" b="635"/>
-                <wp:wrapNone/>
-                <wp:docPr id="10" name="Text Box 10"/>
-                <wp:cNvGraphicFramePr/>
-                <a:graphic xmlns:a="http://schemas.openxmlformats.org/drawingml/2006/main">
-                  <a:graphicData uri="http://schemas.microsoft.com/office/word/2010/wordprocessingShape">
-                    <wps:wsp>
-                      <wps:cNvSpPr txBox="1"/>
-                      <wps:spPr>
-                        <a:xfrm>
-                          <a:off x="0" y="0"/>
-                          <a:ext cx="290195" cy="285115"/>
-                        </a:xfrm>
-                        <a:prstGeom prst="rect">
-                          <a:avLst/>
-                        </a:prstGeom>
-                        <a:noFill/>
-                        <a:ln w="6350">
-                          <a:noFill/>
-                        </a:ln>
-                      </wps:spPr>
-                      <wps:txbx>
-                        <w:txbxContent>
-                          <w:p>
-                            <w:pPr>
-                              <w:rPr>
-                                <w:sz w:val="20"/>
-                                <w:szCs w:val="20"/>
-                              </w:rPr>
-                            </w:pPr>
-                            <w:r>
-                              <w:rPr>
-                                <w:sz w:val="20"/>
-                                <w:szCs w:val="20"/>
-                              </w:rPr>
-                              <w:t>2</w:t>
-                            </w:r>
-                          </w:p>
-                        </w:txbxContent>
-                      </wps:txbx>
-                      <wps:bodyPr rot="0" spcFirstLastPara="0" vertOverflow="overflow" horzOverflow="overflow" vert="horz" wrap="square" lIns="91440" tIns="45720" rIns="91440" bIns="45720" numCol="1" spcCol="0" rtlCol="0" fromWordArt="0" anchor="t" anchorCtr="0" forceAA="0" compatLnSpc="1">
-                        <a:prstTxWarp prst="textNoShape">
-                          <a:avLst/>
-                        </a:prstTxWarp>
-                        <a:noAutofit/>
-                      </wps:bodyPr>
-                    </wps:wsp>
-                  </a:graphicData>
-                </a:graphic>
-                <wp14:sizeRelH relativeFrom="margin">
-                  <wp14:pctWidth>0</wp14:pctWidth>
-                </wp14:sizeRelH>
-                <wp14:sizeRelV relativeFrom="margin">
-                  <wp14:pctHeight>0</wp14:pctHeight>
-                </wp14:sizeRelV>
-              </wp:anchor>
-            </w:drawing>
-          </mc:Choice>
-          <mc:Fallback>
-            <w:pict>
-              <v:shape w14:anchorId="74B06F3D" id="Text Box 10" o:spid="_x0000_s1027" type="#_x0000_t202" style="position:absolute;left:0;text-align:left;margin-left:447.05pt;margin-top:290.35pt;width:22.85pt;height:22.45pt;z-index:251667456;visibility:visible;mso-wrap-style:square;mso-width-percent:0;mso-height-percent:0;mso-wrap-distance-left:9pt;mso-wrap-distance-top:0;mso-wrap-distance-right:9pt;mso-wrap-distance-bottom:0;mso-position-horizontal:absolute;mso-position-horizontal-relative:text;mso-position-vertical:absolute;mso-position-vertical-relative:page;mso-width-percent:0;mso-height-percent:0;mso-width-relative:margin;mso-height-relative:margin;v-text-anchor:top" o:gfxdata="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" filled="f" stroked="f" strokeweight=".5pt">
-                <v:textbox>
-                  <w:txbxContent>
-                    <w:p>
-                      <w:pPr>
-                        <w:rPr>
-                          <w:sz w:val="20"/>
-                          <w:szCs w:val="20"/>
-                        </w:rPr>
-                      </w:pPr>
-                      <w:r>
-                        <w:rPr>
-                          <w:sz w:val="20"/>
-                          <w:szCs w:val="20"/>
-                        </w:rPr>
-                        <w:t>2</w:t>
-                      </w:r>
-                    </w:p>
-                  </w:txbxContent>
-                </v:textbox>
-                <w10:wrap anchory="page"/>
-              </v:shape>
-            </w:pict>
-          </mc:Fallback>
-        </mc:AlternateContent>
-      </w:r>
-      <w:r>
-        <w:rPr>
-          <w:noProof/>
-        </w:rPr>
-        <mc:AlternateContent>
-          <mc:Choice Requires="wps">
-            <w:drawing>
-              <wp:anchor distT="0" distB="0" distL="114300" distR="114300" simplePos="0" relativeHeight="251665408" behindDoc="0" locked="0" layoutInCell="1" allowOverlap="1" wp14:anchorId="09667378" wp14:editId="268D9841">
+              <wp:anchor distT="0" distB="0" distL="114300" distR="114300" simplePos="0" relativeHeight="251665408" behindDoc="0" locked="0" layoutInCell="1" allowOverlap="1" wp14:anchorId="09667378" wp14:editId="617E7830">
                 <wp:simplePos x="0" y="0"/>
                 <wp:positionH relativeFrom="column">
                   <wp:posOffset>5474789</wp:posOffset>
@@ -370,111 +472,9 @@
           </mc:Choice>
           <mc:Fallback>
             <w:pict>
-              <v:line w14:anchorId="2F734AE2" id="Straight Connector 9" o:spid="_x0000_s1026" style="position:absolute;z-index:251665408;visibility:visible;mso-wrap-style:square;mso-width-percent:0;mso-height-percent:0;mso-wrap-distance-left:9pt;mso-wrap-distance-top:0;mso-wrap-distance-right:9pt;mso-wrap-distance-bottom:0;mso-position-horizontal:absolute;mso-position-horizontal-relative:text;mso-position-vertical:absolute;mso-position-vertical-relative:text;mso-width-percent:0;mso-height-percent:0;mso-width-relative:margin;mso-height-relative:margin" from="431.1pt,98.3pt" to="451.9pt,110.1pt" o:gfxdata="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" strokecolor="black [3200]" strokeweight=".5pt">
+              <v:line w14:anchorId="5A0807C9" id="Straight Connector 9" o:spid="_x0000_s1026" style="position:absolute;z-index:251665408;visibility:visible;mso-wrap-style:square;mso-width-percent:0;mso-height-percent:0;mso-wrap-distance-left:9pt;mso-wrap-distance-top:0;mso-wrap-distance-right:9pt;mso-wrap-distance-bottom:0;mso-position-horizontal:absolute;mso-position-horizontal-relative:text;mso-position-vertical:absolute;mso-position-vertical-relative:text;mso-width-percent:0;mso-height-percent:0;mso-width-relative:margin;mso-height-relative:margin" from="431.1pt,98.3pt" to="451.9pt,110.1pt" o:gfxdata="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" strokecolor="black [3200]" strokeweight=".5pt">
                 <v:stroke joinstyle="miter"/>
               </v:line>
-            </w:pict>
-          </mc:Fallback>
-        </mc:AlternateContent>
-      </w:r>
-      <w:r>
-        <w:rPr>
-          <w:noProof/>
-        </w:rPr>
-        <mc:AlternateContent>
-          <mc:Choice Requires="wps">
-            <w:drawing>
-              <wp:anchor distT="0" distB="0" distL="114300" distR="114300" simplePos="0" relativeHeight="251660288" behindDoc="0" locked="0" layoutInCell="1" allowOverlap="1" wp14:anchorId="673DB7B5" wp14:editId="16CBC4E0">
-                <wp:simplePos x="0" y="0"/>
-                <wp:positionH relativeFrom="column">
-                  <wp:posOffset>507461</wp:posOffset>
-                </wp:positionH>
-                <wp:positionV relativeFrom="page">
-                  <wp:posOffset>3789261</wp:posOffset>
-                </wp:positionV>
-                <wp:extent cx="290705" cy="285420"/>
-                <wp:effectExtent l="0" t="0" r="0" b="635"/>
-                <wp:wrapNone/>
-                <wp:docPr id="6" name="Text Box 6"/>
-                <wp:cNvGraphicFramePr/>
-                <a:graphic xmlns:a="http://schemas.openxmlformats.org/drawingml/2006/main">
-                  <a:graphicData uri="http://schemas.microsoft.com/office/word/2010/wordprocessingShape">
-                    <wps:wsp>
-                      <wps:cNvSpPr txBox="1"/>
-                      <wps:spPr>
-                        <a:xfrm>
-                          <a:off x="0" y="0"/>
-                          <a:ext cx="290705" cy="285420"/>
-                        </a:xfrm>
-                        <a:prstGeom prst="rect">
-                          <a:avLst/>
-                        </a:prstGeom>
-                        <a:noFill/>
-                        <a:ln w="6350">
-                          <a:noFill/>
-                        </a:ln>
-                      </wps:spPr>
-                      <wps:txbx>
-                        <w:txbxContent>
-                          <w:p>
-                            <w:pPr>
-                              <w:rPr>
-                                <w:sz w:val="20"/>
-                                <w:szCs w:val="20"/>
-                              </w:rPr>
-                            </w:pPr>
-                            <w:r>
-                              <w:rPr>
-                                <w:sz w:val="20"/>
-                                <w:szCs w:val="20"/>
-                              </w:rPr>
-                              <w:t>1</w:t>
-                            </w:r>
-                          </w:p>
-                        </w:txbxContent>
-                      </wps:txbx>
-                      <wps:bodyPr rot="0" spcFirstLastPara="0" vertOverflow="overflow" horzOverflow="overflow" vert="horz" wrap="square" lIns="91440" tIns="45720" rIns="91440" bIns="45720" numCol="1" spcCol="0" rtlCol="0" fromWordArt="0" anchor="t" anchorCtr="0" forceAA="0" compatLnSpc="1">
-                        <a:prstTxWarp prst="textNoShape">
-                          <a:avLst/>
-                        </a:prstTxWarp>
-                        <a:noAutofit/>
-                      </wps:bodyPr>
-                    </wps:wsp>
-                  </a:graphicData>
-                </a:graphic>
-                <wp14:sizeRelH relativeFrom="margin">
-                  <wp14:pctWidth>0</wp14:pctWidth>
-                </wp14:sizeRelH>
-                <wp14:sizeRelV relativeFrom="margin">
-                  <wp14:pctHeight>0</wp14:pctHeight>
-                </wp14:sizeRelV>
-              </wp:anchor>
-            </w:drawing>
-          </mc:Choice>
-          <mc:Fallback>
-            <w:pict>
-              <v:shape w14:anchorId="673DB7B5" id="Text Box 6" o:spid="_x0000_s1028" type="#_x0000_t202" style="position:absolute;left:0;text-align:left;margin-left:39.95pt;margin-top:298.35pt;width:22.9pt;height:22.45pt;z-index:251660288;visibility:visible;mso-wrap-style:square;mso-width-percent:0;mso-height-percent:0;mso-wrap-distance-left:9pt;mso-wrap-distance-top:0;mso-wrap-distance-right:9pt;mso-wrap-distance-bottom:0;mso-position-horizontal:absolute;mso-position-horizontal-relative:text;mso-position-vertical:absolute;mso-position-vertical-relative:page;mso-width-percent:0;mso-height-percent:0;mso-width-relative:margin;mso-height-relative:margin;v-text-anchor:top" o:gfxdata="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" filled="f" stroked="f" strokeweight=".5pt">
-                <v:textbox>
-                  <w:txbxContent>
-                    <w:p>
-                      <w:pPr>
-                        <w:rPr>
-                          <w:sz w:val="20"/>
-                          <w:szCs w:val="20"/>
-                        </w:rPr>
-                      </w:pPr>
-                      <w:r>
-                        <w:rPr>
-                          <w:sz w:val="20"/>
-                          <w:szCs w:val="20"/>
-                        </w:rPr>
-                        <w:t>1</w:t>
-                      </w:r>
-                    </w:p>
-                  </w:txbxContent>
-                </v:textbox>
-                <w10:wrap anchory="page"/>
-              </v:shape>
             </w:pict>
           </mc:Fallback>
         </mc:AlternateContent>
@@ -634,10 +634,18 @@
         <w:pStyle w:val="ListParagraph"/>
         <w:numPr>
           <w:ilvl w:val="0"/>
-          <w:numId w:val="23"/>
+          <w:numId w:val="31"/>
         </w:numPr>
-      </w:pPr>
-      <w:r>
+        <w:rPr>
+          <w:b/>
+          <w:bCs/>
+        </w:rPr>
+      </w:pPr>
+      <w:r>
+        <w:rPr>
+          <w:b/>
+          <w:bCs/>
+        </w:rPr>
         <w:t>Vacuum fluorescent display</w:t>
       </w:r>
     </w:p>
@@ -646,11 +654,16 @@
         <w:pStyle w:val="ListParagraph"/>
         <w:numPr>
           <w:ilvl w:val="1"/>
-          <w:numId w:val="23"/>
+          <w:numId w:val="31"/>
         </w:numPr>
       </w:pPr>
-      <w:r>
-        <w:t>Glowy!</w:t>
+      <w:proofErr w:type="spellStart"/>
+      <w:r>
+        <w:t>Glowy</w:t>
+      </w:r>
+      <w:proofErr w:type="spellEnd"/>
+      <w:r>
+        <w:t>!</w:t>
       </w:r>
     </w:p>
     <w:p>
@@ -658,7 +671,7 @@
         <w:pStyle w:val="ListParagraph"/>
         <w:numPr>
           <w:ilvl w:val="1"/>
-          <w:numId w:val="23"/>
+          <w:numId w:val="31"/>
         </w:numPr>
       </w:pPr>
       <w:r>
@@ -670,7 +683,7 @@
         <w:pStyle w:val="ListParagraph"/>
         <w:numPr>
           <w:ilvl w:val="1"/>
-          <w:numId w:val="23"/>
+          <w:numId w:val="31"/>
         </w:numPr>
       </w:pPr>
       <w:r>
@@ -682,11 +695,19 @@
         <w:pStyle w:val="ListParagraph"/>
         <w:numPr>
           <w:ilvl w:val="0"/>
-          <w:numId w:val="23"/>
+          <w:numId w:val="31"/>
         </w:numPr>
-      </w:pPr>
-      <w:r>
-        <w:t>Touch pad</w:t>
+        <w:rPr>
+          <w:b/>
+          <w:bCs/>
+        </w:rPr>
+      </w:pPr>
+      <w:r>
+        <w:rPr>
+          <w:b/>
+          <w:bCs/>
+        </w:rPr>
+        <w:t>DC power jack</w:t>
       </w:r>
     </w:p>
     <w:p>
@@ -694,11 +715,31 @@
         <w:pStyle w:val="ListParagraph"/>
         <w:numPr>
           <w:ilvl w:val="1"/>
-          <w:numId w:val="23"/>
+          <w:numId w:val="31"/>
         </w:numPr>
       </w:pPr>
       <w:r>
-        <w:t>Tap to display the date during normal operation.</w:t>
+        <w:t>Use a 9V AC to DC wall adapter to power the clock.</w:t>
+      </w:r>
+    </w:p>
+    <w:p>
+      <w:pPr>
+        <w:pStyle w:val="ListParagraph"/>
+        <w:numPr>
+          <w:ilvl w:val="0"/>
+          <w:numId w:val="31"/>
+        </w:numPr>
+        <w:rPr>
+          <w:b/>
+          <w:bCs/>
+        </w:rPr>
+      </w:pPr>
+      <w:r>
+        <w:rPr>
+          <w:b/>
+          <w:bCs/>
+        </w:rPr>
+        <w:t>Touch pad</w:t>
       </w:r>
     </w:p>
     <w:p>
@@ -706,11 +747,11 @@
         <w:pStyle w:val="ListParagraph"/>
         <w:numPr>
           <w:ilvl w:val="1"/>
-          <w:numId w:val="23"/>
+          <w:numId w:val="31"/>
         </w:numPr>
       </w:pPr>
       <w:r>
-        <w:t>Momentarily wake up Callisto and display the time during night mode.</w:t>
+        <w:t>Tap to display the date during normal operation.</w:t>
       </w:r>
     </w:p>
     <w:p>
@@ -718,23 +759,11 @@
         <w:pStyle w:val="ListParagraph"/>
         <w:numPr>
           <w:ilvl w:val="1"/>
-          <w:numId w:val="23"/>
+          <w:numId w:val="31"/>
         </w:numPr>
       </w:pPr>
       <w:r>
-        <w:t>Tap and hold to enter configuration mode.</w:t>
-      </w:r>
-    </w:p>
-    <w:p>
-      <w:pPr>
-        <w:pStyle w:val="ListParagraph"/>
-        <w:numPr>
-          <w:ilvl w:val="0"/>
-          <w:numId w:val="23"/>
-        </w:numPr>
-      </w:pPr>
-      <w:r>
-        <w:t>DC power jack</w:t>
+        <w:t>Momentarily wake up Callisto and display the time during night mode.</w:t>
       </w:r>
     </w:p>
     <w:p>
@@ -742,11 +771,11 @@
         <w:pStyle w:val="ListParagraph"/>
         <w:numPr>
           <w:ilvl w:val="1"/>
-          <w:numId w:val="23"/>
+          <w:numId w:val="31"/>
         </w:numPr>
       </w:pPr>
       <w:r>
-        <w:t>Use a 9V AC to DC wall adapter to power the clock.</w:t>
+        <w:t>Tap and hold to enter configuration mode.</w:t>
       </w:r>
     </w:p>
     <w:p>
@@ -791,11 +820,57 @@
       </w:r>
       <w:r>
         <w:rPr>
-          <w:rFonts w:ascii="7seg" w:hAnsi="7seg"/>
-          <w:color w:val="5EFCFB"/>
-          <w:highlight w:val="black"/>
+          <w:noProof/>
+          <w:position w:val="-5"/>
         </w:rPr>
-        <w:t>ConnEct</w:t>
+        <w:drawing>
+          <wp:inline distT="0" distB="0" distL="0" distR="0" wp14:anchorId="5166D241" wp14:editId="39BC0FA6">
+            <wp:extent cx="461175" cy="144000"/>
+            <wp:effectExtent l="0" t="0" r="0" b="8890"/>
+            <wp:docPr id="11" name="Picture 11" descr="&quot;connect&quot;"/>
+            <wp:cNvGraphicFramePr>
+              <a:graphicFrameLocks xmlns:a="http://schemas.openxmlformats.org/drawingml/2006/main" noChangeAspect="1"/>
+            </wp:cNvGraphicFramePr>
+            <a:graphic xmlns:a="http://schemas.openxmlformats.org/drawingml/2006/main">
+              <a:graphicData uri="http://schemas.openxmlformats.org/drawingml/2006/picture">
+                <pic:pic xmlns:pic="http://schemas.openxmlformats.org/drawingml/2006/picture">
+                  <pic:nvPicPr>
+                    <pic:cNvPr id="11" name="Picture 11" descr="&quot;connect&quot;"/>
+                    <pic:cNvPicPr>
+                      <a:picLocks noChangeAspect="1" noChangeArrowheads="1"/>
+                    </pic:cNvPicPr>
+                  </pic:nvPicPr>
+                  <pic:blipFill>
+                    <a:blip r:embed="rId10" cstate="print">
+                      <a:extLst>
+                        <a:ext uri="{28A0092B-C50C-407E-A947-70E740481C1C}">
+                          <a14:useLocalDpi xmlns:a14="http://schemas.microsoft.com/office/drawing/2010/main" val="0"/>
+                        </a:ext>
+                      </a:extLst>
+                    </a:blip>
+                    <a:srcRect/>
+                    <a:stretch>
+                      <a:fillRect/>
+                    </a:stretch>
+                  </pic:blipFill>
+                  <pic:spPr bwMode="auto">
+                    <a:xfrm>
+                      <a:off x="0" y="0"/>
+                      <a:ext cx="461175" cy="144000"/>
+                    </a:xfrm>
+                    <a:prstGeom prst="rect">
+                      <a:avLst/>
+                    </a:prstGeom>
+                    <a:noFill/>
+                    <a:ln>
+                      <a:noFill/>
+                    </a:ln>
+                  </pic:spPr>
+                </pic:pic>
+              </a:graphicData>
+            </a:graphic>
+          </wp:inline>
+        </w:drawing>
       </w:r>
       <w:r>
         <w:t xml:space="preserve">. Callisto is ready to be connected to </w:t>
@@ -824,6 +899,7 @@
       <w:r>
         <w:t xml:space="preserve"> access point named </w:t>
       </w:r>
+      <w:proofErr w:type="spellStart"/>
       <w:r>
         <w:rPr>
           <w:rFonts w:ascii="Source Code Pro" w:hAnsi="Source Code Pro"/>
@@ -831,6 +907,7 @@
         </w:rPr>
         <w:t>callisto_config</w:t>
       </w:r>
+      <w:proofErr w:type="spellEnd"/>
       <w:r>
         <w:t xml:space="preserve">. Use the password </w:t>
       </w:r>
@@ -896,15 +973,64 @@
       </w:pPr>
       <w:r>
         <w:lastRenderedPageBreak/>
-        <w:t xml:space="preserve">Click on “save and reboot”. If Callisto does not reboot, and display still shows </w:t>
+        <w:t xml:space="preserve">Click on “save and reboot”. If Callisto does not reboot, and display still </w:t>
+      </w:r>
+      <w:r>
+        <w:t xml:space="preserve">shows </w:t>
       </w:r>
       <w:r>
         <w:rPr>
-          <w:rFonts w:ascii="7seg" w:hAnsi="7seg"/>
-          <w:color w:val="5EFCFB"/>
-          <w:highlight w:val="black"/>
+          <w:noProof/>
+          <w:position w:val="-5"/>
         </w:rPr>
-        <w:t>ConnEct</w:t>
+        <w:drawing>
+          <wp:inline distT="0" distB="0" distL="0" distR="0" wp14:anchorId="32556AC7" wp14:editId="6222339D">
+            <wp:extent cx="461175" cy="144000"/>
+            <wp:effectExtent l="0" t="0" r="0" b="8890"/>
+            <wp:docPr id="12" name="Picture 12" descr="&quot;connect&quot;"/>
+            <wp:cNvGraphicFramePr>
+              <a:graphicFrameLocks xmlns:a="http://schemas.openxmlformats.org/drawingml/2006/main" noChangeAspect="1"/>
+            </wp:cNvGraphicFramePr>
+            <a:graphic xmlns:a="http://schemas.openxmlformats.org/drawingml/2006/main">
+              <a:graphicData uri="http://schemas.openxmlformats.org/drawingml/2006/picture">
+                <pic:pic xmlns:pic="http://schemas.openxmlformats.org/drawingml/2006/picture">
+                  <pic:nvPicPr>
+                    <pic:cNvPr id="11" name="Picture 11" descr="&quot;connect&quot;"/>
+                    <pic:cNvPicPr>
+                      <a:picLocks noChangeAspect="1" noChangeArrowheads="1"/>
+                    </pic:cNvPicPr>
+                  </pic:nvPicPr>
+                  <pic:blipFill>
+                    <a:blip r:embed="rId10" cstate="print">
+                      <a:extLst>
+                        <a:ext uri="{28A0092B-C50C-407E-A947-70E740481C1C}">
+                          <a14:useLocalDpi xmlns:a14="http://schemas.microsoft.com/office/drawing/2010/main" val="0"/>
+                        </a:ext>
+                      </a:extLst>
+                    </a:blip>
+                    <a:srcRect/>
+                    <a:stretch>
+                      <a:fillRect/>
+                    </a:stretch>
+                  </pic:blipFill>
+                  <pic:spPr bwMode="auto">
+                    <a:xfrm>
+                      <a:off x="0" y="0"/>
+                      <a:ext cx="461175" cy="144000"/>
+                    </a:xfrm>
+                    <a:prstGeom prst="rect">
+                      <a:avLst/>
+                    </a:prstGeom>
+                    <a:noFill/>
+                    <a:ln>
+                      <a:noFill/>
+                    </a:ln>
+                  </pic:spPr>
+                </pic:pic>
+              </a:graphicData>
+            </a:graphic>
+          </wp:inline>
+        </w:drawing>
       </w:r>
       <w:r>
         <w:t>, try refreshing the browser window to resend the data. If that does not work, go back to step 3.</w:t>
@@ -1061,34 +1187,58 @@
             <w:tcW w:w="1440" w:type="dxa"/>
           </w:tcPr>
           <w:p>
-            <w:pPr>
+            <w:r>
               <w:rPr>
-                <w:rFonts w:ascii="7-Segment" w:hAnsi="7-Segment"/>
+                <w:noProof/>
               </w:rPr>
-            </w:pPr>
-            <w:r>
-              <w:rPr>
-                <w:rFonts w:ascii="7seg" w:hAnsi="7seg"/>
-                <w:color w:val="5EFCFB"/>
-                <w:highlight w:val="black"/>
-              </w:rPr>
-              <w:t>CA</w:t>
-            </w:r>
-            <w:r>
-              <w:rPr>
-                <w:rFonts w:ascii="7seg" w:hAnsi="7seg"/>
-                <w:color w:val="5EFCFB"/>
-                <w:highlight w:val="black"/>
-              </w:rPr>
-              <w:t>LL</w:t>
-            </w:r>
-            <w:r>
-              <w:rPr>
-                <w:rFonts w:ascii="7seg" w:hAnsi="7seg"/>
-                <w:color w:val="5EFCFB"/>
-                <w:highlight w:val="black"/>
-              </w:rPr>
-              <w:t>IStO</w:t>
+              <w:drawing>
+                <wp:inline distT="0" distB="0" distL="0" distR="0" wp14:anchorId="0C619F71" wp14:editId="424A1340">
+                  <wp:extent cx="662353" cy="180000"/>
+                  <wp:effectExtent l="0" t="0" r="4445" b="0"/>
+                  <wp:docPr id="14" name="Picture 14" descr="Callisto"/>
+                  <wp:cNvGraphicFramePr>
+                    <a:graphicFrameLocks xmlns:a="http://schemas.openxmlformats.org/drawingml/2006/main" noChangeAspect="1"/>
+                  </wp:cNvGraphicFramePr>
+                  <a:graphic xmlns:a="http://schemas.openxmlformats.org/drawingml/2006/main">
+                    <a:graphicData uri="http://schemas.openxmlformats.org/drawingml/2006/picture">
+                      <pic:pic xmlns:pic="http://schemas.openxmlformats.org/drawingml/2006/picture">
+                        <pic:nvPicPr>
+                          <pic:cNvPr id="14" name="Picture 14" descr="Callisto"/>
+                          <pic:cNvPicPr>
+                            <a:picLocks noChangeAspect="1" noChangeArrowheads="1"/>
+                          </pic:cNvPicPr>
+                        </pic:nvPicPr>
+                        <pic:blipFill>
+                          <a:blip r:embed="rId11" cstate="print">
+                            <a:extLst>
+                              <a:ext uri="{28A0092B-C50C-407E-A947-70E740481C1C}">
+                                <a14:useLocalDpi xmlns:a14="http://schemas.microsoft.com/office/drawing/2010/main" val="0"/>
+                              </a:ext>
+                            </a:extLst>
+                          </a:blip>
+                          <a:srcRect/>
+                          <a:stretch>
+                            <a:fillRect/>
+                          </a:stretch>
+                        </pic:blipFill>
+                        <pic:spPr bwMode="auto">
+                          <a:xfrm>
+                            <a:off x="0" y="0"/>
+                            <a:ext cx="662353" cy="180000"/>
+                          </a:xfrm>
+                          <a:prstGeom prst="rect">
+                            <a:avLst/>
+                          </a:prstGeom>
+                          <a:noFill/>
+                          <a:ln>
+                            <a:noFill/>
+                          </a:ln>
+                        </pic:spPr>
+                      </pic:pic>
+                    </a:graphicData>
+                  </a:graphic>
+                </wp:inline>
+              </w:drawing>
             </w:r>
           </w:p>
         </w:tc>
@@ -1128,18 +1278,58 @@
             <w:tcW w:w="1440" w:type="dxa"/>
           </w:tcPr>
           <w:p>
-            <w:pPr>
+            <w:r>
               <w:rPr>
-                <w:rFonts w:ascii="7-Segment" w:hAnsi="7-Segment"/>
+                <w:noProof/>
               </w:rPr>
-            </w:pPr>
-            <w:r>
-              <w:rPr>
-                <w:rFonts w:ascii="7seg" w:hAnsi="7seg"/>
-                <w:color w:val="5EFCFB"/>
-                <w:highlight w:val="black"/>
-              </w:rPr>
-              <w:t>12 34 56</w:t>
+              <w:drawing>
+                <wp:inline distT="0" distB="0" distL="0" distR="0" wp14:anchorId="7CFD6F41" wp14:editId="357A5501">
+                  <wp:extent cx="665526" cy="180000"/>
+                  <wp:effectExtent l="0" t="0" r="1270" b="0"/>
+                  <wp:docPr id="15" name="Picture 15" descr="12 34 56"/>
+                  <wp:cNvGraphicFramePr>
+                    <a:graphicFrameLocks xmlns:a="http://schemas.openxmlformats.org/drawingml/2006/main" noChangeAspect="1"/>
+                  </wp:cNvGraphicFramePr>
+                  <a:graphic xmlns:a="http://schemas.openxmlformats.org/drawingml/2006/main">
+                    <a:graphicData uri="http://schemas.openxmlformats.org/drawingml/2006/picture">
+                      <pic:pic xmlns:pic="http://schemas.openxmlformats.org/drawingml/2006/picture">
+                        <pic:nvPicPr>
+                          <pic:cNvPr id="15" name="Picture 15" descr="12 34 56"/>
+                          <pic:cNvPicPr>
+                            <a:picLocks noChangeAspect="1" noChangeArrowheads="1"/>
+                          </pic:cNvPicPr>
+                        </pic:nvPicPr>
+                        <pic:blipFill>
+                          <a:blip r:embed="rId12" cstate="print">
+                            <a:extLst>
+                              <a:ext uri="{28A0092B-C50C-407E-A947-70E740481C1C}">
+                                <a14:useLocalDpi xmlns:a14="http://schemas.microsoft.com/office/drawing/2010/main" val="0"/>
+                              </a:ext>
+                            </a:extLst>
+                          </a:blip>
+                          <a:srcRect/>
+                          <a:stretch>
+                            <a:fillRect/>
+                          </a:stretch>
+                        </pic:blipFill>
+                        <pic:spPr bwMode="auto">
+                          <a:xfrm>
+                            <a:off x="0" y="0"/>
+                            <a:ext cx="665526" cy="180000"/>
+                          </a:xfrm>
+                          <a:prstGeom prst="rect">
+                            <a:avLst/>
+                          </a:prstGeom>
+                          <a:noFill/>
+                          <a:ln>
+                            <a:noFill/>
+                          </a:ln>
+                        </pic:spPr>
+                      </pic:pic>
+                    </a:graphicData>
+                  </a:graphic>
+                </wp:inline>
+              </w:drawing>
             </w:r>
           </w:p>
         </w:tc>
@@ -1170,18 +1360,58 @@
             <w:tcW w:w="1440" w:type="dxa"/>
           </w:tcPr>
           <w:p>
-            <w:pPr>
+            <w:r>
               <w:rPr>
-                <w:rFonts w:ascii="7-Segment" w:hAnsi="7-Segment"/>
+                <w:noProof/>
               </w:rPr>
-            </w:pPr>
-            <w:r>
-              <w:rPr>
-                <w:rFonts w:ascii="7seg" w:hAnsi="7seg"/>
-                <w:color w:val="5EFCFB"/>
-                <w:highlight w:val="black"/>
-              </w:rPr>
-              <w:t>12242021</w:t>
+              <w:drawing>
+                <wp:inline distT="0" distB="0" distL="0" distR="0" wp14:anchorId="2C185E2E" wp14:editId="26C3D393">
+                  <wp:extent cx="665526" cy="180000"/>
+                  <wp:effectExtent l="0" t="0" r="1270" b="0"/>
+                  <wp:docPr id="16" name="Picture 16" descr="12.24.2021"/>
+                  <wp:cNvGraphicFramePr>
+                    <a:graphicFrameLocks xmlns:a="http://schemas.openxmlformats.org/drawingml/2006/main" noChangeAspect="1"/>
+                  </wp:cNvGraphicFramePr>
+                  <a:graphic xmlns:a="http://schemas.openxmlformats.org/drawingml/2006/main">
+                    <a:graphicData uri="http://schemas.openxmlformats.org/drawingml/2006/picture">
+                      <pic:pic xmlns:pic="http://schemas.openxmlformats.org/drawingml/2006/picture">
+                        <pic:nvPicPr>
+                          <pic:cNvPr id="16" name="Picture 16" descr="12.24.2021"/>
+                          <pic:cNvPicPr>
+                            <a:picLocks noChangeAspect="1" noChangeArrowheads="1"/>
+                          </pic:cNvPicPr>
+                        </pic:nvPicPr>
+                        <pic:blipFill>
+                          <a:blip r:embed="rId13" cstate="print">
+                            <a:extLst>
+                              <a:ext uri="{28A0092B-C50C-407E-A947-70E740481C1C}">
+                                <a14:useLocalDpi xmlns:a14="http://schemas.microsoft.com/office/drawing/2010/main" val="0"/>
+                              </a:ext>
+                            </a:extLst>
+                          </a:blip>
+                          <a:srcRect/>
+                          <a:stretch>
+                            <a:fillRect/>
+                          </a:stretch>
+                        </pic:blipFill>
+                        <pic:spPr bwMode="auto">
+                          <a:xfrm>
+                            <a:off x="0" y="0"/>
+                            <a:ext cx="665526" cy="180000"/>
+                          </a:xfrm>
+                          <a:prstGeom prst="rect">
+                            <a:avLst/>
+                          </a:prstGeom>
+                          <a:noFill/>
+                          <a:ln>
+                            <a:noFill/>
+                          </a:ln>
+                        </pic:spPr>
+                      </pic:pic>
+                    </a:graphicData>
+                  </a:graphic>
+                </wp:inline>
+              </w:drawing>
             </w:r>
           </w:p>
         </w:tc>
@@ -1217,18 +1447,58 @@
             <w:tcW w:w="1440" w:type="dxa"/>
           </w:tcPr>
           <w:p>
-            <w:pPr>
+            <w:r>
               <w:rPr>
-                <w:rFonts w:ascii="7-Segment" w:hAnsi="7-Segment"/>
+                <w:noProof/>
               </w:rPr>
-            </w:pPr>
-            <w:r>
-              <w:rPr>
-                <w:rFonts w:ascii="7seg" w:hAnsi="7seg"/>
-                <w:color w:val="5EFCFB"/>
-                <w:highlight w:val="black"/>
-              </w:rPr>
-              <w:t>123</w:t>
+              <w:drawing>
+                <wp:inline distT="0" distB="0" distL="0" distR="0" wp14:anchorId="1EB02F8E" wp14:editId="61C715BE">
+                  <wp:extent cx="665526" cy="180000"/>
+                  <wp:effectExtent l="0" t="0" r="1270" b="0"/>
+                  <wp:docPr id="26" name="Picture 26" descr="123"/>
+                  <wp:cNvGraphicFramePr>
+                    <a:graphicFrameLocks xmlns:a="http://schemas.openxmlformats.org/drawingml/2006/main" noChangeAspect="1"/>
+                  </wp:cNvGraphicFramePr>
+                  <a:graphic xmlns:a="http://schemas.openxmlformats.org/drawingml/2006/main">
+                    <a:graphicData uri="http://schemas.openxmlformats.org/drawingml/2006/picture">
+                      <pic:pic xmlns:pic="http://schemas.openxmlformats.org/drawingml/2006/picture">
+                        <pic:nvPicPr>
+                          <pic:cNvPr id="26" name="Picture 26" descr="123"/>
+                          <pic:cNvPicPr>
+                            <a:picLocks noChangeAspect="1" noChangeArrowheads="1"/>
+                          </pic:cNvPicPr>
+                        </pic:nvPicPr>
+                        <pic:blipFill>
+                          <a:blip r:embed="rId14" cstate="print">
+                            <a:extLst>
+                              <a:ext uri="{28A0092B-C50C-407E-A947-70E740481C1C}">
+                                <a14:useLocalDpi xmlns:a14="http://schemas.microsoft.com/office/drawing/2010/main" val="0"/>
+                              </a:ext>
+                            </a:extLst>
+                          </a:blip>
+                          <a:srcRect/>
+                          <a:stretch>
+                            <a:fillRect/>
+                          </a:stretch>
+                        </pic:blipFill>
+                        <pic:spPr bwMode="auto">
+                          <a:xfrm>
+                            <a:off x="0" y="0"/>
+                            <a:ext cx="665526" cy="180000"/>
+                          </a:xfrm>
+                          <a:prstGeom prst="rect">
+                            <a:avLst/>
+                          </a:prstGeom>
+                          <a:noFill/>
+                          <a:ln>
+                            <a:noFill/>
+                          </a:ln>
+                        </pic:spPr>
+                      </pic:pic>
+                    </a:graphicData>
+                  </a:graphic>
+                </wp:inline>
+              </w:drawing>
             </w:r>
           </w:p>
         </w:tc>
@@ -1291,18 +1561,58 @@
             <w:tcW w:w="1440" w:type="dxa"/>
           </w:tcPr>
           <w:p>
-            <w:pPr>
+            <w:r>
               <w:rPr>
-                <w:rFonts w:ascii="7-Segment" w:hAnsi="7-Segment"/>
+                <w:noProof/>
               </w:rPr>
-            </w:pPr>
-            <w:r>
-              <w:rPr>
-                <w:rFonts w:ascii="7seg" w:hAnsi="7seg"/>
-                <w:color w:val="5EFCFB"/>
-                <w:highlight w:val="black"/>
-              </w:rPr>
-              <w:t>nEt Err</w:t>
+              <w:drawing>
+                <wp:inline distT="0" distB="0" distL="0" distR="0" wp14:anchorId="53EFA6B3" wp14:editId="696FD0E5">
+                  <wp:extent cx="665526" cy="180000"/>
+                  <wp:effectExtent l="0" t="0" r="1270" b="0"/>
+                  <wp:docPr id="27" name="Picture 27" descr="net err"/>
+                  <wp:cNvGraphicFramePr>
+                    <a:graphicFrameLocks xmlns:a="http://schemas.openxmlformats.org/drawingml/2006/main" noChangeAspect="1"/>
+                  </wp:cNvGraphicFramePr>
+                  <a:graphic xmlns:a="http://schemas.openxmlformats.org/drawingml/2006/main">
+                    <a:graphicData uri="http://schemas.openxmlformats.org/drawingml/2006/picture">
+                      <pic:pic xmlns:pic="http://schemas.openxmlformats.org/drawingml/2006/picture">
+                        <pic:nvPicPr>
+                          <pic:cNvPr id="27" name="Picture 27" descr="net err"/>
+                          <pic:cNvPicPr>
+                            <a:picLocks noChangeAspect="1" noChangeArrowheads="1"/>
+                          </pic:cNvPicPr>
+                        </pic:nvPicPr>
+                        <pic:blipFill>
+                          <a:blip r:embed="rId15" cstate="print">
+                            <a:extLst>
+                              <a:ext uri="{28A0092B-C50C-407E-A947-70E740481C1C}">
+                                <a14:useLocalDpi xmlns:a14="http://schemas.microsoft.com/office/drawing/2010/main" val="0"/>
+                              </a:ext>
+                            </a:extLst>
+                          </a:blip>
+                          <a:srcRect/>
+                          <a:stretch>
+                            <a:fillRect/>
+                          </a:stretch>
+                        </pic:blipFill>
+                        <pic:spPr bwMode="auto">
+                          <a:xfrm>
+                            <a:off x="0" y="0"/>
+                            <a:ext cx="665526" cy="180000"/>
+                          </a:xfrm>
+                          <a:prstGeom prst="rect">
+                            <a:avLst/>
+                          </a:prstGeom>
+                          <a:noFill/>
+                          <a:ln>
+                            <a:noFill/>
+                          </a:ln>
+                        </pic:spPr>
+                      </pic:pic>
+                    </a:graphicData>
+                  </a:graphic>
+                </wp:inline>
+              </w:drawing>
             </w:r>
           </w:p>
         </w:tc>
@@ -1349,18 +1659,58 @@
             <w:tcW w:w="1440" w:type="dxa"/>
           </w:tcPr>
           <w:p>
-            <w:pPr>
+            <w:r>
               <w:rPr>
-                <w:rFonts w:ascii="7-Segment" w:hAnsi="7-Segment"/>
+                <w:noProof/>
               </w:rPr>
-            </w:pPr>
-            <w:r>
-              <w:rPr>
-                <w:rFonts w:ascii="7seg" w:hAnsi="7seg"/>
-                <w:color w:val="5EFCFB"/>
-                <w:highlight w:val="black"/>
-              </w:rPr>
-              <w:t>ConnECt</w:t>
+              <w:drawing>
+                <wp:inline distT="0" distB="0" distL="0" distR="0" wp14:anchorId="1C5E84AC" wp14:editId="6F0C8715">
+                  <wp:extent cx="665526" cy="180000"/>
+                  <wp:effectExtent l="0" t="0" r="1270" b="0"/>
+                  <wp:docPr id="28" name="Picture 28" descr="connect"/>
+                  <wp:cNvGraphicFramePr>
+                    <a:graphicFrameLocks xmlns:a="http://schemas.openxmlformats.org/drawingml/2006/main" noChangeAspect="1"/>
+                  </wp:cNvGraphicFramePr>
+                  <a:graphic xmlns:a="http://schemas.openxmlformats.org/drawingml/2006/main">
+                    <a:graphicData uri="http://schemas.openxmlformats.org/drawingml/2006/picture">
+                      <pic:pic xmlns:pic="http://schemas.openxmlformats.org/drawingml/2006/picture">
+                        <pic:nvPicPr>
+                          <pic:cNvPr id="28" name="Picture 28" descr="connect"/>
+                          <pic:cNvPicPr>
+                            <a:picLocks noChangeAspect="1" noChangeArrowheads="1"/>
+                          </pic:cNvPicPr>
+                        </pic:nvPicPr>
+                        <pic:blipFill>
+                          <a:blip r:embed="rId16" cstate="print">
+                            <a:extLst>
+                              <a:ext uri="{28A0092B-C50C-407E-A947-70E740481C1C}">
+                                <a14:useLocalDpi xmlns:a14="http://schemas.microsoft.com/office/drawing/2010/main" val="0"/>
+                              </a:ext>
+                            </a:extLst>
+                          </a:blip>
+                          <a:srcRect/>
+                          <a:stretch>
+                            <a:fillRect/>
+                          </a:stretch>
+                        </pic:blipFill>
+                        <pic:spPr bwMode="auto">
+                          <a:xfrm>
+                            <a:off x="0" y="0"/>
+                            <a:ext cx="665526" cy="180000"/>
+                          </a:xfrm>
+                          <a:prstGeom prst="rect">
+                            <a:avLst/>
+                          </a:prstGeom>
+                          <a:noFill/>
+                          <a:ln>
+                            <a:noFill/>
+                          </a:ln>
+                        </pic:spPr>
+                      </pic:pic>
+                    </a:graphicData>
+                  </a:graphic>
+                </wp:inline>
+              </w:drawing>
             </w:r>
           </w:p>
         </w:tc>
@@ -1463,7 +1813,13 @@
         <w:ind w:left="714" w:hanging="357"/>
       </w:pPr>
       <w:r>
-        <w:t xml:space="preserve">Using a PC or smartphone connected to the same network as Callisto, enter </w:t>
+        <w:t xml:space="preserve">Using a PC or smartphone connected to the same network as Callisto, </w:t>
+      </w:r>
+      <w:r>
+        <w:t xml:space="preserve">open a browser and </w:t>
+      </w:r>
+      <w:r>
+        <w:t xml:space="preserve">enter </w:t>
       </w:r>
       <w:r>
         <w:rPr>
@@ -1498,7 +1854,16 @@
         <w:t>Note</w:t>
       </w:r>
       <w:r>
-        <w:t>: This will not work if you’ve changed your default gateway address. If you’ve done that, you probably know what you’re doing.</w:t>
+        <w:t>: This will not work if you’ve changed your default gateway address</w:t>
+      </w:r>
+      <w:r>
+        <w:t xml:space="preserve"> to something other than 192.168.0.1</w:t>
+      </w:r>
+      <w:r>
+        <w:t xml:space="preserve">. If you’ve done that, </w:t>
+      </w:r>
+      <w:r>
+        <w:t>you can probably figure out what needs to be done yourself.</w:t>
       </w:r>
     </w:p>
     <w:p>
@@ -1640,8 +2005,16 @@
           <w:ilvl w:val="0"/>
           <w:numId w:val="27"/>
         </w:numPr>
-      </w:pPr>
-      <w:r>
+        <w:rPr>
+          <w:b/>
+          <w:bCs/>
+        </w:rPr>
+      </w:pPr>
+      <w:r>
+        <w:rPr>
+          <w:b/>
+          <w:bCs/>
+        </w:rPr>
         <w:t>Hour format</w:t>
       </w:r>
     </w:p>
@@ -1721,7 +2094,13 @@
               <w:ind w:left="0"/>
             </w:pPr>
             <w:r>
-              <w:t>12 hour (PM dot)</w:t>
+              <w:t>12</w:t>
+            </w:r>
+            <w:r>
+              <w:t>-</w:t>
+            </w:r>
+            <w:r>
+              <w:t>hour (PM dot)</w:t>
             </w:r>
           </w:p>
         </w:tc>
@@ -1732,26 +2111,62 @@
           <w:p>
             <w:pPr>
               <w:rPr>
-                <w:rFonts w:ascii="7seg" w:hAnsi="7seg"/>
-                <w:color w:val="5EFCFB"/>
                 <w:highlight w:val="black"/>
               </w:rPr>
             </w:pPr>
             <w:r>
               <w:rPr>
-                <w:rFonts w:ascii="7seg" w:hAnsi="7seg"/>
-                <w:color w:val="5EFCFB"/>
+                <w:noProof/>
                 <w:highlight w:val="black"/>
               </w:rPr>
-              <w:t xml:space="preserve"> </w:t>
-            </w:r>
-            <w:r>
-              <w:rPr>
-                <w:rFonts w:ascii="7seg" w:hAnsi="7seg"/>
-                <w:color w:val="5EFCFB"/>
-                <w:highlight w:val="black"/>
-              </w:rPr>
-              <w:t>3 34 56</w:t>
+              <w:drawing>
+                <wp:inline distT="0" distB="0" distL="0" distR="0" wp14:anchorId="5F565DA5" wp14:editId="13499F89">
+                  <wp:extent cx="748421" cy="180000"/>
+                  <wp:effectExtent l="0" t="0" r="0" b="0"/>
+                  <wp:docPr id="31" name="Picture 31" descr=". 3 34 56"/>
+                  <wp:cNvGraphicFramePr>
+                    <a:graphicFrameLocks xmlns:a="http://schemas.openxmlformats.org/drawingml/2006/main" noChangeAspect="1"/>
+                  </wp:cNvGraphicFramePr>
+                  <a:graphic xmlns:a="http://schemas.openxmlformats.org/drawingml/2006/main">
+                    <a:graphicData uri="http://schemas.openxmlformats.org/drawingml/2006/picture">
+                      <pic:pic xmlns:pic="http://schemas.openxmlformats.org/drawingml/2006/picture">
+                        <pic:nvPicPr>
+                          <pic:cNvPr id="31" name="Picture 31" descr=". 3 34 56"/>
+                          <pic:cNvPicPr>
+                            <a:picLocks noChangeAspect="1" noChangeArrowheads="1"/>
+                          </pic:cNvPicPr>
+                        </pic:nvPicPr>
+                        <pic:blipFill>
+                          <a:blip r:embed="rId17" cstate="print">
+                            <a:extLst>
+                              <a:ext uri="{28A0092B-C50C-407E-A947-70E740481C1C}">
+                                <a14:useLocalDpi xmlns:a14="http://schemas.microsoft.com/office/drawing/2010/main" val="0"/>
+                              </a:ext>
+                            </a:extLst>
+                          </a:blip>
+                          <a:srcRect/>
+                          <a:stretch>
+                            <a:fillRect/>
+                          </a:stretch>
+                        </pic:blipFill>
+                        <pic:spPr bwMode="auto">
+                          <a:xfrm>
+                            <a:off x="0" y="0"/>
+                            <a:ext cx="748421" cy="180000"/>
+                          </a:xfrm>
+                          <a:prstGeom prst="rect">
+                            <a:avLst/>
+                          </a:prstGeom>
+                          <a:noFill/>
+                          <a:ln>
+                            <a:noFill/>
+                          </a:ln>
+                        </pic:spPr>
+                      </pic:pic>
+                    </a:graphicData>
+                  </a:graphic>
+                </wp:inline>
+              </w:drawing>
             </w:r>
           </w:p>
         </w:tc>
@@ -1767,7 +2182,13 @@
               <w:ind w:left="0"/>
             </w:pPr>
             <w:r>
-              <w:t>12 hour (no PM dot)</w:t>
+              <w:t>12</w:t>
+            </w:r>
+            <w:r>
+              <w:t>-</w:t>
+            </w:r>
+            <w:r>
+              <w:t>hour (no PM dot)</w:t>
             </w:r>
           </w:p>
         </w:tc>
@@ -1778,26 +2199,62 @@
           <w:p>
             <w:pPr>
               <w:rPr>
-                <w:rFonts w:ascii="7seg" w:hAnsi="7seg"/>
-                <w:color w:val="5EFCFB"/>
                 <w:highlight w:val="black"/>
               </w:rPr>
             </w:pPr>
             <w:r>
               <w:rPr>
-                <w:rFonts w:ascii="7seg" w:hAnsi="7seg"/>
-                <w:color w:val="5EFCFB"/>
+                <w:noProof/>
                 <w:highlight w:val="black"/>
               </w:rPr>
-              <w:t xml:space="preserve"> </w:t>
-            </w:r>
-            <w:r>
-              <w:rPr>
-                <w:rFonts w:ascii="7seg" w:hAnsi="7seg"/>
-                <w:color w:val="5EFCFB"/>
-                <w:highlight w:val="black"/>
-              </w:rPr>
-              <w:t>3 34 56</w:t>
+              <w:drawing>
+                <wp:inline distT="0" distB="0" distL="0" distR="0" wp14:anchorId="0454B3B1" wp14:editId="6E8EEEBA">
+                  <wp:extent cx="748421" cy="180000"/>
+                  <wp:effectExtent l="0" t="0" r="0" b="0"/>
+                  <wp:docPr id="32" name="Picture 32" descr="3 34 56"/>
+                  <wp:cNvGraphicFramePr>
+                    <a:graphicFrameLocks xmlns:a="http://schemas.openxmlformats.org/drawingml/2006/main" noChangeAspect="1"/>
+                  </wp:cNvGraphicFramePr>
+                  <a:graphic xmlns:a="http://schemas.openxmlformats.org/drawingml/2006/main">
+                    <a:graphicData uri="http://schemas.openxmlformats.org/drawingml/2006/picture">
+                      <pic:pic xmlns:pic="http://schemas.openxmlformats.org/drawingml/2006/picture">
+                        <pic:nvPicPr>
+                          <pic:cNvPr id="32" name="Picture 32" descr="3 34 56"/>
+                          <pic:cNvPicPr>
+                            <a:picLocks noChangeAspect="1" noChangeArrowheads="1"/>
+                          </pic:cNvPicPr>
+                        </pic:nvPicPr>
+                        <pic:blipFill>
+                          <a:blip r:embed="rId18" cstate="print">
+                            <a:extLst>
+                              <a:ext uri="{28A0092B-C50C-407E-A947-70E740481C1C}">
+                                <a14:useLocalDpi xmlns:a14="http://schemas.microsoft.com/office/drawing/2010/main" val="0"/>
+                              </a:ext>
+                            </a:extLst>
+                          </a:blip>
+                          <a:srcRect/>
+                          <a:stretch>
+                            <a:fillRect/>
+                          </a:stretch>
+                        </pic:blipFill>
+                        <pic:spPr bwMode="auto">
+                          <a:xfrm>
+                            <a:off x="0" y="0"/>
+                            <a:ext cx="748421" cy="180000"/>
+                          </a:xfrm>
+                          <a:prstGeom prst="rect">
+                            <a:avLst/>
+                          </a:prstGeom>
+                          <a:noFill/>
+                          <a:ln>
+                            <a:noFill/>
+                          </a:ln>
+                        </pic:spPr>
+                      </pic:pic>
+                    </a:graphicData>
+                  </a:graphic>
+                </wp:inline>
+              </w:drawing>
             </w:r>
           </w:p>
         </w:tc>
@@ -1813,7 +2270,13 @@
               <w:ind w:left="0"/>
             </w:pPr>
             <w:r>
-              <w:t>24 hour</w:t>
+              <w:t>24</w:t>
+            </w:r>
+            <w:r>
+              <w:t>-</w:t>
+            </w:r>
+            <w:r>
+              <w:t>hour</w:t>
             </w:r>
           </w:p>
         </w:tc>
@@ -1824,18 +2287,62 @@
           <w:p>
             <w:pPr>
               <w:rPr>
-                <w:rFonts w:ascii="7seg" w:hAnsi="7seg"/>
-                <w:color w:val="5EFCFB"/>
                 <w:highlight w:val="black"/>
               </w:rPr>
             </w:pPr>
             <w:r>
               <w:rPr>
-                <w:rFonts w:ascii="7seg" w:hAnsi="7seg"/>
-                <w:color w:val="5EFCFB"/>
+                <w:noProof/>
                 <w:highlight w:val="black"/>
               </w:rPr>
-              <w:t>15 34 56</w:t>
+              <w:drawing>
+                <wp:inline distT="0" distB="0" distL="0" distR="0" wp14:anchorId="79240D74" wp14:editId="63D1E075">
+                  <wp:extent cx="748421" cy="180000"/>
+                  <wp:effectExtent l="0" t="0" r="0" b="0"/>
+                  <wp:docPr id="33" name="Picture 33" descr="15 34 56"/>
+                  <wp:cNvGraphicFramePr>
+                    <a:graphicFrameLocks xmlns:a="http://schemas.openxmlformats.org/drawingml/2006/main" noChangeAspect="1"/>
+                  </wp:cNvGraphicFramePr>
+                  <a:graphic xmlns:a="http://schemas.openxmlformats.org/drawingml/2006/main">
+                    <a:graphicData uri="http://schemas.openxmlformats.org/drawingml/2006/picture">
+                      <pic:pic xmlns:pic="http://schemas.openxmlformats.org/drawingml/2006/picture">
+                        <pic:nvPicPr>
+                          <pic:cNvPr id="33" name="Picture 33" descr="15 34 56"/>
+                          <pic:cNvPicPr>
+                            <a:picLocks noChangeAspect="1" noChangeArrowheads="1"/>
+                          </pic:cNvPicPr>
+                        </pic:nvPicPr>
+                        <pic:blipFill>
+                          <a:blip r:embed="rId19" cstate="print">
+                            <a:extLst>
+                              <a:ext uri="{28A0092B-C50C-407E-A947-70E740481C1C}">
+                                <a14:useLocalDpi xmlns:a14="http://schemas.microsoft.com/office/drawing/2010/main" val="0"/>
+                              </a:ext>
+                            </a:extLst>
+                          </a:blip>
+                          <a:srcRect/>
+                          <a:stretch>
+                            <a:fillRect/>
+                          </a:stretch>
+                        </pic:blipFill>
+                        <pic:spPr bwMode="auto">
+                          <a:xfrm>
+                            <a:off x="0" y="0"/>
+                            <a:ext cx="748421" cy="180000"/>
+                          </a:xfrm>
+                          <a:prstGeom prst="rect">
+                            <a:avLst/>
+                          </a:prstGeom>
+                          <a:noFill/>
+                          <a:ln>
+                            <a:noFill/>
+                          </a:ln>
+                        </pic:spPr>
+                      </pic:pic>
+                    </a:graphicData>
+                  </a:graphic>
+                </wp:inline>
+              </w:drawing>
             </w:r>
           </w:p>
         </w:tc>
@@ -1848,8 +2355,16 @@
           <w:ilvl w:val="0"/>
           <w:numId w:val="27"/>
         </w:numPr>
-      </w:pPr>
-      <w:r>
+        <w:rPr>
+          <w:b/>
+          <w:bCs/>
+        </w:rPr>
+      </w:pPr>
+      <w:r>
+        <w:rPr>
+          <w:b/>
+          <w:bCs/>
+        </w:rPr>
         <w:t>Padding</w:t>
       </w:r>
     </w:p>
@@ -1940,26 +2455,62 @@
           <w:p>
             <w:pPr>
               <w:rPr>
-                <w:rFonts w:ascii="7seg" w:hAnsi="7seg"/>
-                <w:color w:val="5EFCFB"/>
                 <w:highlight w:val="black"/>
               </w:rPr>
             </w:pPr>
             <w:r>
               <w:rPr>
-                <w:rFonts w:ascii="7seg" w:hAnsi="7seg"/>
-                <w:color w:val="5EFCFB"/>
+                <w:noProof/>
                 <w:highlight w:val="black"/>
               </w:rPr>
-              <w:t xml:space="preserve"> </w:t>
-            </w:r>
-            <w:r>
-              <w:rPr>
-                <w:rFonts w:ascii="7seg" w:hAnsi="7seg"/>
-                <w:color w:val="5EFCFB"/>
-                <w:highlight w:val="black"/>
-              </w:rPr>
-              <w:t>3 34 56</w:t>
+              <w:drawing>
+                <wp:inline distT="0" distB="0" distL="0" distR="0" wp14:anchorId="74F3E39D" wp14:editId="6B510AB2">
+                  <wp:extent cx="748421" cy="180000"/>
+                  <wp:effectExtent l="0" t="0" r="0" b="0"/>
+                  <wp:docPr id="34" name="Picture 34" descr="3 34 56"/>
+                  <wp:cNvGraphicFramePr>
+                    <a:graphicFrameLocks xmlns:a="http://schemas.openxmlformats.org/drawingml/2006/main" noChangeAspect="1"/>
+                  </wp:cNvGraphicFramePr>
+                  <a:graphic xmlns:a="http://schemas.openxmlformats.org/drawingml/2006/main">
+                    <a:graphicData uri="http://schemas.openxmlformats.org/drawingml/2006/picture">
+                      <pic:pic xmlns:pic="http://schemas.openxmlformats.org/drawingml/2006/picture">
+                        <pic:nvPicPr>
+                          <pic:cNvPr id="34" name="Picture 34" descr="3 34 56"/>
+                          <pic:cNvPicPr>
+                            <a:picLocks noChangeAspect="1" noChangeArrowheads="1"/>
+                          </pic:cNvPicPr>
+                        </pic:nvPicPr>
+                        <pic:blipFill>
+                          <a:blip r:embed="rId18" cstate="print">
+                            <a:extLst>
+                              <a:ext uri="{28A0092B-C50C-407E-A947-70E740481C1C}">
+                                <a14:useLocalDpi xmlns:a14="http://schemas.microsoft.com/office/drawing/2010/main" val="0"/>
+                              </a:ext>
+                            </a:extLst>
+                          </a:blip>
+                          <a:srcRect/>
+                          <a:stretch>
+                            <a:fillRect/>
+                          </a:stretch>
+                        </pic:blipFill>
+                        <pic:spPr bwMode="auto">
+                          <a:xfrm>
+                            <a:off x="0" y="0"/>
+                            <a:ext cx="748421" cy="180000"/>
+                          </a:xfrm>
+                          <a:prstGeom prst="rect">
+                            <a:avLst/>
+                          </a:prstGeom>
+                          <a:noFill/>
+                          <a:ln>
+                            <a:noFill/>
+                          </a:ln>
+                        </pic:spPr>
+                      </pic:pic>
+                    </a:graphicData>
+                  </a:graphic>
+                </wp:inline>
+              </w:drawing>
             </w:r>
           </w:p>
         </w:tc>
@@ -1986,18 +2537,62 @@
           <w:p>
             <w:pPr>
               <w:rPr>
-                <w:rFonts w:ascii="7seg" w:hAnsi="7seg"/>
-                <w:color w:val="5EFCFB"/>
                 <w:highlight w:val="black"/>
               </w:rPr>
             </w:pPr>
             <w:r>
               <w:rPr>
-                <w:rFonts w:ascii="7seg" w:hAnsi="7seg"/>
-                <w:color w:val="5EFCFB"/>
+                <w:noProof/>
                 <w:highlight w:val="black"/>
               </w:rPr>
-              <w:t>03 34 56</w:t>
+              <w:drawing>
+                <wp:inline distT="0" distB="0" distL="0" distR="0" wp14:anchorId="0360F463" wp14:editId="2A58BD38">
+                  <wp:extent cx="748421" cy="180000"/>
+                  <wp:effectExtent l="0" t="0" r="0" b="0"/>
+                  <wp:docPr id="35" name="Picture 35" descr="03 34 56"/>
+                  <wp:cNvGraphicFramePr>
+                    <a:graphicFrameLocks xmlns:a="http://schemas.openxmlformats.org/drawingml/2006/main" noChangeAspect="1"/>
+                  </wp:cNvGraphicFramePr>
+                  <a:graphic xmlns:a="http://schemas.openxmlformats.org/drawingml/2006/main">
+                    <a:graphicData uri="http://schemas.openxmlformats.org/drawingml/2006/picture">
+                      <pic:pic xmlns:pic="http://schemas.openxmlformats.org/drawingml/2006/picture">
+                        <pic:nvPicPr>
+                          <pic:cNvPr id="35" name="Picture 35" descr="03 34 56"/>
+                          <pic:cNvPicPr>
+                            <a:picLocks noChangeAspect="1" noChangeArrowheads="1"/>
+                          </pic:cNvPicPr>
+                        </pic:nvPicPr>
+                        <pic:blipFill>
+                          <a:blip r:embed="rId20" cstate="print">
+                            <a:extLst>
+                              <a:ext uri="{28A0092B-C50C-407E-A947-70E740481C1C}">
+                                <a14:useLocalDpi xmlns:a14="http://schemas.microsoft.com/office/drawing/2010/main" val="0"/>
+                              </a:ext>
+                            </a:extLst>
+                          </a:blip>
+                          <a:srcRect/>
+                          <a:stretch>
+                            <a:fillRect/>
+                          </a:stretch>
+                        </pic:blipFill>
+                        <pic:spPr bwMode="auto">
+                          <a:xfrm>
+                            <a:off x="0" y="0"/>
+                            <a:ext cx="748421" cy="180000"/>
+                          </a:xfrm>
+                          <a:prstGeom prst="rect">
+                            <a:avLst/>
+                          </a:prstGeom>
+                          <a:noFill/>
+                          <a:ln>
+                            <a:noFill/>
+                          </a:ln>
+                        </pic:spPr>
+                      </pic:pic>
+                    </a:graphicData>
+                  </a:graphic>
+                </wp:inline>
+              </w:drawing>
             </w:r>
           </w:p>
         </w:tc>
@@ -2010,8 +2605,16 @@
           <w:ilvl w:val="0"/>
           <w:numId w:val="27"/>
         </w:numPr>
-      </w:pPr>
-      <w:r>
+        <w:rPr>
+          <w:b/>
+          <w:bCs/>
+        </w:rPr>
+      </w:pPr>
+      <w:r>
+        <w:rPr>
+          <w:b/>
+          <w:bCs/>
+        </w:rPr>
         <w:t>Dividers</w:t>
       </w:r>
     </w:p>
@@ -2102,18 +2705,62 @@
           <w:p>
             <w:pPr>
               <w:rPr>
-                <w:rFonts w:ascii="7seg" w:hAnsi="7seg"/>
-                <w:color w:val="5EFCFB"/>
                 <w:highlight w:val="black"/>
               </w:rPr>
             </w:pPr>
             <w:r>
               <w:rPr>
-                <w:rFonts w:ascii="7seg" w:hAnsi="7seg"/>
-                <w:color w:val="5EFCFB"/>
+                <w:noProof/>
                 <w:highlight w:val="black"/>
               </w:rPr>
-              <w:t>3 34 56</w:t>
+              <w:drawing>
+                <wp:inline distT="0" distB="0" distL="0" distR="0" wp14:anchorId="1A3699FC" wp14:editId="5CCAC38D">
+                  <wp:extent cx="748421" cy="180000"/>
+                  <wp:effectExtent l="0" t="0" r="0" b="0"/>
+                  <wp:docPr id="36" name="Picture 36" descr="3 34 56"/>
+                  <wp:cNvGraphicFramePr>
+                    <a:graphicFrameLocks xmlns:a="http://schemas.openxmlformats.org/drawingml/2006/main" noChangeAspect="1"/>
+                  </wp:cNvGraphicFramePr>
+                  <a:graphic xmlns:a="http://schemas.openxmlformats.org/drawingml/2006/main">
+                    <a:graphicData uri="http://schemas.openxmlformats.org/drawingml/2006/picture">
+                      <pic:pic xmlns:pic="http://schemas.openxmlformats.org/drawingml/2006/picture">
+                        <pic:nvPicPr>
+                          <pic:cNvPr id="36" name="Picture 36" descr="3 34 56"/>
+                          <pic:cNvPicPr>
+                            <a:picLocks noChangeAspect="1" noChangeArrowheads="1"/>
+                          </pic:cNvPicPr>
+                        </pic:nvPicPr>
+                        <pic:blipFill>
+                          <a:blip r:embed="rId18" cstate="print">
+                            <a:extLst>
+                              <a:ext uri="{28A0092B-C50C-407E-A947-70E740481C1C}">
+                                <a14:useLocalDpi xmlns:a14="http://schemas.microsoft.com/office/drawing/2010/main" val="0"/>
+                              </a:ext>
+                            </a:extLst>
+                          </a:blip>
+                          <a:srcRect/>
+                          <a:stretch>
+                            <a:fillRect/>
+                          </a:stretch>
+                        </pic:blipFill>
+                        <pic:spPr bwMode="auto">
+                          <a:xfrm>
+                            <a:off x="0" y="0"/>
+                            <a:ext cx="748421" cy="180000"/>
+                          </a:xfrm>
+                          <a:prstGeom prst="rect">
+                            <a:avLst/>
+                          </a:prstGeom>
+                          <a:noFill/>
+                          <a:ln>
+                            <a:noFill/>
+                          </a:ln>
+                        </pic:spPr>
+                      </pic:pic>
+                    </a:graphicData>
+                  </a:graphic>
+                </wp:inline>
+              </w:drawing>
             </w:r>
           </w:p>
         </w:tc>
@@ -2140,18 +2787,62 @@
           <w:p>
             <w:pPr>
               <w:rPr>
-                <w:rFonts w:ascii="7seg" w:hAnsi="7seg"/>
-                <w:color w:val="5EFCFB"/>
                 <w:highlight w:val="black"/>
               </w:rPr>
             </w:pPr>
             <w:r>
               <w:rPr>
-                <w:rFonts w:ascii="7seg" w:hAnsi="7seg"/>
-                <w:color w:val="5EFCFB"/>
+                <w:noProof/>
                 <w:highlight w:val="black"/>
               </w:rPr>
-              <w:t>3-34-56</w:t>
+              <w:drawing>
+                <wp:inline distT="0" distB="0" distL="0" distR="0" wp14:anchorId="45F42926" wp14:editId="6B7B6ACB">
+                  <wp:extent cx="748421" cy="180000"/>
+                  <wp:effectExtent l="0" t="0" r="0" b="0"/>
+                  <wp:docPr id="37" name="Picture 37" descr="3-34-56"/>
+                  <wp:cNvGraphicFramePr>
+                    <a:graphicFrameLocks xmlns:a="http://schemas.openxmlformats.org/drawingml/2006/main" noChangeAspect="1"/>
+                  </wp:cNvGraphicFramePr>
+                  <a:graphic xmlns:a="http://schemas.openxmlformats.org/drawingml/2006/main">
+                    <a:graphicData uri="http://schemas.openxmlformats.org/drawingml/2006/picture">
+                      <pic:pic xmlns:pic="http://schemas.openxmlformats.org/drawingml/2006/picture">
+                        <pic:nvPicPr>
+                          <pic:cNvPr id="37" name="Picture 37" descr="3-34-56"/>
+                          <pic:cNvPicPr>
+                            <a:picLocks noChangeAspect="1" noChangeArrowheads="1"/>
+                          </pic:cNvPicPr>
+                        </pic:nvPicPr>
+                        <pic:blipFill>
+                          <a:blip r:embed="rId21" cstate="print">
+                            <a:extLst>
+                              <a:ext uri="{28A0092B-C50C-407E-A947-70E740481C1C}">
+                                <a14:useLocalDpi xmlns:a14="http://schemas.microsoft.com/office/drawing/2010/main" val="0"/>
+                              </a:ext>
+                            </a:extLst>
+                          </a:blip>
+                          <a:srcRect/>
+                          <a:stretch>
+                            <a:fillRect/>
+                          </a:stretch>
+                        </pic:blipFill>
+                        <pic:spPr bwMode="auto">
+                          <a:xfrm>
+                            <a:off x="0" y="0"/>
+                            <a:ext cx="748421" cy="180000"/>
+                          </a:xfrm>
+                          <a:prstGeom prst="rect">
+                            <a:avLst/>
+                          </a:prstGeom>
+                          <a:noFill/>
+                          <a:ln>
+                            <a:noFill/>
+                          </a:ln>
+                        </pic:spPr>
+                      </pic:pic>
+                    </a:graphicData>
+                  </a:graphic>
+                </wp:inline>
+              </w:drawing>
             </w:r>
           </w:p>
         </w:tc>
@@ -2172,8 +2863,16 @@
           <w:ilvl w:val="0"/>
           <w:numId w:val="27"/>
         </w:numPr>
-      </w:pPr>
-      <w:r>
+        <w:rPr>
+          <w:b/>
+          <w:bCs/>
+        </w:rPr>
+      </w:pPr>
+      <w:r>
+        <w:rPr>
+          <w:b/>
+          <w:bCs/>
+        </w:rPr>
         <w:t>Display format</w:t>
       </w:r>
     </w:p>
@@ -2264,18 +2963,61 @@
           <w:p>
             <w:pPr>
               <w:rPr>
-                <w:rFonts w:ascii="7seg" w:hAnsi="7seg"/>
-                <w:color w:val="5EFCFB"/>
                 <w:highlight w:val="black"/>
               </w:rPr>
             </w:pPr>
             <w:r>
               <w:rPr>
-                <w:rFonts w:ascii="7seg" w:hAnsi="7seg"/>
-                <w:color w:val="5EFCFB"/>
-                <w:highlight w:val="black"/>
+                <w:noProof/>
               </w:rPr>
-              <w:t>12242020</w:t>
+              <w:drawing>
+                <wp:inline distT="0" distB="0" distL="0" distR="0" wp14:anchorId="61655DC4" wp14:editId="0F69558E">
+                  <wp:extent cx="665526" cy="180000"/>
+                  <wp:effectExtent l="0" t="0" r="1270" b="0"/>
+                  <wp:docPr id="17" name="Picture 17" descr="12.24.2021"/>
+                  <wp:cNvGraphicFramePr>
+                    <a:graphicFrameLocks xmlns:a="http://schemas.openxmlformats.org/drawingml/2006/main" noChangeAspect="1"/>
+                  </wp:cNvGraphicFramePr>
+                  <a:graphic xmlns:a="http://schemas.openxmlformats.org/drawingml/2006/main">
+                    <a:graphicData uri="http://schemas.openxmlformats.org/drawingml/2006/picture">
+                      <pic:pic xmlns:pic="http://schemas.openxmlformats.org/drawingml/2006/picture">
+                        <pic:nvPicPr>
+                          <pic:cNvPr id="17" name="Picture 17" descr="12.24.2021"/>
+                          <pic:cNvPicPr>
+                            <a:picLocks noChangeAspect="1" noChangeArrowheads="1"/>
+                          </pic:cNvPicPr>
+                        </pic:nvPicPr>
+                        <pic:blipFill>
+                          <a:blip r:embed="rId13" cstate="print">
+                            <a:extLst>
+                              <a:ext uri="{28A0092B-C50C-407E-A947-70E740481C1C}">
+                                <a14:useLocalDpi xmlns:a14="http://schemas.microsoft.com/office/drawing/2010/main" val="0"/>
+                              </a:ext>
+                            </a:extLst>
+                          </a:blip>
+                          <a:srcRect/>
+                          <a:stretch>
+                            <a:fillRect/>
+                          </a:stretch>
+                        </pic:blipFill>
+                        <pic:spPr bwMode="auto">
+                          <a:xfrm>
+                            <a:off x="0" y="0"/>
+                            <a:ext cx="665526" cy="180000"/>
+                          </a:xfrm>
+                          <a:prstGeom prst="rect">
+                            <a:avLst/>
+                          </a:prstGeom>
+                          <a:noFill/>
+                          <a:ln>
+                            <a:noFill/>
+                          </a:ln>
+                        </pic:spPr>
+                      </pic:pic>
+                    </a:graphicData>
+                  </a:graphic>
+                </wp:inline>
+              </w:drawing>
             </w:r>
           </w:p>
         </w:tc>
@@ -2302,18 +3044,62 @@
           <w:p>
             <w:pPr>
               <w:rPr>
-                <w:rFonts w:ascii="7seg" w:hAnsi="7seg"/>
-                <w:color w:val="5EFCFB"/>
                 <w:highlight w:val="black"/>
               </w:rPr>
             </w:pPr>
             <w:r>
               <w:rPr>
-                <w:rFonts w:ascii="7seg" w:hAnsi="7seg"/>
-                <w:color w:val="5EFCFB"/>
+                <w:noProof/>
                 <w:highlight w:val="black"/>
               </w:rPr>
-              <w:t>24122020</w:t>
+              <w:drawing>
+                <wp:inline distT="0" distB="0" distL="0" distR="0" wp14:anchorId="3B555D80" wp14:editId="67A431B4">
+                  <wp:extent cx="665526" cy="180000"/>
+                  <wp:effectExtent l="0" t="0" r="1270" b="0"/>
+                  <wp:docPr id="38" name="Picture 38" descr="24.12.2021"/>
+                  <wp:cNvGraphicFramePr>
+                    <a:graphicFrameLocks xmlns:a="http://schemas.openxmlformats.org/drawingml/2006/main" noChangeAspect="1"/>
+                  </wp:cNvGraphicFramePr>
+                  <a:graphic xmlns:a="http://schemas.openxmlformats.org/drawingml/2006/main">
+                    <a:graphicData uri="http://schemas.openxmlformats.org/drawingml/2006/picture">
+                      <pic:pic xmlns:pic="http://schemas.openxmlformats.org/drawingml/2006/picture">
+                        <pic:nvPicPr>
+                          <pic:cNvPr id="38" name="Picture 38" descr="24.12.2021"/>
+                          <pic:cNvPicPr>
+                            <a:picLocks noChangeAspect="1" noChangeArrowheads="1"/>
+                          </pic:cNvPicPr>
+                        </pic:nvPicPr>
+                        <pic:blipFill>
+                          <a:blip r:embed="rId22" cstate="print">
+                            <a:extLst>
+                              <a:ext uri="{28A0092B-C50C-407E-A947-70E740481C1C}">
+                                <a14:useLocalDpi xmlns:a14="http://schemas.microsoft.com/office/drawing/2010/main" val="0"/>
+                              </a:ext>
+                            </a:extLst>
+                          </a:blip>
+                          <a:srcRect/>
+                          <a:stretch>
+                            <a:fillRect/>
+                          </a:stretch>
+                        </pic:blipFill>
+                        <pic:spPr bwMode="auto">
+                          <a:xfrm>
+                            <a:off x="0" y="0"/>
+                            <a:ext cx="665526" cy="180000"/>
+                          </a:xfrm>
+                          <a:prstGeom prst="rect">
+                            <a:avLst/>
+                          </a:prstGeom>
+                          <a:noFill/>
+                          <a:ln>
+                            <a:noFill/>
+                          </a:ln>
+                        </pic:spPr>
+                      </pic:pic>
+                    </a:graphicData>
+                  </a:graphic>
+                </wp:inline>
+              </w:drawing>
             </w:r>
           </w:p>
         </w:tc>
@@ -2326,8 +3112,16 @@
           <w:ilvl w:val="0"/>
           <w:numId w:val="27"/>
         </w:numPr>
-      </w:pPr>
-      <w:r>
+        <w:rPr>
+          <w:b/>
+          <w:bCs/>
+        </w:rPr>
+      </w:pPr>
+      <w:r>
+        <w:rPr>
+          <w:b/>
+          <w:bCs/>
+        </w:rPr>
         <w:t>Padding</w:t>
       </w:r>
     </w:p>
@@ -2419,26 +3213,61 @@
           <w:p>
             <w:pPr>
               <w:rPr>
-                <w:rFonts w:ascii="7seg" w:hAnsi="7seg"/>
-                <w:color w:val="5EFCFB"/>
                 <w:highlight w:val="black"/>
               </w:rPr>
             </w:pPr>
             <w:r>
               <w:rPr>
-                <w:rFonts w:ascii="7seg" w:hAnsi="7seg"/>
-                <w:color w:val="5EFCFB"/>
-                <w:highlight w:val="black"/>
+                <w:noProof/>
               </w:rPr>
-              <w:t xml:space="preserve"> </w:t>
-            </w:r>
-            <w:r>
-              <w:rPr>
-                <w:rFonts w:ascii="7seg" w:hAnsi="7seg"/>
-                <w:color w:val="5EFCFB"/>
-                <w:highlight w:val="black"/>
-              </w:rPr>
-              <w:t>1 12020</w:t>
+              <w:drawing>
+                <wp:inline distT="0" distB="0" distL="0" distR="0" wp14:anchorId="49763A1D" wp14:editId="7D7F4834">
+                  <wp:extent cx="665526" cy="180000"/>
+                  <wp:effectExtent l="0" t="0" r="1270" b="0"/>
+                  <wp:docPr id="39" name="Picture 39" descr="1.1.2021"/>
+                  <wp:cNvGraphicFramePr>
+                    <a:graphicFrameLocks xmlns:a="http://schemas.openxmlformats.org/drawingml/2006/main" noChangeAspect="1"/>
+                  </wp:cNvGraphicFramePr>
+                  <a:graphic xmlns:a="http://schemas.openxmlformats.org/drawingml/2006/main">
+                    <a:graphicData uri="http://schemas.openxmlformats.org/drawingml/2006/picture">
+                      <pic:pic xmlns:pic="http://schemas.openxmlformats.org/drawingml/2006/picture">
+                        <pic:nvPicPr>
+                          <pic:cNvPr id="39" name="Picture 39" descr="1.1.2021"/>
+                          <pic:cNvPicPr>
+                            <a:picLocks noChangeAspect="1" noChangeArrowheads="1"/>
+                          </pic:cNvPicPr>
+                        </pic:nvPicPr>
+                        <pic:blipFill>
+                          <a:blip r:embed="rId23" cstate="print">
+                            <a:extLst>
+                              <a:ext uri="{28A0092B-C50C-407E-A947-70E740481C1C}">
+                                <a14:useLocalDpi xmlns:a14="http://schemas.microsoft.com/office/drawing/2010/main" val="0"/>
+                              </a:ext>
+                            </a:extLst>
+                          </a:blip>
+                          <a:srcRect/>
+                          <a:stretch>
+                            <a:fillRect/>
+                          </a:stretch>
+                        </pic:blipFill>
+                        <pic:spPr bwMode="auto">
+                          <a:xfrm>
+                            <a:off x="0" y="0"/>
+                            <a:ext cx="665526" cy="180000"/>
+                          </a:xfrm>
+                          <a:prstGeom prst="rect">
+                            <a:avLst/>
+                          </a:prstGeom>
+                          <a:noFill/>
+                          <a:ln>
+                            <a:noFill/>
+                          </a:ln>
+                        </pic:spPr>
+                      </pic:pic>
+                    </a:graphicData>
+                  </a:graphic>
+                </wp:inline>
+              </w:drawing>
             </w:r>
           </w:p>
         </w:tc>
@@ -2465,18 +3294,61 @@
           <w:p>
             <w:pPr>
               <w:rPr>
-                <w:rFonts w:ascii="7seg" w:hAnsi="7seg"/>
-                <w:color w:val="5EFCFB"/>
                 <w:highlight w:val="black"/>
               </w:rPr>
             </w:pPr>
             <w:r>
               <w:rPr>
-                <w:rFonts w:ascii="7seg" w:hAnsi="7seg"/>
-                <w:color w:val="5EFCFB"/>
-                <w:highlight w:val="black"/>
+                <w:noProof/>
               </w:rPr>
-              <w:t>01012020</w:t>
+              <w:drawing>
+                <wp:inline distT="0" distB="0" distL="0" distR="0" wp14:anchorId="634128E2" wp14:editId="5CB1E3E1">
+                  <wp:extent cx="665526" cy="180000"/>
+                  <wp:effectExtent l="0" t="0" r="1270" b="0"/>
+                  <wp:docPr id="40" name="Picture 40" descr="01.01.2021"/>
+                  <wp:cNvGraphicFramePr>
+                    <a:graphicFrameLocks xmlns:a="http://schemas.openxmlformats.org/drawingml/2006/main" noChangeAspect="1"/>
+                  </wp:cNvGraphicFramePr>
+                  <a:graphic xmlns:a="http://schemas.openxmlformats.org/drawingml/2006/main">
+                    <a:graphicData uri="http://schemas.openxmlformats.org/drawingml/2006/picture">
+                      <pic:pic xmlns:pic="http://schemas.openxmlformats.org/drawingml/2006/picture">
+                        <pic:nvPicPr>
+                          <pic:cNvPr id="40" name="Picture 40" descr="01.01.2021"/>
+                          <pic:cNvPicPr>
+                            <a:picLocks noChangeAspect="1" noChangeArrowheads="1"/>
+                          </pic:cNvPicPr>
+                        </pic:nvPicPr>
+                        <pic:blipFill>
+                          <a:blip r:embed="rId24" cstate="print">
+                            <a:extLst>
+                              <a:ext uri="{28A0092B-C50C-407E-A947-70E740481C1C}">
+                                <a14:useLocalDpi xmlns:a14="http://schemas.microsoft.com/office/drawing/2010/main" val="0"/>
+                              </a:ext>
+                            </a:extLst>
+                          </a:blip>
+                          <a:srcRect/>
+                          <a:stretch>
+                            <a:fillRect/>
+                          </a:stretch>
+                        </pic:blipFill>
+                        <pic:spPr bwMode="auto">
+                          <a:xfrm>
+                            <a:off x="0" y="0"/>
+                            <a:ext cx="665526" cy="180000"/>
+                          </a:xfrm>
+                          <a:prstGeom prst="rect">
+                            <a:avLst/>
+                          </a:prstGeom>
+                          <a:noFill/>
+                          <a:ln>
+                            <a:noFill/>
+                          </a:ln>
+                        </pic:spPr>
+                      </pic:pic>
+                    </a:graphicData>
+                  </a:graphic>
+                </wp:inline>
+              </w:drawing>
             </w:r>
           </w:p>
         </w:tc>
@@ -2489,8 +3361,16 @@
           <w:ilvl w:val="0"/>
           <w:numId w:val="27"/>
         </w:numPr>
-      </w:pPr>
-      <w:r>
+        <w:rPr>
+          <w:b/>
+          <w:bCs/>
+        </w:rPr>
+      </w:pPr>
+      <w:r>
+        <w:rPr>
+          <w:b/>
+          <w:bCs/>
+        </w:rPr>
         <w:t>Dividers</w:t>
       </w:r>
     </w:p>
@@ -2581,18 +3461,61 @@
           <w:p>
             <w:pPr>
               <w:rPr>
-                <w:rFonts w:ascii="7seg" w:hAnsi="7seg"/>
-                <w:color w:val="5EFCFB"/>
                 <w:highlight w:val="black"/>
               </w:rPr>
             </w:pPr>
             <w:r>
               <w:rPr>
-                <w:rFonts w:ascii="7seg" w:hAnsi="7seg"/>
-                <w:color w:val="5EFCFB"/>
-                <w:highlight w:val="black"/>
+                <w:noProof/>
               </w:rPr>
-              <w:t>12242020</w:t>
+              <w:drawing>
+                <wp:inline distT="0" distB="0" distL="0" distR="0" wp14:anchorId="15104186" wp14:editId="19BF9E73">
+                  <wp:extent cx="665526" cy="180000"/>
+                  <wp:effectExtent l="0" t="0" r="1270" b="0"/>
+                  <wp:docPr id="18" name="Picture 18" descr="12.24.2021"/>
+                  <wp:cNvGraphicFramePr>
+                    <a:graphicFrameLocks xmlns:a="http://schemas.openxmlformats.org/drawingml/2006/main" noChangeAspect="1"/>
+                  </wp:cNvGraphicFramePr>
+                  <a:graphic xmlns:a="http://schemas.openxmlformats.org/drawingml/2006/main">
+                    <a:graphicData uri="http://schemas.openxmlformats.org/drawingml/2006/picture">
+                      <pic:pic xmlns:pic="http://schemas.openxmlformats.org/drawingml/2006/picture">
+                        <pic:nvPicPr>
+                          <pic:cNvPr id="18" name="Picture 18" descr="12.24.2021"/>
+                          <pic:cNvPicPr>
+                            <a:picLocks noChangeAspect="1" noChangeArrowheads="1"/>
+                          </pic:cNvPicPr>
+                        </pic:nvPicPr>
+                        <pic:blipFill>
+                          <a:blip r:embed="rId13" cstate="print">
+                            <a:extLst>
+                              <a:ext uri="{28A0092B-C50C-407E-A947-70E740481C1C}">
+                                <a14:useLocalDpi xmlns:a14="http://schemas.microsoft.com/office/drawing/2010/main" val="0"/>
+                              </a:ext>
+                            </a:extLst>
+                          </a:blip>
+                          <a:srcRect/>
+                          <a:stretch>
+                            <a:fillRect/>
+                          </a:stretch>
+                        </pic:blipFill>
+                        <pic:spPr bwMode="auto">
+                          <a:xfrm>
+                            <a:off x="0" y="0"/>
+                            <a:ext cx="665526" cy="180000"/>
+                          </a:xfrm>
+                          <a:prstGeom prst="rect">
+                            <a:avLst/>
+                          </a:prstGeom>
+                          <a:noFill/>
+                          <a:ln>
+                            <a:noFill/>
+                          </a:ln>
+                        </pic:spPr>
+                      </pic:pic>
+                    </a:graphicData>
+                  </a:graphic>
+                </wp:inline>
+              </w:drawing>
             </w:r>
           </w:p>
         </w:tc>
@@ -2619,18 +3542,62 @@
           <w:p>
             <w:pPr>
               <w:rPr>
-                <w:rFonts w:ascii="7seg" w:hAnsi="7seg"/>
-                <w:color w:val="5EFCFB"/>
                 <w:highlight w:val="black"/>
               </w:rPr>
             </w:pPr>
             <w:r>
               <w:rPr>
-                <w:rFonts w:ascii="7seg" w:hAnsi="7seg"/>
-                <w:color w:val="5EFCFB"/>
+                <w:noProof/>
                 <w:highlight w:val="black"/>
               </w:rPr>
-              <w:t>12-24-20</w:t>
+              <w:drawing>
+                <wp:inline distT="0" distB="0" distL="0" distR="0" wp14:anchorId="1CF50310" wp14:editId="24095788">
+                  <wp:extent cx="665526" cy="180000"/>
+                  <wp:effectExtent l="0" t="0" r="1270" b="0"/>
+                  <wp:docPr id="20" name="Picture 20" descr="12-24-2021"/>
+                  <wp:cNvGraphicFramePr>
+                    <a:graphicFrameLocks xmlns:a="http://schemas.openxmlformats.org/drawingml/2006/main" noChangeAspect="1"/>
+                  </wp:cNvGraphicFramePr>
+                  <a:graphic xmlns:a="http://schemas.openxmlformats.org/drawingml/2006/main">
+                    <a:graphicData uri="http://schemas.openxmlformats.org/drawingml/2006/picture">
+                      <pic:pic xmlns:pic="http://schemas.openxmlformats.org/drawingml/2006/picture">
+                        <pic:nvPicPr>
+                          <pic:cNvPr id="20" name="Picture 20" descr="12-24-2021"/>
+                          <pic:cNvPicPr>
+                            <a:picLocks noChangeAspect="1" noChangeArrowheads="1"/>
+                          </pic:cNvPicPr>
+                        </pic:nvPicPr>
+                        <pic:blipFill>
+                          <a:blip r:embed="rId25" cstate="print">
+                            <a:extLst>
+                              <a:ext uri="{28A0092B-C50C-407E-A947-70E740481C1C}">
+                                <a14:useLocalDpi xmlns:a14="http://schemas.microsoft.com/office/drawing/2010/main" val="0"/>
+                              </a:ext>
+                            </a:extLst>
+                          </a:blip>
+                          <a:srcRect/>
+                          <a:stretch>
+                            <a:fillRect/>
+                          </a:stretch>
+                        </pic:blipFill>
+                        <pic:spPr bwMode="auto">
+                          <a:xfrm>
+                            <a:off x="0" y="0"/>
+                            <a:ext cx="665526" cy="180000"/>
+                          </a:xfrm>
+                          <a:prstGeom prst="rect">
+                            <a:avLst/>
+                          </a:prstGeom>
+                          <a:noFill/>
+                          <a:ln>
+                            <a:noFill/>
+                          </a:ln>
+                        </pic:spPr>
+                      </pic:pic>
+                    </a:graphicData>
+                  </a:graphic>
+                </wp:inline>
+              </w:drawing>
             </w:r>
           </w:p>
         </w:tc>
@@ -2657,18 +3624,61 @@
           <w:p>
             <w:pPr>
               <w:rPr>
-                <w:rFonts w:ascii="7seg" w:hAnsi="7seg"/>
-                <w:color w:val="5EFCFB"/>
                 <w:highlight w:val="black"/>
               </w:rPr>
             </w:pPr>
             <w:r>
               <w:rPr>
-                <w:rFonts w:ascii="7seg" w:hAnsi="7seg"/>
-                <w:color w:val="5EFCFB"/>
-                <w:highlight w:val="black"/>
+                <w:noProof/>
               </w:rPr>
-              <w:t>12 24 20</w:t>
+              <w:drawing>
+                <wp:inline distT="0" distB="0" distL="0" distR="0" wp14:anchorId="1DAF94EC" wp14:editId="0B8C4993">
+                  <wp:extent cx="665526" cy="180000"/>
+                  <wp:effectExtent l="0" t="0" r="1270" b="0"/>
+                  <wp:docPr id="19" name="Picture 19" descr="12 24 21"/>
+                  <wp:cNvGraphicFramePr>
+                    <a:graphicFrameLocks xmlns:a="http://schemas.openxmlformats.org/drawingml/2006/main" noChangeAspect="1"/>
+                  </wp:cNvGraphicFramePr>
+                  <a:graphic xmlns:a="http://schemas.openxmlformats.org/drawingml/2006/main">
+                    <a:graphicData uri="http://schemas.openxmlformats.org/drawingml/2006/picture">
+                      <pic:pic xmlns:pic="http://schemas.openxmlformats.org/drawingml/2006/picture">
+                        <pic:nvPicPr>
+                          <pic:cNvPr id="19" name="Picture 19" descr="12 24 21"/>
+                          <pic:cNvPicPr>
+                            <a:picLocks noChangeAspect="1" noChangeArrowheads="1"/>
+                          </pic:cNvPicPr>
+                        </pic:nvPicPr>
+                        <pic:blipFill>
+                          <a:blip r:embed="rId26" cstate="print">
+                            <a:extLst>
+                              <a:ext uri="{28A0092B-C50C-407E-A947-70E740481C1C}">
+                                <a14:useLocalDpi xmlns:a14="http://schemas.microsoft.com/office/drawing/2010/main" val="0"/>
+                              </a:ext>
+                            </a:extLst>
+                          </a:blip>
+                          <a:srcRect/>
+                          <a:stretch>
+                            <a:fillRect/>
+                          </a:stretch>
+                        </pic:blipFill>
+                        <pic:spPr bwMode="auto">
+                          <a:xfrm>
+                            <a:off x="0" y="0"/>
+                            <a:ext cx="665526" cy="180000"/>
+                          </a:xfrm>
+                          <a:prstGeom prst="rect">
+                            <a:avLst/>
+                          </a:prstGeom>
+                          <a:noFill/>
+                          <a:ln>
+                            <a:noFill/>
+                          </a:ln>
+                        </pic:spPr>
+                      </pic:pic>
+                    </a:graphicData>
+                  </a:graphic>
+                </wp:inline>
+              </w:drawing>
             </w:r>
           </w:p>
         </w:tc>
@@ -2909,15 +3919,65 @@
           <w:p>
             <w:r>
               <w:lastRenderedPageBreak/>
-              <w:t xml:space="preserve">Display shows </w:t>
+              <w:t>Display shows</w:t>
+            </w:r>
+            <w:r>
+              <w:t xml:space="preserve"> </w:t>
             </w:r>
             <w:r>
               <w:rPr>
-                <w:rFonts w:ascii="7seg" w:hAnsi="7seg"/>
-                <w:color w:val="5EFCFB"/>
-                <w:highlight w:val="black"/>
+                <w:rFonts w:ascii="7-Segment" w:hAnsi="7-Segment"/>
+                <w:noProof/>
+                <w:position w:val="-5"/>
               </w:rPr>
-              <w:t>nEt Err</w:t>
+              <w:drawing>
+                <wp:inline distT="0" distB="0" distL="0" distR="0" wp14:anchorId="62C400AE" wp14:editId="2DCBB69B">
+                  <wp:extent cx="463737" cy="144000"/>
+                  <wp:effectExtent l="0" t="0" r="0" b="8890"/>
+                  <wp:docPr id="23" name="Picture 23" descr="net err"/>
+                  <wp:cNvGraphicFramePr>
+                    <a:graphicFrameLocks xmlns:a="http://schemas.openxmlformats.org/drawingml/2006/main" noChangeAspect="1"/>
+                  </wp:cNvGraphicFramePr>
+                  <a:graphic xmlns:a="http://schemas.openxmlformats.org/drawingml/2006/main">
+                    <a:graphicData uri="http://schemas.openxmlformats.org/drawingml/2006/picture">
+                      <pic:pic xmlns:pic="http://schemas.openxmlformats.org/drawingml/2006/picture">
+                        <pic:nvPicPr>
+                          <pic:cNvPr id="23" name="Picture 23" descr="net err"/>
+                          <pic:cNvPicPr>
+                            <a:picLocks noChangeAspect="1" noChangeArrowheads="1"/>
+                          </pic:cNvPicPr>
+                        </pic:nvPicPr>
+                        <pic:blipFill>
+                          <a:blip r:embed="rId27" cstate="print">
+                            <a:extLst>
+                              <a:ext uri="{28A0092B-C50C-407E-A947-70E740481C1C}">
+                                <a14:useLocalDpi xmlns:a14="http://schemas.microsoft.com/office/drawing/2010/main" val="0"/>
+                              </a:ext>
+                            </a:extLst>
+                          </a:blip>
+                          <a:srcRect/>
+                          <a:stretch>
+                            <a:fillRect/>
+                          </a:stretch>
+                        </pic:blipFill>
+                        <pic:spPr bwMode="auto">
+                          <a:xfrm>
+                            <a:off x="0" y="0"/>
+                            <a:ext cx="463737" cy="144000"/>
+                          </a:xfrm>
+                          <a:prstGeom prst="rect">
+                            <a:avLst/>
+                          </a:prstGeom>
+                          <a:noFill/>
+                          <a:ln>
+                            <a:noFill/>
+                          </a:ln>
+                        </pic:spPr>
+                      </pic:pic>
+                    </a:graphicData>
+                  </a:graphic>
+                </wp:inline>
+              </w:drawing>
             </w:r>
           </w:p>
         </w:tc>
@@ -2962,11 +4022,58 @@
             </w:r>
             <w:r>
               <w:rPr>
-                <w:rFonts w:ascii="7seg" w:hAnsi="7seg"/>
-                <w:color w:val="5EFCFB"/>
-                <w:highlight w:val="black"/>
+                <w:rFonts w:ascii="7-Segment" w:hAnsi="7-Segment"/>
+                <w:noProof/>
+                <w:position w:val="-5"/>
               </w:rPr>
-              <w:t>nEt Err</w:t>
+              <w:drawing>
+                <wp:inline distT="0" distB="0" distL="0" distR="0" wp14:anchorId="5B6B079A" wp14:editId="33443D8E">
+                  <wp:extent cx="463737" cy="144000"/>
+                  <wp:effectExtent l="0" t="0" r="0" b="8890"/>
+                  <wp:docPr id="25" name="Picture 25" descr="net err"/>
+                  <wp:cNvGraphicFramePr>
+                    <a:graphicFrameLocks xmlns:a="http://schemas.openxmlformats.org/drawingml/2006/main" noChangeAspect="1"/>
+                  </wp:cNvGraphicFramePr>
+                  <a:graphic xmlns:a="http://schemas.openxmlformats.org/drawingml/2006/main">
+                    <a:graphicData uri="http://schemas.openxmlformats.org/drawingml/2006/picture">
+                      <pic:pic xmlns:pic="http://schemas.openxmlformats.org/drawingml/2006/picture">
+                        <pic:nvPicPr>
+                          <pic:cNvPr id="25" name="Picture 25" descr="net err"/>
+                          <pic:cNvPicPr>
+                            <a:picLocks noChangeAspect="1" noChangeArrowheads="1"/>
+                          </pic:cNvPicPr>
+                        </pic:nvPicPr>
+                        <pic:blipFill>
+                          <a:blip r:embed="rId27" cstate="print">
+                            <a:extLst>
+                              <a:ext uri="{28A0092B-C50C-407E-A947-70E740481C1C}">
+                                <a14:useLocalDpi xmlns:a14="http://schemas.microsoft.com/office/drawing/2010/main" val="0"/>
+                              </a:ext>
+                            </a:extLst>
+                          </a:blip>
+                          <a:srcRect/>
+                          <a:stretch>
+                            <a:fillRect/>
+                          </a:stretch>
+                        </pic:blipFill>
+                        <pic:spPr bwMode="auto">
+                          <a:xfrm>
+                            <a:off x="0" y="0"/>
+                            <a:ext cx="463737" cy="144000"/>
+                          </a:xfrm>
+                          <a:prstGeom prst="rect">
+                            <a:avLst/>
+                          </a:prstGeom>
+                          <a:noFill/>
+                          <a:ln>
+                            <a:noFill/>
+                          </a:ln>
+                        </pic:spPr>
+                      </pic:pic>
+                    </a:graphicData>
+                  </a:graphic>
+                </wp:inline>
+              </w:drawing>
             </w:r>
             <w:r>
               <w:t xml:space="preserve">, use a PC or smartphone, search for the </w:t>
@@ -2977,6 +4084,7 @@
             <w:r>
               <w:t xml:space="preserve"> access point named </w:t>
             </w:r>
+            <w:proofErr w:type="spellStart"/>
             <w:r>
               <w:rPr>
                 <w:rFonts w:ascii="Source Code Pro" w:hAnsi="Source Code Pro"/>
@@ -2984,6 +4092,7 @@
               </w:rPr>
               <w:t>callisto_config</w:t>
             </w:r>
+            <w:proofErr w:type="spellEnd"/>
             <w:r>
               <w:t xml:space="preserve">, and use the password </w:t>
             </w:r>
@@ -3111,6 +4220,9 @@
       <w:r>
         <w:t>!</w:t>
       </w:r>
+      <w:r>
+        <w:t xml:space="preserve"> Please get in touch, and I’ll see what I can do.</w:t>
+      </w:r>
     </w:p>
     <w:p>
       <w:pPr>
@@ -3134,7 +4246,7 @@
       <w:r>
         <w:br/>
       </w:r>
-      <w:hyperlink r:id="rId10" w:history="1">
+      <w:hyperlink r:id="rId28" w:history="1">
         <w:r>
           <w:rPr>
             <w:rStyle w:val="Hyperlink"/>
@@ -3156,7 +4268,7 @@
           <w:numId w:val="27"/>
         </w:numPr>
       </w:pPr>
-      <w:hyperlink r:id="rId11" w:history="1">
+      <w:hyperlink r:id="rId29" w:history="1">
         <w:r>
           <w:rPr>
             <w:rStyle w:val="Hyperlink"/>
@@ -3173,7 +4285,7 @@
           <w:numId w:val="27"/>
         </w:numPr>
       </w:pPr>
-      <w:hyperlink r:id="rId12" w:history="1">
+      <w:hyperlink r:id="rId30" w:history="1">
         <w:r>
           <w:rPr>
             <w:rStyle w:val="Hyperlink"/>
@@ -3183,7 +4295,7 @@
       </w:hyperlink>
     </w:p>
     <w:sectPr>
-      <w:footerReference w:type="default" r:id="rId13"/>
+      <w:footerReference w:type="default" r:id="rId31"/>
       <w:pgSz w:w="12240" w:h="15840"/>
       <w:pgMar w:top="1440" w:right="1440" w:bottom="1440" w:left="1440" w:header="708" w:footer="708" w:gutter="0"/>
       <w:cols w:space="708"/>
@@ -3483,7 +4595,7 @@
       <w:lvlText w:val="%1."/>
       <w:lvlJc w:val="left"/>
       <w:pPr>
-        <w:ind w:left="720" w:hanging="360"/>
+        <w:ind w:left="360" w:hanging="360"/>
       </w:pPr>
     </w:lvl>
     <w:lvl w:ilvl="1" w:tplc="10090001">
@@ -3492,7 +4604,7 @@
       <w:lvlText w:val=""/>
       <w:lvlJc w:val="left"/>
       <w:pPr>
-        <w:ind w:left="1440" w:hanging="360"/>
+        <w:ind w:left="1080" w:hanging="360"/>
       </w:pPr>
       <w:rPr>
         <w:rFonts w:ascii="Symbol" w:hAnsi="Symbol" w:hint="default"/>
@@ -3504,7 +4616,7 @@
       <w:lvlText w:val="%3."/>
       <w:lvlJc w:val="right"/>
       <w:pPr>
-        <w:ind w:left="2160" w:hanging="180"/>
+        <w:ind w:left="1800" w:hanging="180"/>
       </w:pPr>
     </w:lvl>
     <w:lvl w:ilvl="3" w:tplc="1009000F" w:tentative="1">
@@ -3513,7 +4625,7 @@
       <w:lvlText w:val="%4."/>
       <w:lvlJc w:val="left"/>
       <w:pPr>
-        <w:ind w:left="2880" w:hanging="360"/>
+        <w:ind w:left="2520" w:hanging="360"/>
       </w:pPr>
     </w:lvl>
     <w:lvl w:ilvl="4" w:tplc="10090019" w:tentative="1">
@@ -3522,7 +4634,7 @@
       <w:lvlText w:val="%5."/>
       <w:lvlJc w:val="left"/>
       <w:pPr>
-        <w:ind w:left="3600" w:hanging="360"/>
+        <w:ind w:left="3240" w:hanging="360"/>
       </w:pPr>
     </w:lvl>
     <w:lvl w:ilvl="5" w:tplc="1009001B" w:tentative="1">
@@ -3531,7 +4643,7 @@
       <w:lvlText w:val="%6."/>
       <w:lvlJc w:val="right"/>
       <w:pPr>
-        <w:ind w:left="4320" w:hanging="180"/>
+        <w:ind w:left="3960" w:hanging="180"/>
       </w:pPr>
     </w:lvl>
     <w:lvl w:ilvl="6" w:tplc="1009000F" w:tentative="1">
@@ -3540,7 +4652,7 @@
       <w:lvlText w:val="%7."/>
       <w:lvlJc w:val="left"/>
       <w:pPr>
-        <w:ind w:left="5040" w:hanging="360"/>
+        <w:ind w:left="4680" w:hanging="360"/>
       </w:pPr>
     </w:lvl>
     <w:lvl w:ilvl="7" w:tplc="10090019" w:tentative="1">
@@ -3549,7 +4661,7 @@
       <w:lvlText w:val="%8."/>
       <w:lvlJc w:val="left"/>
       <w:pPr>
-        <w:ind w:left="5760" w:hanging="360"/>
+        <w:ind w:left="5400" w:hanging="360"/>
       </w:pPr>
     </w:lvl>
     <w:lvl w:ilvl="8" w:tplc="1009001B" w:tentative="1">
@@ -3558,7 +4670,7 @@
       <w:lvlText w:val="%9."/>
       <w:lvlJc w:val="right"/>
       <w:pPr>
-        <w:ind w:left="6480" w:hanging="180"/>
+        <w:ind w:left="6120" w:hanging="180"/>
       </w:pPr>
     </w:lvl>
   </w:abstractNum>
@@ -4060,6 +5172,119 @@
     </w:lvl>
   </w:abstractNum>
   <w:abstractNum w:abstractNumId="7" w15:restartNumberingAfterBreak="0">
+    <w:nsid w:val="274A0394"/>
+    <w:multiLevelType w:val="hybridMultilevel"/>
+    <w:tmpl w:val="FFB42AB4"/>
+    <w:lvl w:ilvl="0" w:tplc="10090001">
+      <w:start w:val="1"/>
+      <w:numFmt w:val="bullet"/>
+      <w:lvlText w:val=""/>
+      <w:lvlJc w:val="left"/>
+      <w:pPr>
+        <w:ind w:left="720" w:hanging="360"/>
+      </w:pPr>
+      <w:rPr>
+        <w:rFonts w:ascii="Symbol" w:hAnsi="Symbol" w:hint="default"/>
+      </w:rPr>
+    </w:lvl>
+    <w:lvl w:ilvl="1" w:tplc="10090003">
+      <w:start w:val="1"/>
+      <w:numFmt w:val="bullet"/>
+      <w:lvlText w:val="o"/>
+      <w:lvlJc w:val="left"/>
+      <w:pPr>
+        <w:ind w:left="1440" w:hanging="360"/>
+      </w:pPr>
+      <w:rPr>
+        <w:rFonts w:ascii="Courier New" w:hAnsi="Courier New" w:cs="Courier New" w:hint="default"/>
+      </w:rPr>
+    </w:lvl>
+    <w:lvl w:ilvl="2" w:tplc="10090005" w:tentative="1">
+      <w:start w:val="1"/>
+      <w:numFmt w:val="bullet"/>
+      <w:lvlText w:val=""/>
+      <w:lvlJc w:val="left"/>
+      <w:pPr>
+        <w:ind w:left="2160" w:hanging="360"/>
+      </w:pPr>
+      <w:rPr>
+        <w:rFonts w:ascii="Wingdings" w:hAnsi="Wingdings" w:hint="default"/>
+      </w:rPr>
+    </w:lvl>
+    <w:lvl w:ilvl="3" w:tplc="10090001" w:tentative="1">
+      <w:start w:val="1"/>
+      <w:numFmt w:val="bullet"/>
+      <w:lvlText w:val=""/>
+      <w:lvlJc w:val="left"/>
+      <w:pPr>
+        <w:ind w:left="2880" w:hanging="360"/>
+      </w:pPr>
+      <w:rPr>
+        <w:rFonts w:ascii="Symbol" w:hAnsi="Symbol" w:hint="default"/>
+      </w:rPr>
+    </w:lvl>
+    <w:lvl w:ilvl="4" w:tplc="10090003" w:tentative="1">
+      <w:start w:val="1"/>
+      <w:numFmt w:val="bullet"/>
+      <w:lvlText w:val="o"/>
+      <w:lvlJc w:val="left"/>
+      <w:pPr>
+        <w:ind w:left="3600" w:hanging="360"/>
+      </w:pPr>
+      <w:rPr>
+        <w:rFonts w:ascii="Courier New" w:hAnsi="Courier New" w:cs="Courier New" w:hint="default"/>
+      </w:rPr>
+    </w:lvl>
+    <w:lvl w:ilvl="5" w:tplc="10090005" w:tentative="1">
+      <w:start w:val="1"/>
+      <w:numFmt w:val="bullet"/>
+      <w:lvlText w:val=""/>
+      <w:lvlJc w:val="left"/>
+      <w:pPr>
+        <w:ind w:left="4320" w:hanging="360"/>
+      </w:pPr>
+      <w:rPr>
+        <w:rFonts w:ascii="Wingdings" w:hAnsi="Wingdings" w:hint="default"/>
+      </w:rPr>
+    </w:lvl>
+    <w:lvl w:ilvl="6" w:tplc="10090001" w:tentative="1">
+      <w:start w:val="1"/>
+      <w:numFmt w:val="bullet"/>
+      <w:lvlText w:val=""/>
+      <w:lvlJc w:val="left"/>
+      <w:pPr>
+        <w:ind w:left="5040" w:hanging="360"/>
+      </w:pPr>
+      <w:rPr>
+        <w:rFonts w:ascii="Symbol" w:hAnsi="Symbol" w:hint="default"/>
+      </w:rPr>
+    </w:lvl>
+    <w:lvl w:ilvl="7" w:tplc="10090003" w:tentative="1">
+      <w:start w:val="1"/>
+      <w:numFmt w:val="bullet"/>
+      <w:lvlText w:val="o"/>
+      <w:lvlJc w:val="left"/>
+      <w:pPr>
+        <w:ind w:left="5760" w:hanging="360"/>
+      </w:pPr>
+      <w:rPr>
+        <w:rFonts w:ascii="Courier New" w:hAnsi="Courier New" w:cs="Courier New" w:hint="default"/>
+      </w:rPr>
+    </w:lvl>
+    <w:lvl w:ilvl="8" w:tplc="10090005" w:tentative="1">
+      <w:start w:val="1"/>
+      <w:numFmt w:val="bullet"/>
+      <w:lvlText w:val=""/>
+      <w:lvlJc w:val="left"/>
+      <w:pPr>
+        <w:ind w:left="6480" w:hanging="360"/>
+      </w:pPr>
+      <w:rPr>
+        <w:rFonts w:ascii="Wingdings" w:hAnsi="Wingdings" w:hint="default"/>
+      </w:rPr>
+    </w:lvl>
+  </w:abstractNum>
+  <w:abstractNum w:abstractNumId="8" w15:restartNumberingAfterBreak="0">
     <w:nsid w:val="2D3D2C1C"/>
     <w:multiLevelType w:val="hybridMultilevel"/>
     <w:tmpl w:val="F70E60D4"/>
@@ -4172,7 +5397,7 @@
       </w:rPr>
     </w:lvl>
   </w:abstractNum>
-  <w:abstractNum w:abstractNumId="8" w15:restartNumberingAfterBreak="0">
+  <w:abstractNum w:abstractNumId="9" w15:restartNumberingAfterBreak="0">
     <w:nsid w:val="38C63E6C"/>
     <w:multiLevelType w:val="multilevel"/>
     <w:tmpl w:val="FBA21796"/>
@@ -4321,7 +5546,7 @@
       </w:rPr>
     </w:lvl>
   </w:abstractNum>
-  <w:abstractNum w:abstractNumId="9" w15:restartNumberingAfterBreak="0">
+  <w:abstractNum w:abstractNumId="10" w15:restartNumberingAfterBreak="0">
     <w:nsid w:val="3C5A0E4B"/>
     <w:multiLevelType w:val="multilevel"/>
     <w:tmpl w:val="2DCEC3DA"/>
@@ -4470,7 +5695,7 @@
       </w:rPr>
     </w:lvl>
   </w:abstractNum>
-  <w:abstractNum w:abstractNumId="10" w15:restartNumberingAfterBreak="0">
+  <w:abstractNum w:abstractNumId="11" w15:restartNumberingAfterBreak="0">
     <w:nsid w:val="3DAA6989"/>
     <w:multiLevelType w:val="multilevel"/>
     <w:tmpl w:val="48C63C04"/>
@@ -4588,7 +5813,7 @@
       </w:rPr>
     </w:lvl>
   </w:abstractNum>
-  <w:abstractNum w:abstractNumId="11" w15:restartNumberingAfterBreak="0">
+  <w:abstractNum w:abstractNumId="12" w15:restartNumberingAfterBreak="0">
     <w:nsid w:val="3E6D0F91"/>
     <w:multiLevelType w:val="multilevel"/>
     <w:tmpl w:val="DF928BC8"/>
@@ -4737,7 +5962,7 @@
       </w:rPr>
     </w:lvl>
   </w:abstractNum>
-  <w:abstractNum w:abstractNumId="12" w15:restartNumberingAfterBreak="0">
+  <w:abstractNum w:abstractNumId="13" w15:restartNumberingAfterBreak="0">
     <w:nsid w:val="3E950DD0"/>
     <w:multiLevelType w:val="hybridMultilevel"/>
     <w:tmpl w:val="6CE63AD4"/>
@@ -4850,7 +6075,7 @@
       </w:rPr>
     </w:lvl>
   </w:abstractNum>
-  <w:abstractNum w:abstractNumId="13" w15:restartNumberingAfterBreak="0">
+  <w:abstractNum w:abstractNumId="14" w15:restartNumberingAfterBreak="0">
     <w:nsid w:val="4149468E"/>
     <w:multiLevelType w:val="multilevel"/>
     <w:tmpl w:val="CEAE86FA"/>
@@ -4999,7 +6224,7 @@
       </w:rPr>
     </w:lvl>
   </w:abstractNum>
-  <w:abstractNum w:abstractNumId="14" w15:restartNumberingAfterBreak="0">
+  <w:abstractNum w:abstractNumId="15" w15:restartNumberingAfterBreak="0">
     <w:nsid w:val="41954359"/>
     <w:multiLevelType w:val="multilevel"/>
     <w:tmpl w:val="E8721C58"/>
@@ -5148,7 +6373,7 @@
       </w:rPr>
     </w:lvl>
   </w:abstractNum>
-  <w:abstractNum w:abstractNumId="15" w15:restartNumberingAfterBreak="0">
+  <w:abstractNum w:abstractNumId="16" w15:restartNumberingAfterBreak="0">
     <w:nsid w:val="44483838"/>
     <w:multiLevelType w:val="multilevel"/>
     <w:tmpl w:val="03D8B6E4"/>
@@ -5297,7 +6522,7 @@
       </w:rPr>
     </w:lvl>
   </w:abstractNum>
-  <w:abstractNum w:abstractNumId="16" w15:restartNumberingAfterBreak="0">
+  <w:abstractNum w:abstractNumId="17" w15:restartNumberingAfterBreak="0">
     <w:nsid w:val="453F51D0"/>
     <w:multiLevelType w:val="multilevel"/>
     <w:tmpl w:val="AA9E10D8"/>
@@ -5446,7 +6671,7 @@
       </w:rPr>
     </w:lvl>
   </w:abstractNum>
-  <w:abstractNum w:abstractNumId="17" w15:restartNumberingAfterBreak="0">
+  <w:abstractNum w:abstractNumId="18" w15:restartNumberingAfterBreak="0">
     <w:nsid w:val="4BCA3BD8"/>
     <w:multiLevelType w:val="multilevel"/>
     <w:tmpl w:val="0EEA71F6"/>
@@ -5559,7 +6784,7 @@
       </w:pPr>
     </w:lvl>
   </w:abstractNum>
-  <w:abstractNum w:abstractNumId="18" w15:restartNumberingAfterBreak="0">
+  <w:abstractNum w:abstractNumId="19" w15:restartNumberingAfterBreak="0">
     <w:nsid w:val="4EA5553F"/>
     <w:multiLevelType w:val="hybridMultilevel"/>
     <w:tmpl w:val="191A681A"/>
@@ -5645,7 +6870,7 @@
       </w:pPr>
     </w:lvl>
   </w:abstractNum>
-  <w:abstractNum w:abstractNumId="19" w15:restartNumberingAfterBreak="0">
+  <w:abstractNum w:abstractNumId="20" w15:restartNumberingAfterBreak="0">
     <w:nsid w:val="504C41AA"/>
     <w:multiLevelType w:val="multilevel"/>
     <w:tmpl w:val="98C404A6"/>
@@ -5758,7 +6983,7 @@
       </w:pPr>
     </w:lvl>
   </w:abstractNum>
-  <w:abstractNum w:abstractNumId="20" w15:restartNumberingAfterBreak="0">
+  <w:abstractNum w:abstractNumId="21" w15:restartNumberingAfterBreak="0">
     <w:nsid w:val="587552DB"/>
     <w:multiLevelType w:val="multilevel"/>
     <w:tmpl w:val="D6A2AA3E"/>
@@ -5871,7 +7096,7 @@
       </w:pPr>
     </w:lvl>
   </w:abstractNum>
-  <w:abstractNum w:abstractNumId="21" w15:restartNumberingAfterBreak="0">
+  <w:abstractNum w:abstractNumId="22" w15:restartNumberingAfterBreak="0">
     <w:nsid w:val="5ACA4D97"/>
     <w:multiLevelType w:val="multilevel"/>
     <w:tmpl w:val="B4DABE40"/>
@@ -6020,7 +7245,7 @@
       </w:rPr>
     </w:lvl>
   </w:abstractNum>
-  <w:abstractNum w:abstractNumId="22" w15:restartNumberingAfterBreak="0">
+  <w:abstractNum w:abstractNumId="23" w15:restartNumberingAfterBreak="0">
     <w:nsid w:val="5B05139C"/>
     <w:multiLevelType w:val="multilevel"/>
     <w:tmpl w:val="F3EE8418"/>
@@ -6169,7 +7394,7 @@
       </w:rPr>
     </w:lvl>
   </w:abstractNum>
-  <w:abstractNum w:abstractNumId="23" w15:restartNumberingAfterBreak="0">
+  <w:abstractNum w:abstractNumId="24" w15:restartNumberingAfterBreak="0">
     <w:nsid w:val="5C3056B7"/>
     <w:multiLevelType w:val="multilevel"/>
     <w:tmpl w:val="0610D122"/>
@@ -6318,7 +7543,120 @@
       </w:rPr>
     </w:lvl>
   </w:abstractNum>
-  <w:abstractNum w:abstractNumId="24" w15:restartNumberingAfterBreak="0">
+  <w:abstractNum w:abstractNumId="25" w15:restartNumberingAfterBreak="0">
+    <w:nsid w:val="6AB157F0"/>
+    <w:multiLevelType w:val="hybridMultilevel"/>
+    <w:tmpl w:val="9C32D998"/>
+    <w:lvl w:ilvl="0" w:tplc="10090001">
+      <w:start w:val="1"/>
+      <w:numFmt w:val="bullet"/>
+      <w:lvlText w:val=""/>
+      <w:lvlJc w:val="left"/>
+      <w:pPr>
+        <w:ind w:left="360" w:hanging="360"/>
+      </w:pPr>
+      <w:rPr>
+        <w:rFonts w:ascii="Symbol" w:hAnsi="Symbol" w:hint="default"/>
+      </w:rPr>
+    </w:lvl>
+    <w:lvl w:ilvl="1" w:tplc="10090001">
+      <w:start w:val="1"/>
+      <w:numFmt w:val="bullet"/>
+      <w:lvlText w:val=""/>
+      <w:lvlJc w:val="left"/>
+      <w:pPr>
+        <w:ind w:left="1080" w:hanging="360"/>
+      </w:pPr>
+      <w:rPr>
+        <w:rFonts w:ascii="Symbol" w:hAnsi="Symbol" w:hint="default"/>
+      </w:rPr>
+    </w:lvl>
+    <w:lvl w:ilvl="2" w:tplc="10090005" w:tentative="1">
+      <w:start w:val="1"/>
+      <w:numFmt w:val="bullet"/>
+      <w:lvlText w:val=""/>
+      <w:lvlJc w:val="left"/>
+      <w:pPr>
+        <w:ind w:left="1800" w:hanging="360"/>
+      </w:pPr>
+      <w:rPr>
+        <w:rFonts w:ascii="Wingdings" w:hAnsi="Wingdings" w:hint="default"/>
+      </w:rPr>
+    </w:lvl>
+    <w:lvl w:ilvl="3" w:tplc="10090001" w:tentative="1">
+      <w:start w:val="1"/>
+      <w:numFmt w:val="bullet"/>
+      <w:lvlText w:val=""/>
+      <w:lvlJc w:val="left"/>
+      <w:pPr>
+        <w:ind w:left="2520" w:hanging="360"/>
+      </w:pPr>
+      <w:rPr>
+        <w:rFonts w:ascii="Symbol" w:hAnsi="Symbol" w:hint="default"/>
+      </w:rPr>
+    </w:lvl>
+    <w:lvl w:ilvl="4" w:tplc="10090003" w:tentative="1">
+      <w:start w:val="1"/>
+      <w:numFmt w:val="bullet"/>
+      <w:lvlText w:val="o"/>
+      <w:lvlJc w:val="left"/>
+      <w:pPr>
+        <w:ind w:left="3240" w:hanging="360"/>
+      </w:pPr>
+      <w:rPr>
+        <w:rFonts w:ascii="Courier New" w:hAnsi="Courier New" w:cs="Courier New" w:hint="default"/>
+      </w:rPr>
+    </w:lvl>
+    <w:lvl w:ilvl="5" w:tplc="10090005" w:tentative="1">
+      <w:start w:val="1"/>
+      <w:numFmt w:val="bullet"/>
+      <w:lvlText w:val=""/>
+      <w:lvlJc w:val="left"/>
+      <w:pPr>
+        <w:ind w:left="3960" w:hanging="360"/>
+      </w:pPr>
+      <w:rPr>
+        <w:rFonts w:ascii="Wingdings" w:hAnsi="Wingdings" w:hint="default"/>
+      </w:rPr>
+    </w:lvl>
+    <w:lvl w:ilvl="6" w:tplc="10090001" w:tentative="1">
+      <w:start w:val="1"/>
+      <w:numFmt w:val="bullet"/>
+      <w:lvlText w:val=""/>
+      <w:lvlJc w:val="left"/>
+      <w:pPr>
+        <w:ind w:left="4680" w:hanging="360"/>
+      </w:pPr>
+      <w:rPr>
+        <w:rFonts w:ascii="Symbol" w:hAnsi="Symbol" w:hint="default"/>
+      </w:rPr>
+    </w:lvl>
+    <w:lvl w:ilvl="7" w:tplc="10090003" w:tentative="1">
+      <w:start w:val="1"/>
+      <w:numFmt w:val="bullet"/>
+      <w:lvlText w:val="o"/>
+      <w:lvlJc w:val="left"/>
+      <w:pPr>
+        <w:ind w:left="5400" w:hanging="360"/>
+      </w:pPr>
+      <w:rPr>
+        <w:rFonts w:ascii="Courier New" w:hAnsi="Courier New" w:cs="Courier New" w:hint="default"/>
+      </w:rPr>
+    </w:lvl>
+    <w:lvl w:ilvl="8" w:tplc="10090005" w:tentative="1">
+      <w:start w:val="1"/>
+      <w:numFmt w:val="bullet"/>
+      <w:lvlText w:val=""/>
+      <w:lvlJc w:val="left"/>
+      <w:pPr>
+        <w:ind w:left="6120" w:hanging="360"/>
+      </w:pPr>
+      <w:rPr>
+        <w:rFonts w:ascii="Wingdings" w:hAnsi="Wingdings" w:hint="default"/>
+      </w:rPr>
+    </w:lvl>
+  </w:abstractNum>
+  <w:abstractNum w:abstractNumId="26" w15:restartNumberingAfterBreak="0">
     <w:nsid w:val="75871F1C"/>
     <w:multiLevelType w:val="multilevel"/>
     <w:tmpl w:val="638200EC"/>
@@ -6467,7 +7805,7 @@
       </w:rPr>
     </w:lvl>
   </w:abstractNum>
-  <w:abstractNum w:abstractNumId="25" w15:restartNumberingAfterBreak="0">
+  <w:abstractNum w:abstractNumId="27" w15:restartNumberingAfterBreak="0">
     <w:nsid w:val="78B455BC"/>
     <w:multiLevelType w:val="multilevel"/>
     <w:tmpl w:val="96221D5C"/>
@@ -6616,7 +7954,7 @@
       </w:rPr>
     </w:lvl>
   </w:abstractNum>
-  <w:abstractNum w:abstractNumId="26" w15:restartNumberingAfterBreak="0">
+  <w:abstractNum w:abstractNumId="28" w15:restartNumberingAfterBreak="0">
     <w:nsid w:val="78C60EDB"/>
     <w:multiLevelType w:val="multilevel"/>
     <w:tmpl w:val="4120CC26"/>
@@ -6729,7 +8067,7 @@
       </w:pPr>
     </w:lvl>
   </w:abstractNum>
-  <w:abstractNum w:abstractNumId="27" w15:restartNumberingAfterBreak="0">
+  <w:abstractNum w:abstractNumId="29" w15:restartNumberingAfterBreak="0">
     <w:nsid w:val="7C8A7C5A"/>
     <w:multiLevelType w:val="hybridMultilevel"/>
     <w:tmpl w:val="D610C590"/>
@@ -6815,7 +8153,7 @@
       </w:pPr>
     </w:lvl>
   </w:abstractNum>
-  <w:abstractNum w:abstractNumId="28" w15:restartNumberingAfterBreak="0">
+  <w:abstractNum w:abstractNumId="30" w15:restartNumberingAfterBreak="0">
     <w:nsid w:val="7FDA2D93"/>
     <w:multiLevelType w:val="multilevel"/>
     <w:tmpl w:val="5BB8105A"/>
@@ -6929,61 +8267,61 @@
     </w:lvl>
   </w:abstractNum>
   <w:num w:numId="1">
+    <w:abstractNumId w:val="21"/>
+  </w:num>
+  <w:num w:numId="2">
+    <w:abstractNumId w:val="23"/>
+  </w:num>
+  <w:num w:numId="3">
+    <w:abstractNumId w:val="28"/>
+  </w:num>
+  <w:num w:numId="4">
+    <w:abstractNumId w:val="15"/>
+  </w:num>
+  <w:num w:numId="5">
     <w:abstractNumId w:val="20"/>
   </w:num>
-  <w:num w:numId="2">
-    <w:abstractNumId w:val="22"/>
+  <w:num w:numId="6">
+    <w:abstractNumId w:val="18"/>
   </w:num>
-  <w:num w:numId="3">
-    <w:abstractNumId w:val="26"/>
+  <w:num w:numId="7">
+    <w:abstractNumId w:val="30"/>
   </w:num>
-  <w:num w:numId="4">
-    <w:abstractNumId w:val="14"/>
-  </w:num>
-  <w:num w:numId="5">
-    <w:abstractNumId w:val="19"/>
-  </w:num>
-  <w:num w:numId="6">
+  <w:num w:numId="8">
     <w:abstractNumId w:val="17"/>
   </w:num>
-  <w:num w:numId="7">
-    <w:abstractNumId w:val="28"/>
-  </w:num>
-  <w:num w:numId="8">
-    <w:abstractNumId w:val="16"/>
-  </w:num>
   <w:num w:numId="9">
-    <w:abstractNumId w:val="9"/>
+    <w:abstractNumId w:val="10"/>
   </w:num>
   <w:num w:numId="10">
-    <w:abstractNumId w:val="11"/>
+    <w:abstractNumId w:val="12"/>
   </w:num>
   <w:num w:numId="11">
-    <w:abstractNumId w:val="24"/>
+    <w:abstractNumId w:val="26"/>
   </w:num>
   <w:num w:numId="12">
     <w:abstractNumId w:val="5"/>
   </w:num>
   <w:num w:numId="13">
-    <w:abstractNumId w:val="13"/>
+    <w:abstractNumId w:val="14"/>
   </w:num>
   <w:num w:numId="14">
-    <w:abstractNumId w:val="8"/>
+    <w:abstractNumId w:val="9"/>
   </w:num>
   <w:num w:numId="15">
-    <w:abstractNumId w:val="21"/>
+    <w:abstractNumId w:val="22"/>
   </w:num>
   <w:num w:numId="16">
     <w:abstractNumId w:val="4"/>
   </w:num>
   <w:num w:numId="17">
-    <w:abstractNumId w:val="23"/>
+    <w:abstractNumId w:val="24"/>
   </w:num>
   <w:num w:numId="18">
-    <w:abstractNumId w:val="15"/>
+    <w:abstractNumId w:val="16"/>
   </w:num>
   <w:num w:numId="19">
-    <w:abstractNumId w:val="25"/>
+    <w:abstractNumId w:val="27"/>
   </w:num>
   <w:num w:numId="20">
     <w:abstractNumId w:val="1"/>
@@ -6992,28 +8330,34 @@
     <w:abstractNumId w:val="0"/>
   </w:num>
   <w:num w:numId="22">
-    <w:abstractNumId w:val="10"/>
+    <w:abstractNumId w:val="11"/>
   </w:num>
   <w:num w:numId="23">
     <w:abstractNumId w:val="2"/>
   </w:num>
   <w:num w:numId="24">
-    <w:abstractNumId w:val="18"/>
+    <w:abstractNumId w:val="19"/>
   </w:num>
   <w:num w:numId="25">
     <w:abstractNumId w:val="3"/>
   </w:num>
   <w:num w:numId="26">
-    <w:abstractNumId w:val="27"/>
+    <w:abstractNumId w:val="29"/>
   </w:num>
   <w:num w:numId="27">
     <w:abstractNumId w:val="6"/>
   </w:num>
   <w:num w:numId="28">
-    <w:abstractNumId w:val="7"/>
+    <w:abstractNumId w:val="8"/>
   </w:num>
   <w:num w:numId="29">
-    <w:abstractNumId w:val="12"/>
+    <w:abstractNumId w:val="13"/>
+  </w:num>
+  <w:num w:numId="30">
+    <w:abstractNumId w:val="25"/>
+  </w:num>
+  <w:num w:numId="31">
+    <w:abstractNumId w:val="7"/>
   </w:num>
 </w:numbering>
 </file>
@@ -7485,6 +8829,7 @@
   <w:style w:type="character" w:default="1" w:styleId="DefaultParagraphFont">
     <w:name w:val="Default Paragraph Font"/>
     <w:uiPriority w:val="1"/>
+    <w:semiHidden/>
     <w:unhideWhenUsed/>
   </w:style>
   <w:style w:type="table" w:default="1" w:styleId="TableNormal">

</xml_diff>

<commit_message>
Night mode fixed more
</commit_message>
<xml_diff>
--- a/manual.docx
+++ b/manual.docx
@@ -824,7 +824,7 @@
           <w:position w:val="-5"/>
         </w:rPr>
         <w:drawing>
-          <wp:inline distT="0" distB="0" distL="0" distR="0" wp14:anchorId="5166D241" wp14:editId="39BC0FA6">
+          <wp:inline distT="0" distB="0" distL="0" distR="0" wp14:anchorId="5166D241" wp14:editId="461320AE">
             <wp:extent cx="461175" cy="144000"/>
             <wp:effectExtent l="0" t="0" r="0" b="8890"/>
             <wp:docPr id="11" name="Picture 11" descr="&quot;connect&quot;"/>
@@ -842,6 +842,7 @@
                   </pic:nvPicPr>
                   <pic:blipFill>
                     <a:blip r:embed="rId10" cstate="print">
+                      <a:biLevel thresh="50000"/>
                       <a:extLst>
                         <a:ext uri="{28A0092B-C50C-407E-A947-70E740481C1C}">
                           <a14:useLocalDpi xmlns:a14="http://schemas.microsoft.com/office/drawing/2010/main" val="0"/>
@@ -984,7 +985,7 @@
           <w:position w:val="-5"/>
         </w:rPr>
         <w:drawing>
-          <wp:inline distT="0" distB="0" distL="0" distR="0" wp14:anchorId="32556AC7" wp14:editId="6222339D">
+          <wp:inline distT="0" distB="0" distL="0" distR="0" wp14:anchorId="32556AC7" wp14:editId="241ABBF3">
             <wp:extent cx="461175" cy="144000"/>
             <wp:effectExtent l="0" t="0" r="0" b="8890"/>
             <wp:docPr id="12" name="Picture 12" descr="&quot;connect&quot;"/>
@@ -1002,6 +1003,7 @@
                   </pic:nvPicPr>
                   <pic:blipFill>
                     <a:blip r:embed="rId10" cstate="print">
+                      <a:biLevel thresh="50000"/>
                       <a:extLst>
                         <a:ext uri="{28A0092B-C50C-407E-A947-70E740481C1C}">
                           <a14:useLocalDpi xmlns:a14="http://schemas.microsoft.com/office/drawing/2010/main" val="0"/>
@@ -1192,7 +1194,7 @@
                 <w:noProof/>
               </w:rPr>
               <w:drawing>
-                <wp:inline distT="0" distB="0" distL="0" distR="0" wp14:anchorId="0C619F71" wp14:editId="424A1340">
+                <wp:inline distT="0" distB="0" distL="0" distR="0" wp14:anchorId="0C619F71" wp14:editId="30A912F9">
                   <wp:extent cx="662353" cy="180000"/>
                   <wp:effectExtent l="0" t="0" r="4445" b="0"/>
                   <wp:docPr id="14" name="Picture 14" descr="Callisto"/>
@@ -1210,6 +1212,7 @@
                         </pic:nvPicPr>
                         <pic:blipFill>
                           <a:blip r:embed="rId11" cstate="print">
+                            <a:biLevel thresh="50000"/>
                             <a:extLst>
                               <a:ext uri="{28A0092B-C50C-407E-A947-70E740481C1C}">
                                 <a14:useLocalDpi xmlns:a14="http://schemas.microsoft.com/office/drawing/2010/main" val="0"/>
@@ -1283,7 +1286,7 @@
                 <w:noProof/>
               </w:rPr>
               <w:drawing>
-                <wp:inline distT="0" distB="0" distL="0" distR="0" wp14:anchorId="7CFD6F41" wp14:editId="357A5501">
+                <wp:inline distT="0" distB="0" distL="0" distR="0" wp14:anchorId="7CFD6F41" wp14:editId="6149BA8D">
                   <wp:extent cx="665526" cy="180000"/>
                   <wp:effectExtent l="0" t="0" r="1270" b="0"/>
                   <wp:docPr id="15" name="Picture 15" descr="12 34 56"/>
@@ -1301,6 +1304,7 @@
                         </pic:nvPicPr>
                         <pic:blipFill>
                           <a:blip r:embed="rId12" cstate="print">
+                            <a:biLevel thresh="50000"/>
                             <a:extLst>
                               <a:ext uri="{28A0092B-C50C-407E-A947-70E740481C1C}">
                                 <a14:useLocalDpi xmlns:a14="http://schemas.microsoft.com/office/drawing/2010/main" val="0"/>
@@ -1365,7 +1369,7 @@
                 <w:noProof/>
               </w:rPr>
               <w:drawing>
-                <wp:inline distT="0" distB="0" distL="0" distR="0" wp14:anchorId="2C185E2E" wp14:editId="26C3D393">
+                <wp:inline distT="0" distB="0" distL="0" distR="0" wp14:anchorId="2C185E2E" wp14:editId="64869E7B">
                   <wp:extent cx="665526" cy="180000"/>
                   <wp:effectExtent l="0" t="0" r="1270" b="0"/>
                   <wp:docPr id="16" name="Picture 16" descr="12.24.2021"/>
@@ -1383,6 +1387,7 @@
                         </pic:nvPicPr>
                         <pic:blipFill>
                           <a:blip r:embed="rId13" cstate="print">
+                            <a:biLevel thresh="50000"/>
                             <a:extLst>
                               <a:ext uri="{28A0092B-C50C-407E-A947-70E740481C1C}">
                                 <a14:useLocalDpi xmlns:a14="http://schemas.microsoft.com/office/drawing/2010/main" val="0"/>
@@ -1452,7 +1457,7 @@
                 <w:noProof/>
               </w:rPr>
               <w:drawing>
-                <wp:inline distT="0" distB="0" distL="0" distR="0" wp14:anchorId="1EB02F8E" wp14:editId="61C715BE">
+                <wp:inline distT="0" distB="0" distL="0" distR="0" wp14:anchorId="1EB02F8E" wp14:editId="1B7AC262">
                   <wp:extent cx="665526" cy="180000"/>
                   <wp:effectExtent l="0" t="0" r="1270" b="0"/>
                   <wp:docPr id="26" name="Picture 26" descr="123"/>
@@ -1470,6 +1475,7 @@
                         </pic:nvPicPr>
                         <pic:blipFill>
                           <a:blip r:embed="rId14" cstate="print">
+                            <a:biLevel thresh="50000"/>
                             <a:extLst>
                               <a:ext uri="{28A0092B-C50C-407E-A947-70E740481C1C}">
                                 <a14:useLocalDpi xmlns:a14="http://schemas.microsoft.com/office/drawing/2010/main" val="0"/>
@@ -1566,7 +1572,7 @@
                 <w:noProof/>
               </w:rPr>
               <w:drawing>
-                <wp:inline distT="0" distB="0" distL="0" distR="0" wp14:anchorId="53EFA6B3" wp14:editId="696FD0E5">
+                <wp:inline distT="0" distB="0" distL="0" distR="0" wp14:anchorId="53EFA6B3" wp14:editId="4F7FDA14">
                   <wp:extent cx="665526" cy="180000"/>
                   <wp:effectExtent l="0" t="0" r="1270" b="0"/>
                   <wp:docPr id="27" name="Picture 27" descr="net err"/>
@@ -1584,6 +1590,7 @@
                         </pic:nvPicPr>
                         <pic:blipFill>
                           <a:blip r:embed="rId15" cstate="print">
+                            <a:biLevel thresh="50000"/>
                             <a:extLst>
                               <a:ext uri="{28A0092B-C50C-407E-A947-70E740481C1C}">
                                 <a14:useLocalDpi xmlns:a14="http://schemas.microsoft.com/office/drawing/2010/main" val="0"/>
@@ -1664,7 +1671,7 @@
                 <w:noProof/>
               </w:rPr>
               <w:drawing>
-                <wp:inline distT="0" distB="0" distL="0" distR="0" wp14:anchorId="1C5E84AC" wp14:editId="6F0C8715">
+                <wp:inline distT="0" distB="0" distL="0" distR="0" wp14:anchorId="1C5E84AC" wp14:editId="425C59F3">
                   <wp:extent cx="665526" cy="180000"/>
                   <wp:effectExtent l="0" t="0" r="1270" b="0"/>
                   <wp:docPr id="28" name="Picture 28" descr="connect"/>
@@ -1682,6 +1689,7 @@
                         </pic:nvPicPr>
                         <pic:blipFill>
                           <a:blip r:embed="rId16" cstate="print">
+                            <a:biLevel thresh="50000"/>
                             <a:extLst>
                               <a:ext uri="{28A0092B-C50C-407E-A947-70E740481C1C}">
                                 <a14:useLocalDpi xmlns:a14="http://schemas.microsoft.com/office/drawing/2010/main" val="0"/>
@@ -2120,7 +2128,7 @@
                 <w:highlight w:val="black"/>
               </w:rPr>
               <w:drawing>
-                <wp:inline distT="0" distB="0" distL="0" distR="0" wp14:anchorId="5F565DA5" wp14:editId="13499F89">
+                <wp:inline distT="0" distB="0" distL="0" distR="0" wp14:anchorId="5F565DA5" wp14:editId="7D0C1122">
                   <wp:extent cx="748421" cy="180000"/>
                   <wp:effectExtent l="0" t="0" r="0" b="0"/>
                   <wp:docPr id="31" name="Picture 31" descr=". 3 34 56"/>
@@ -2138,6 +2146,7 @@
                         </pic:nvPicPr>
                         <pic:blipFill>
                           <a:blip r:embed="rId17" cstate="print">
+                            <a:biLevel thresh="50000"/>
                             <a:extLst>
                               <a:ext uri="{28A0092B-C50C-407E-A947-70E740481C1C}">
                                 <a14:useLocalDpi xmlns:a14="http://schemas.microsoft.com/office/drawing/2010/main" val="0"/>
@@ -2208,7 +2217,7 @@
                 <w:highlight w:val="black"/>
               </w:rPr>
               <w:drawing>
-                <wp:inline distT="0" distB="0" distL="0" distR="0" wp14:anchorId="0454B3B1" wp14:editId="6E8EEEBA">
+                <wp:inline distT="0" distB="0" distL="0" distR="0" wp14:anchorId="0454B3B1" wp14:editId="6662294C">
                   <wp:extent cx="748421" cy="180000"/>
                   <wp:effectExtent l="0" t="0" r="0" b="0"/>
                   <wp:docPr id="32" name="Picture 32" descr="3 34 56"/>
@@ -2226,6 +2235,7 @@
                         </pic:nvPicPr>
                         <pic:blipFill>
                           <a:blip r:embed="rId18" cstate="print">
+                            <a:biLevel thresh="50000"/>
                             <a:extLst>
                               <a:ext uri="{28A0092B-C50C-407E-A947-70E740481C1C}">
                                 <a14:useLocalDpi xmlns:a14="http://schemas.microsoft.com/office/drawing/2010/main" val="0"/>
@@ -2296,7 +2306,7 @@
                 <w:highlight w:val="black"/>
               </w:rPr>
               <w:drawing>
-                <wp:inline distT="0" distB="0" distL="0" distR="0" wp14:anchorId="79240D74" wp14:editId="63D1E075">
+                <wp:inline distT="0" distB="0" distL="0" distR="0" wp14:anchorId="79240D74" wp14:editId="001A72E4">
                   <wp:extent cx="748421" cy="180000"/>
                   <wp:effectExtent l="0" t="0" r="0" b="0"/>
                   <wp:docPr id="33" name="Picture 33" descr="15 34 56"/>
@@ -2314,6 +2324,7 @@
                         </pic:nvPicPr>
                         <pic:blipFill>
                           <a:blip r:embed="rId19" cstate="print">
+                            <a:biLevel thresh="50000"/>
                             <a:extLst>
                               <a:ext uri="{28A0092B-C50C-407E-A947-70E740481C1C}">
                                 <a14:useLocalDpi xmlns:a14="http://schemas.microsoft.com/office/drawing/2010/main" val="0"/>
@@ -2464,7 +2475,7 @@
                 <w:highlight w:val="black"/>
               </w:rPr>
               <w:drawing>
-                <wp:inline distT="0" distB="0" distL="0" distR="0" wp14:anchorId="74F3E39D" wp14:editId="6B510AB2">
+                <wp:inline distT="0" distB="0" distL="0" distR="0" wp14:anchorId="74F3E39D" wp14:editId="18799017">
                   <wp:extent cx="748421" cy="180000"/>
                   <wp:effectExtent l="0" t="0" r="0" b="0"/>
                   <wp:docPr id="34" name="Picture 34" descr="3 34 56"/>
@@ -2482,6 +2493,7 @@
                         </pic:nvPicPr>
                         <pic:blipFill>
                           <a:blip r:embed="rId18" cstate="print">
+                            <a:biLevel thresh="50000"/>
                             <a:extLst>
                               <a:ext uri="{28A0092B-C50C-407E-A947-70E740481C1C}">
                                 <a14:useLocalDpi xmlns:a14="http://schemas.microsoft.com/office/drawing/2010/main" val="0"/>
@@ -2546,7 +2558,7 @@
                 <w:highlight w:val="black"/>
               </w:rPr>
               <w:drawing>
-                <wp:inline distT="0" distB="0" distL="0" distR="0" wp14:anchorId="0360F463" wp14:editId="2A58BD38">
+                <wp:inline distT="0" distB="0" distL="0" distR="0" wp14:anchorId="0360F463" wp14:editId="3EA80ACC">
                   <wp:extent cx="748421" cy="180000"/>
                   <wp:effectExtent l="0" t="0" r="0" b="0"/>
                   <wp:docPr id="35" name="Picture 35" descr="03 34 56"/>
@@ -2564,6 +2576,7 @@
                         </pic:nvPicPr>
                         <pic:blipFill>
                           <a:blip r:embed="rId20" cstate="print">
+                            <a:biLevel thresh="50000"/>
                             <a:extLst>
                               <a:ext uri="{28A0092B-C50C-407E-A947-70E740481C1C}">
                                 <a14:useLocalDpi xmlns:a14="http://schemas.microsoft.com/office/drawing/2010/main" val="0"/>
@@ -2714,7 +2727,7 @@
                 <w:highlight w:val="black"/>
               </w:rPr>
               <w:drawing>
-                <wp:inline distT="0" distB="0" distL="0" distR="0" wp14:anchorId="1A3699FC" wp14:editId="5CCAC38D">
+                <wp:inline distT="0" distB="0" distL="0" distR="0" wp14:anchorId="1A3699FC" wp14:editId="20DCF784">
                   <wp:extent cx="748421" cy="180000"/>
                   <wp:effectExtent l="0" t="0" r="0" b="0"/>
                   <wp:docPr id="36" name="Picture 36" descr="3 34 56"/>
@@ -2732,6 +2745,7 @@
                         </pic:nvPicPr>
                         <pic:blipFill>
                           <a:blip r:embed="rId18" cstate="print">
+                            <a:biLevel thresh="50000"/>
                             <a:extLst>
                               <a:ext uri="{28A0092B-C50C-407E-A947-70E740481C1C}">
                                 <a14:useLocalDpi xmlns:a14="http://schemas.microsoft.com/office/drawing/2010/main" val="0"/>
@@ -2796,7 +2810,7 @@
                 <w:highlight w:val="black"/>
               </w:rPr>
               <w:drawing>
-                <wp:inline distT="0" distB="0" distL="0" distR="0" wp14:anchorId="45F42926" wp14:editId="6B7B6ACB">
+                <wp:inline distT="0" distB="0" distL="0" distR="0" wp14:anchorId="45F42926" wp14:editId="017DA635">
                   <wp:extent cx="748421" cy="180000"/>
                   <wp:effectExtent l="0" t="0" r="0" b="0"/>
                   <wp:docPr id="37" name="Picture 37" descr="3-34-56"/>
@@ -2814,6 +2828,7 @@
                         </pic:nvPicPr>
                         <pic:blipFill>
                           <a:blip r:embed="rId21" cstate="print">
+                            <a:biLevel thresh="50000"/>
                             <a:extLst>
                               <a:ext uri="{28A0092B-C50C-407E-A947-70E740481C1C}">
                                 <a14:useLocalDpi xmlns:a14="http://schemas.microsoft.com/office/drawing/2010/main" val="0"/>
@@ -2971,7 +2986,7 @@
                 <w:noProof/>
               </w:rPr>
               <w:drawing>
-                <wp:inline distT="0" distB="0" distL="0" distR="0" wp14:anchorId="61655DC4" wp14:editId="0F69558E">
+                <wp:inline distT="0" distB="0" distL="0" distR="0" wp14:anchorId="61655DC4" wp14:editId="48336444">
                   <wp:extent cx="665526" cy="180000"/>
                   <wp:effectExtent l="0" t="0" r="1270" b="0"/>
                   <wp:docPr id="17" name="Picture 17" descr="12.24.2021"/>
@@ -2989,6 +3004,7 @@
                         </pic:nvPicPr>
                         <pic:blipFill>
                           <a:blip r:embed="rId13" cstate="print">
+                            <a:biLevel thresh="50000"/>
                             <a:extLst>
                               <a:ext uri="{28A0092B-C50C-407E-A947-70E740481C1C}">
                                 <a14:useLocalDpi xmlns:a14="http://schemas.microsoft.com/office/drawing/2010/main" val="0"/>
@@ -3053,7 +3069,7 @@
                 <w:highlight w:val="black"/>
               </w:rPr>
               <w:drawing>
-                <wp:inline distT="0" distB="0" distL="0" distR="0" wp14:anchorId="3B555D80" wp14:editId="67A431B4">
+                <wp:inline distT="0" distB="0" distL="0" distR="0" wp14:anchorId="3B555D80" wp14:editId="1B99E720">
                   <wp:extent cx="665526" cy="180000"/>
                   <wp:effectExtent l="0" t="0" r="1270" b="0"/>
                   <wp:docPr id="38" name="Picture 38" descr="24.12.2021"/>
@@ -3071,6 +3087,7 @@
                         </pic:nvPicPr>
                         <pic:blipFill>
                           <a:blip r:embed="rId22" cstate="print">
+                            <a:biLevel thresh="50000"/>
                             <a:extLst>
                               <a:ext uri="{28A0092B-C50C-407E-A947-70E740481C1C}">
                                 <a14:useLocalDpi xmlns:a14="http://schemas.microsoft.com/office/drawing/2010/main" val="0"/>
@@ -3221,7 +3238,7 @@
                 <w:noProof/>
               </w:rPr>
               <w:drawing>
-                <wp:inline distT="0" distB="0" distL="0" distR="0" wp14:anchorId="49763A1D" wp14:editId="7D7F4834">
+                <wp:inline distT="0" distB="0" distL="0" distR="0" wp14:anchorId="49763A1D" wp14:editId="3241C418">
                   <wp:extent cx="665526" cy="180000"/>
                   <wp:effectExtent l="0" t="0" r="1270" b="0"/>
                   <wp:docPr id="39" name="Picture 39" descr="1.1.2021"/>
@@ -3239,6 +3256,7 @@
                         </pic:nvPicPr>
                         <pic:blipFill>
                           <a:blip r:embed="rId23" cstate="print">
+                            <a:biLevel thresh="50000"/>
                             <a:extLst>
                               <a:ext uri="{28A0092B-C50C-407E-A947-70E740481C1C}">
                                 <a14:useLocalDpi xmlns:a14="http://schemas.microsoft.com/office/drawing/2010/main" val="0"/>
@@ -3302,7 +3320,7 @@
                 <w:noProof/>
               </w:rPr>
               <w:drawing>
-                <wp:inline distT="0" distB="0" distL="0" distR="0" wp14:anchorId="634128E2" wp14:editId="5CB1E3E1">
+                <wp:inline distT="0" distB="0" distL="0" distR="0" wp14:anchorId="634128E2" wp14:editId="200E113F">
                   <wp:extent cx="665526" cy="180000"/>
                   <wp:effectExtent l="0" t="0" r="1270" b="0"/>
                   <wp:docPr id="40" name="Picture 40" descr="01.01.2021"/>
@@ -3320,6 +3338,7 @@
                         </pic:nvPicPr>
                         <pic:blipFill>
                           <a:blip r:embed="rId24" cstate="print">
+                            <a:biLevel thresh="50000"/>
                             <a:extLst>
                               <a:ext uri="{28A0092B-C50C-407E-A947-70E740481C1C}">
                                 <a14:useLocalDpi xmlns:a14="http://schemas.microsoft.com/office/drawing/2010/main" val="0"/>
@@ -3469,7 +3488,7 @@
                 <w:noProof/>
               </w:rPr>
               <w:drawing>
-                <wp:inline distT="0" distB="0" distL="0" distR="0" wp14:anchorId="15104186" wp14:editId="19BF9E73">
+                <wp:inline distT="0" distB="0" distL="0" distR="0" wp14:anchorId="15104186" wp14:editId="78106EB6">
                   <wp:extent cx="665526" cy="180000"/>
                   <wp:effectExtent l="0" t="0" r="1270" b="0"/>
                   <wp:docPr id="18" name="Picture 18" descr="12.24.2021"/>
@@ -3487,6 +3506,7 @@
                         </pic:nvPicPr>
                         <pic:blipFill>
                           <a:blip r:embed="rId13" cstate="print">
+                            <a:biLevel thresh="50000"/>
                             <a:extLst>
                               <a:ext uri="{28A0092B-C50C-407E-A947-70E740481C1C}">
                                 <a14:useLocalDpi xmlns:a14="http://schemas.microsoft.com/office/drawing/2010/main" val="0"/>
@@ -3551,7 +3571,7 @@
                 <w:highlight w:val="black"/>
               </w:rPr>
               <w:drawing>
-                <wp:inline distT="0" distB="0" distL="0" distR="0" wp14:anchorId="1CF50310" wp14:editId="24095788">
+                <wp:inline distT="0" distB="0" distL="0" distR="0" wp14:anchorId="1CF50310" wp14:editId="6C65DA15">
                   <wp:extent cx="665526" cy="180000"/>
                   <wp:effectExtent l="0" t="0" r="1270" b="0"/>
                   <wp:docPr id="20" name="Picture 20" descr="12-24-2021"/>
@@ -3569,6 +3589,7 @@
                         </pic:nvPicPr>
                         <pic:blipFill>
                           <a:blip r:embed="rId25" cstate="print">
+                            <a:biLevel thresh="50000"/>
                             <a:extLst>
                               <a:ext uri="{28A0092B-C50C-407E-A947-70E740481C1C}">
                                 <a14:useLocalDpi xmlns:a14="http://schemas.microsoft.com/office/drawing/2010/main" val="0"/>
@@ -3632,7 +3653,7 @@
                 <w:noProof/>
               </w:rPr>
               <w:drawing>
-                <wp:inline distT="0" distB="0" distL="0" distR="0" wp14:anchorId="1DAF94EC" wp14:editId="0B8C4993">
+                <wp:inline distT="0" distB="0" distL="0" distR="0" wp14:anchorId="1DAF94EC" wp14:editId="496F7854">
                   <wp:extent cx="665526" cy="180000"/>
                   <wp:effectExtent l="0" t="0" r="1270" b="0"/>
                   <wp:docPr id="19" name="Picture 19" descr="12 24 21"/>
@@ -3650,6 +3671,7 @@
                         </pic:nvPicPr>
                         <pic:blipFill>
                           <a:blip r:embed="rId26" cstate="print">
+                            <a:biLevel thresh="50000"/>
                             <a:extLst>
                               <a:ext uri="{28A0092B-C50C-407E-A947-70E740481C1C}">
                                 <a14:useLocalDpi xmlns:a14="http://schemas.microsoft.com/office/drawing/2010/main" val="0"/>
@@ -3931,7 +3953,7 @@
                 <w:position w:val="-5"/>
               </w:rPr>
               <w:drawing>
-                <wp:inline distT="0" distB="0" distL="0" distR="0" wp14:anchorId="62C400AE" wp14:editId="2DCBB69B">
+                <wp:inline distT="0" distB="0" distL="0" distR="0" wp14:anchorId="62C400AE" wp14:editId="38B8DE57">
                   <wp:extent cx="463737" cy="144000"/>
                   <wp:effectExtent l="0" t="0" r="0" b="8890"/>
                   <wp:docPr id="23" name="Picture 23" descr="net err"/>
@@ -3949,6 +3971,7 @@
                         </pic:nvPicPr>
                         <pic:blipFill>
                           <a:blip r:embed="rId27" cstate="print">
+                            <a:biLevel thresh="50000"/>
                             <a:extLst>
                               <a:ext uri="{28A0092B-C50C-407E-A947-70E740481C1C}">
                                 <a14:useLocalDpi xmlns:a14="http://schemas.microsoft.com/office/drawing/2010/main" val="0"/>
@@ -4027,7 +4050,7 @@
                 <w:position w:val="-5"/>
               </w:rPr>
               <w:drawing>
-                <wp:inline distT="0" distB="0" distL="0" distR="0" wp14:anchorId="5B6B079A" wp14:editId="33443D8E">
+                <wp:inline distT="0" distB="0" distL="0" distR="0" wp14:anchorId="5B6B079A" wp14:editId="70CB1D06">
                   <wp:extent cx="463737" cy="144000"/>
                   <wp:effectExtent l="0" t="0" r="0" b="8890"/>
                   <wp:docPr id="25" name="Picture 25" descr="net err"/>
@@ -4045,6 +4068,7 @@
                         </pic:nvPicPr>
                         <pic:blipFill>
                           <a:blip r:embed="rId27" cstate="print">
+                            <a:biLevel thresh="50000"/>
                             <a:extLst>
                               <a:ext uri="{28A0092B-C50C-407E-A947-70E740481C1C}">
                                 <a14:useLocalDpi xmlns:a14="http://schemas.microsoft.com/office/drawing/2010/main" val="0"/>

</xml_diff>

<commit_message>
Made factory reset work consistently
</commit_message>
<xml_diff>
--- a/manual.docx
+++ b/manual.docx
@@ -1795,6 +1795,27 @@
     <w:p>
       <w:pPr>
         <w:pStyle w:val="ListParagraph"/>
+      </w:pPr>
+      <w:r>
+        <w:rPr>
+          <w:b/>
+          <w:bCs/>
+        </w:rPr>
+        <w:t>Note</w:t>
+      </w:r>
+      <w:r>
+        <w:t xml:space="preserve">: If in night mode (by default from </w:t>
+      </w:r>
+      <w:r>
+        <w:t>midnight to 6 AM</w:t>
+      </w:r>
+      <w:r>
+        <w:t>), tap to wake Callisto. Once the time is displayed, tap again and hold down for 10 seconds.</w:t>
+      </w:r>
+    </w:p>
+    <w:p>
+      <w:pPr>
+        <w:pStyle w:val="ListParagraph"/>
         <w:numPr>
           <w:ilvl w:val="0"/>
           <w:numId w:val="26"/>
@@ -1895,6 +1916,7 @@
           <w:b/>
           <w:bCs/>
         </w:rPr>
+        <w:lastRenderedPageBreak/>
         <w:t>Note</w:t>
       </w:r>
       <w:r>
@@ -1916,8 +1938,28 @@
         </w:numPr>
       </w:pPr>
       <w:r>
-        <w:lastRenderedPageBreak/>
-        <w:t xml:space="preserve">Use the buttons at the bottom of the page to save, cancel, or reset to factory settings. If Callisto is still showing the IP </w:t>
+        <w:t xml:space="preserve">Use the buttons at the bottom of the page to save, cancel, or reset to factory settings. </w:t>
+      </w:r>
+      <w:r>
+        <w:t>The browser window should show a message, indicating success.</w:t>
+      </w:r>
+    </w:p>
+    <w:p>
+      <w:pPr>
+        <w:pStyle w:val="ListParagraph"/>
+      </w:pPr>
+      <w:r>
+        <w:rPr>
+          <w:b/>
+          <w:bCs/>
+        </w:rPr>
+        <w:t>Note</w:t>
+      </w:r>
+      <w:r>
+        <w:t xml:space="preserve">: </w:t>
+      </w:r>
+      <w:r>
+        <w:t xml:space="preserve">If Callisto is still showing the IP </w:t>
       </w:r>
       <w:r>
         <w:t>address and</w:t>
@@ -3049,6 +3091,7 @@
               <w:ind w:left="0"/>
             </w:pPr>
             <w:r>
+              <w:lastRenderedPageBreak/>
               <w:t>Day, Month, Year</w:t>
             </w:r>
           </w:p>
@@ -3180,7 +3223,6 @@
                 <w:b/>
                 <w:bCs/>
               </w:rPr>
-              <w:lastRenderedPageBreak/>
               <w:t>Setting</w:t>
             </w:r>
           </w:p>
@@ -3903,6 +3945,7 @@
               </w:numPr>
             </w:pPr>
             <w:r>
+              <w:lastRenderedPageBreak/>
               <w:t xml:space="preserve">Display will initially be blank while Callisto boots and connects to </w:t>
             </w:r>
             <w:r>
@@ -3921,7 +3964,6 @@
               </w:numPr>
             </w:pPr>
             <w:r>
-              <w:lastRenderedPageBreak/>
               <w:t xml:space="preserve">Callisto will turn off the display at night to extend the tube’s life. Default night hours are from </w:t>
             </w:r>
             <w:r>

</xml_diff>

<commit_message>
Note about time inaccuracies during night mode
</commit_message>
<xml_diff>
--- a/manual.docx
+++ b/manual.docx
@@ -657,13 +657,8 @@
           <w:numId w:val="31"/>
         </w:numPr>
       </w:pPr>
-      <w:proofErr w:type="spellStart"/>
-      <w:r>
-        <w:t>Glowy</w:t>
-      </w:r>
-      <w:proofErr w:type="spellEnd"/>
-      <w:r>
-        <w:t>!</w:t>
+      <w:r>
+        <w:t>Glowy!</w:t>
       </w:r>
     </w:p>
     <w:p>
@@ -675,7 +670,13 @@
         </w:numPr>
       </w:pPr>
       <w:r>
-        <w:t>Displays useful info!</w:t>
+        <w:t xml:space="preserve">Displays </w:t>
+      </w:r>
+      <w:r>
+        <w:t>the time</w:t>
+      </w:r>
+      <w:r>
+        <w:t>!</w:t>
       </w:r>
     </w:p>
     <w:p>
@@ -900,7 +901,6 @@
       <w:r>
         <w:t xml:space="preserve"> access point named </w:t>
       </w:r>
-      <w:proofErr w:type="spellStart"/>
       <w:r>
         <w:rPr>
           <w:rFonts w:ascii="Source Code Pro" w:hAnsi="Source Code Pro"/>
@@ -908,7 +908,6 @@
         </w:rPr>
         <w:t>callisto_config</w:t>
       </w:r>
-      <w:proofErr w:type="spellEnd"/>
       <w:r>
         <w:t xml:space="preserve">. Use the password </w:t>
       </w:r>
@@ -3791,6 +3790,45 @@
       <w:r>
         <w:t xml:space="preserve"> can be configured here.</w:t>
       </w:r>
+      <w:r>
+        <w:t xml:space="preserve"> </w:t>
+      </w:r>
+    </w:p>
+    <w:p>
+      <w:r>
+        <w:rPr>
+          <w:b/>
+          <w:bCs/>
+        </w:rPr>
+        <w:t>Note</w:t>
+      </w:r>
+      <w:r>
+        <w:t>:</w:t>
+      </w:r>
+      <w:r>
+        <w:t xml:space="preserve"> Wake-up time and the time displayed when tapping the touch pad during night mode hours may be inaccurate by several minutes. This is because Callisto will enter </w:t>
+      </w:r>
+      <w:r>
+        <w:t>deep sleep</w:t>
+      </w:r>
+      <w:r>
+        <w:t xml:space="preserve"> </w:t>
+      </w:r>
+      <w:r>
+        <w:t>mode</w:t>
+      </w:r>
+      <w:r>
+        <w:t xml:space="preserve"> during night hours and will use a </w:t>
+      </w:r>
+      <w:r>
+        <w:t>less accurate time-keeping method. Expect around 3 minutes of drift for every hour of night mode.</w:t>
+      </w:r>
+      <w:r>
+        <w:t xml:space="preserve"> </w:t>
+      </w:r>
+      <w:r>
+        <w:t>Time will be re-synced once night mode ends.</w:t>
+      </w:r>
     </w:p>
     <w:p>
       <w:pPr>
@@ -3848,6 +3886,7 @@
     </w:p>
     <w:p>
       <w:r>
+        <w:lastRenderedPageBreak/>
         <w:t>When troubleshooting, first try rebooting Callisto by unplugging and plugging it back in. If that doesn’t work, check the table below potential solutions.</w:t>
       </w:r>
     </w:p>
@@ -3945,7 +3984,6 @@
               </w:numPr>
             </w:pPr>
             <w:r>
-              <w:lastRenderedPageBreak/>
               <w:t xml:space="preserve">Display will initially be blank while Callisto boots and connects to </w:t>
             </w:r>
             <w:r>
@@ -3982,7 +4020,6 @@
           </w:tcPr>
           <w:p>
             <w:r>
-              <w:lastRenderedPageBreak/>
               <w:t>Display shows</w:t>
             </w:r>
             <w:r>
@@ -4150,7 +4187,6 @@
             <w:r>
               <w:t xml:space="preserve"> access point named </w:t>
             </w:r>
-            <w:proofErr w:type="spellStart"/>
             <w:r>
               <w:rPr>
                 <w:rFonts w:ascii="Source Code Pro" w:hAnsi="Source Code Pro"/>
@@ -4158,7 +4194,6 @@
               </w:rPr>
               <w:t>callisto_config</w:t>
             </w:r>
-            <w:proofErr w:type="spellEnd"/>
             <w:r>
               <w:t xml:space="preserve">, and use the password </w:t>
             </w:r>
@@ -4188,7 +4223,62 @@
           </w:tcPr>
           <w:p>
             <w:r>
-              <w:t>Display is stuck showing CAllIStO</w:t>
+              <w:t xml:space="preserve">Display is stuck showing </w:t>
+            </w:r>
+            <w:r>
+              <w:rPr>
+                <w:noProof/>
+                <w:position w:val="-5"/>
+              </w:rPr>
+              <w:drawing>
+                <wp:inline distT="0" distB="0" distL="0" distR="0" wp14:anchorId="709F97BC" wp14:editId="76A0D1F3">
+                  <wp:extent cx="529882" cy="144000"/>
+                  <wp:effectExtent l="0" t="0" r="3810" b="8890"/>
+                  <wp:docPr id="1" name="Picture 1" descr="Callisto"/>
+                  <wp:cNvGraphicFramePr>
+                    <a:graphicFrameLocks xmlns:a="http://schemas.openxmlformats.org/drawingml/2006/main" noChangeAspect="1"/>
+                  </wp:cNvGraphicFramePr>
+                  <a:graphic xmlns:a="http://schemas.openxmlformats.org/drawingml/2006/main">
+                    <a:graphicData uri="http://schemas.openxmlformats.org/drawingml/2006/picture">
+                      <pic:pic xmlns:pic="http://schemas.openxmlformats.org/drawingml/2006/picture">
+                        <pic:nvPicPr>
+                          <pic:cNvPr id="14" name="Picture 14" descr="Callisto"/>
+                          <pic:cNvPicPr>
+                            <a:picLocks noChangeAspect="1" noChangeArrowheads="1"/>
+                          </pic:cNvPicPr>
+                        </pic:nvPicPr>
+                        <pic:blipFill>
+                          <a:blip r:embed="rId11" cstate="print">
+                            <a:biLevel thresh="50000"/>
+                            <a:extLst>
+                              <a:ext uri="{28A0092B-C50C-407E-A947-70E740481C1C}">
+                                <a14:useLocalDpi xmlns:a14="http://schemas.microsoft.com/office/drawing/2010/main" val="0"/>
+                              </a:ext>
+                            </a:extLst>
+                          </a:blip>
+                          <a:srcRect/>
+                          <a:stretch>
+                            <a:fillRect/>
+                          </a:stretch>
+                        </pic:blipFill>
+                        <pic:spPr bwMode="auto">
+                          <a:xfrm>
+                            <a:off x="0" y="0"/>
+                            <a:ext cx="529882" cy="144000"/>
+                          </a:xfrm>
+                          <a:prstGeom prst="rect">
+                            <a:avLst/>
+                          </a:prstGeom>
+                          <a:noFill/>
+                          <a:ln>
+                            <a:noFill/>
+                          </a:ln>
+                        </pic:spPr>
+                      </pic:pic>
+                    </a:graphicData>
+                  </a:graphic>
+                </wp:inline>
+              </w:drawing>
             </w:r>
           </w:p>
         </w:tc>
@@ -4273,7 +4363,25 @@
               </w:r>
             </w:hyperlink>
             <w:r>
-              <w:t xml:space="preserve"> for details. </w:t>
+              <w:t xml:space="preserve"> for details.</w:t>
+            </w:r>
+          </w:p>
+          <w:p>
+            <w:pPr>
+              <w:pStyle w:val="ListParagraph"/>
+              <w:numPr>
+                <w:ilvl w:val="0"/>
+                <w:numId w:val="29"/>
+              </w:numPr>
+            </w:pPr>
+            <w:r>
+              <w:t>Callisto will use a less accurate time-keeping method during night mode hours. Expect around 3 minutes of drift for every hour of night mode.</w:t>
+            </w:r>
+            <w:r>
+              <w:t xml:space="preserve"> Time will automatically re-sync once </w:t>
+            </w:r>
+            <w:r>
+              <w:t>night mode ends.</w:t>
             </w:r>
           </w:p>
         </w:tc>
@@ -4287,7 +4395,24 @@
         <w:t>!</w:t>
       </w:r>
       <w:r>
-        <w:t xml:space="preserve"> Please get in touch, and I’ll see what I can do.</w:t>
+        <w:t xml:space="preserve"> </w:t>
+      </w:r>
+      <w:r>
+        <w:t>Please send in any issues you find to Callisto’s GitHub page:</w:t>
+      </w:r>
+      <w:r>
+        <w:t xml:space="preserve"> </w:t>
+      </w:r>
+      <w:hyperlink r:id="rId28" w:history="1">
+        <w:r>
+          <w:rPr>
+            <w:rStyle w:val="Hyperlink"/>
+          </w:rPr>
+          <w:t>https://github.com/thekakkun/Callisto/issues</w:t>
+        </w:r>
+      </w:hyperlink>
+      <w:r>
+        <w:t>.</w:t>
       </w:r>
     </w:p>
     <w:p>
@@ -4312,7 +4437,7 @@
       <w:r>
         <w:br/>
       </w:r>
-      <w:hyperlink r:id="rId28" w:history="1">
+      <w:hyperlink r:id="rId29" w:history="1">
         <w:r>
           <w:rPr>
             <w:rStyle w:val="Hyperlink"/>
@@ -4334,7 +4459,7 @@
           <w:numId w:val="27"/>
         </w:numPr>
       </w:pPr>
-      <w:hyperlink r:id="rId29" w:history="1">
+      <w:hyperlink r:id="rId30" w:history="1">
         <w:r>
           <w:rPr>
             <w:rStyle w:val="Hyperlink"/>
@@ -4351,7 +4476,7 @@
           <w:numId w:val="27"/>
         </w:numPr>
       </w:pPr>
-      <w:hyperlink r:id="rId30" w:history="1">
+      <w:hyperlink r:id="rId31" w:history="1">
         <w:r>
           <w:rPr>
             <w:rStyle w:val="Hyperlink"/>
@@ -4361,7 +4486,7 @@
       </w:hyperlink>
     </w:p>
     <w:sectPr>
-      <w:footerReference w:type="default" r:id="rId31"/>
+      <w:footerReference w:type="default" r:id="rId32"/>
       <w:pgSz w:w="12240" w:h="15840"/>
       <w:pgMar w:top="1440" w:right="1440" w:bottom="1440" w:left="1440" w:header="708" w:footer="708" w:gutter="0"/>
       <w:cols w:space="708"/>
@@ -9128,6 +9253,18 @@
       <w:rFonts w:ascii="Source Sans 3" w:hAnsi="Source Sans 3"/>
     </w:rPr>
   </w:style>
+  <w:style w:type="character" w:styleId="UnresolvedMention">
+    <w:name w:val="Unresolved Mention"/>
+    <w:basedOn w:val="DefaultParagraphFont"/>
+    <w:uiPriority w:val="99"/>
+    <w:semiHidden/>
+    <w:unhideWhenUsed/>
+    <w:rsid w:val="006A043B"/>
+    <w:rPr>
+      <w:color w:val="605E5C"/>
+      <w:shd w:val="clear" w:color="auto" w:fill="E1DFDD"/>
+    </w:rPr>
+  </w:style>
 </w:styles>
 </file>
 

</xml_diff>

<commit_message>
add features to introduction
</commit_message>
<xml_diff>
--- a/manual.docx
+++ b/manual.docx
@@ -113,7 +113,7 @@
                 <v:stroke joinstyle="miter"/>
                 <v:path gradientshapeok="t" o:connecttype="rect"/>
               </v:shapetype>
-              <v:shape id="Text Box 13" o:spid="_x0000_s1026" type="#_x0000_t202" style="position:absolute;left:0;text-align:left;margin-left:433.6pt;margin-top:334.25pt;width:64.45pt;height:40pt;z-index:251671552;visibility:visible;mso-wrap-style:square;mso-width-percent:0;mso-height-percent:0;mso-wrap-distance-left:9pt;mso-wrap-distance-top:0;mso-wrap-distance-right:9pt;mso-wrap-distance-bottom:0;mso-position-horizontal:absolute;mso-position-horizontal-relative:text;mso-position-vertical:absolute;mso-position-vertical-relative:page;mso-width-percent:0;mso-height-percent:0;mso-width-relative:margin;mso-height-relative:margin;v-text-anchor:top" o:gfxdata="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" filled="f" stroked="f" strokeweight=".5pt">
+              <v:shape id="Text Box 13" o:spid="_x0000_s1026" type="#_x0000_t202" style="position:absolute;left:0;text-align:left;margin-left:433.6pt;margin-top:334.25pt;width:64.45pt;height:40pt;z-index:251671552;visibility:visible;mso-wrap-style:square;mso-width-percent:0;mso-height-percent:0;mso-wrap-distance-left:9pt;mso-wrap-distance-top:0;mso-wrap-distance-right:9pt;mso-wrap-distance-bottom:0;mso-position-horizontal:absolute;mso-position-horizontal-relative:text;mso-position-vertical:absolute;mso-position-vertical-relative:page;mso-width-percent:0;mso-height-percent:0;mso-width-relative:margin;mso-height-relative:margin;v-text-anchor:top" o:gfxdata="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" filled="f" stroked="f" strokeweight=".5pt">
                 <v:textbox>
                   <w:txbxContent>
                     <w:p>
@@ -215,7 +215,7 @@
           </mc:Choice>
           <mc:Fallback>
             <w:pict>
-              <v:shape w14:anchorId="08F49D4E" id="Text Box 2" o:spid="_x0000_s1027" type="#_x0000_t202" style="position:absolute;left:0;text-align:left;margin-left:229.3pt;margin-top:366.95pt;width:103.1pt;height:40pt;z-index:251669504;visibility:visible;mso-wrap-style:square;mso-width-percent:0;mso-height-percent:0;mso-wrap-distance-left:9pt;mso-wrap-distance-top:0;mso-wrap-distance-right:9pt;mso-wrap-distance-bottom:0;mso-position-horizontal:absolute;mso-position-horizontal-relative:text;mso-position-vertical:absolute;mso-position-vertical-relative:page;mso-width-percent:0;mso-height-percent:0;mso-width-relative:margin;mso-height-relative:margin;v-text-anchor:top" o:gfxdata="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" filled="f" stroked="f" strokeweight=".5pt">
+              <v:shape w14:anchorId="08F49D4E" id="Text Box 2" o:spid="_x0000_s1027" type="#_x0000_t202" style="position:absolute;left:0;text-align:left;margin-left:229.3pt;margin-top:366.95pt;width:103.1pt;height:40pt;z-index:251669504;visibility:visible;mso-wrap-style:square;mso-width-percent:0;mso-height-percent:0;mso-wrap-distance-left:9pt;mso-wrap-distance-top:0;mso-wrap-distance-right:9pt;mso-wrap-distance-bottom:0;mso-position-horizontal:absolute;mso-position-horizontal-relative:text;mso-position-vertical:absolute;mso-position-vertical-relative:page;mso-width-percent:0;mso-height-percent:0;mso-width-relative:margin;mso-height-relative:margin;v-text-anchor:top" o:gfxdata="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" filled="f" stroked="f" strokeweight=".5pt">
                 <v:textbox>
                   <w:txbxContent>
                     <w:p>
@@ -317,7 +317,7 @@
           </mc:Choice>
           <mc:Fallback>
             <w:pict>
-              <v:shape w14:anchorId="673DB7B5" id="Text Box 6" o:spid="_x0000_s1028" type="#_x0000_t202" style="position:absolute;left:0;text-align:left;margin-left:-9.8pt;margin-top:341.7pt;width:103.1pt;height:40pt;z-index:251660288;visibility:visible;mso-wrap-style:square;mso-width-percent:0;mso-height-percent:0;mso-wrap-distance-left:9pt;mso-wrap-distance-top:0;mso-wrap-distance-right:9pt;mso-wrap-distance-bottom:0;mso-position-horizontal:absolute;mso-position-horizontal-relative:text;mso-position-vertical:absolute;mso-position-vertical-relative:page;mso-width-percent:0;mso-height-percent:0;mso-width-relative:margin;mso-height-relative:margin;v-text-anchor:top" o:gfxdata="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" filled="f" stroked="f" strokeweight=".5pt">
+              <v:shape w14:anchorId="673DB7B5" id="Text Box 6" o:spid="_x0000_s1028" type="#_x0000_t202" style="position:absolute;left:0;text-align:left;margin-left:-9.8pt;margin-top:341.7pt;width:103.1pt;height:40pt;z-index:251660288;visibility:visible;mso-wrap-style:square;mso-width-percent:0;mso-height-percent:0;mso-wrap-distance-left:9pt;mso-wrap-distance-top:0;mso-wrap-distance-right:9pt;mso-wrap-distance-bottom:0;mso-position-horizontal:absolute;mso-position-horizontal-relative:text;mso-position-vertical:absolute;mso-position-vertical-relative:page;mso-width-percent:0;mso-height-percent:0;mso-width-relative:margin;mso-height-relative:margin;v-text-anchor:top" o:gfxdata="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" filled="f" stroked="f" strokeweight=".5pt">
                 <v:textbox>
                   <w:txbxContent>
                     <w:p>
@@ -792,11 +792,62 @@
     </w:p>
     <w:p>
       <w:pPr>
+        <w:pStyle w:val="ListParagraph"/>
+        <w:numPr>
+          <w:ilvl w:val="0"/>
+          <w:numId w:val="31"/>
+        </w:numPr>
+        <w:rPr>
+          <w:b/>
+          <w:bCs/>
+        </w:rPr>
+      </w:pPr>
+      <w:r>
+        <w:rPr>
+          <w:b/>
+          <w:bCs/>
+        </w:rPr>
+        <w:t>Other Features</w:t>
+      </w:r>
+    </w:p>
+    <w:p>
+      <w:pPr>
+        <w:pStyle w:val="ListParagraph"/>
+        <w:numPr>
+          <w:ilvl w:val="1"/>
+          <w:numId w:val="31"/>
+        </w:numPr>
+      </w:pPr>
+      <w:r>
+        <w:t>Time sync</w:t>
+      </w:r>
+      <w:r>
+        <w:t>: Connects to Wi-Fi to retrieve the time. Automatically adjusts for daylight saving time.</w:t>
+      </w:r>
+    </w:p>
+    <w:p>
+      <w:pPr>
+        <w:pStyle w:val="ListParagraph"/>
+        <w:numPr>
+          <w:ilvl w:val="1"/>
+          <w:numId w:val="31"/>
+        </w:numPr>
+      </w:pPr>
+      <w:r>
+        <w:t>Night mode</w:t>
+      </w:r>
+      <w:r>
+        <w:t>: Turns off from 12 midnight to 6 AM to conserve energy and prolong tube life.</w:t>
+      </w:r>
+    </w:p>
+    <w:p>
+      <w:pPr>
         <w:pStyle w:val="Heading1"/>
       </w:pPr>
       <w:bookmarkStart w:id="0" w:name="2.Initial_Setup|outline"/>
       <w:bookmarkEnd w:id="0"/>
       <w:r>
+        <w:lastRenderedPageBreak/>
         <w:t>Initial Setup</w:t>
       </w:r>
     </w:p>
@@ -882,15 +933,7 @@
         </w:drawing>
       </w:r>
       <w:r>
-        <w:t xml:space="preserve">. Callisto is ready to </w:t>
-      </w:r>
-      <w:proofErr w:type="gramStart"/>
-      <w:r>
-        <w:t>be connected</w:t>
-      </w:r>
-      <w:proofErr w:type="gramEnd"/>
-      <w:r>
-        <w:t xml:space="preserve"> to </w:t>
+        <w:t xml:space="preserve">. Callisto is ready to be connected to </w:t>
       </w:r>
       <w:r>
         <w:t>Wi-Fi</w:t>
@@ -948,7 +991,6 @@
         <w:ind w:left="714" w:hanging="357"/>
       </w:pPr>
       <w:r>
-        <w:lastRenderedPageBreak/>
         <w:t xml:space="preserve">A web browser should open automatically. </w:t>
       </w:r>
       <w:r>
@@ -1121,19 +1163,11 @@
         <w:t xml:space="preserve"> </w:t>
       </w:r>
       <w:hyperlink w:anchor="4.Configuration|outline" w:history="1">
-        <w:proofErr w:type="gramStart"/>
         <w:r>
           <w:rPr>
             <w:rStyle w:val="Hyperlink"/>
           </w:rPr>
-          <w:t>4</w:t>
-        </w:r>
-        <w:proofErr w:type="gramEnd"/>
-        <w:r>
-          <w:rPr>
-            <w:rStyle w:val="Hyperlink"/>
-          </w:rPr>
-          <w:t>. Configuration</w:t>
+          <w:t>4. Configuration</w:t>
         </w:r>
       </w:hyperlink>
       <w:r>
@@ -1308,15 +1342,7 @@
               <w:t xml:space="preserve"> and</w:t>
             </w:r>
             <w:r>
-              <w:t xml:space="preserve"> is </w:t>
-            </w:r>
-            <w:proofErr w:type="gramStart"/>
-            <w:r>
-              <w:t>syncing</w:t>
-            </w:r>
-            <w:proofErr w:type="gramEnd"/>
-            <w:r>
-              <w:t xml:space="preserve"> the clock.</w:t>
+              <w:t xml:space="preserve"> is syncing the clock.</w:t>
             </w:r>
           </w:p>
         </w:tc>
@@ -1611,15 +1637,7 @@
               <w:t>-</w:t>
             </w:r>
             <w:r>
-              <w:t xml:space="preserve"> or 3-digit number will </w:t>
-            </w:r>
-            <w:proofErr w:type="gramStart"/>
-            <w:r>
-              <w:t>be shown</w:t>
-            </w:r>
-            <w:proofErr w:type="gramEnd"/>
-            <w:r>
-              <w:t>, indicating the last digits of Callisto’s IP address.</w:t>
+              <w:t xml:space="preserve"> or 3-digit number will be shown, indicating the last digits of Callisto’s IP address.</w:t>
             </w:r>
           </w:p>
         </w:tc>
@@ -1710,19 +1728,11 @@
               <w:t xml:space="preserve">See </w:t>
             </w:r>
             <w:hyperlink w:anchor="5.Troubleshooting|outline" w:history="1">
-              <w:proofErr w:type="gramStart"/>
               <w:r>
                 <w:rPr>
                   <w:rStyle w:val="Hyperlink"/>
                 </w:rPr>
-                <w:t>5</w:t>
-              </w:r>
-              <w:proofErr w:type="gramEnd"/>
-              <w:r>
-                <w:rPr>
-                  <w:rStyle w:val="Hyperlink"/>
-                </w:rPr>
-                <w:t>. Troubleshooting</w:t>
+                <w:t>5. Troubleshooting</w:t>
               </w:r>
             </w:hyperlink>
             <w:r>
@@ -1887,15 +1897,7 @@
         <w:t>midnight to 6 AM</w:t>
       </w:r>
       <w:r>
-        <w:t xml:space="preserve">), tap to wake Callisto. Once the time </w:t>
-      </w:r>
-      <w:proofErr w:type="gramStart"/>
-      <w:r>
-        <w:t>is displayed</w:t>
-      </w:r>
-      <w:proofErr w:type="gramEnd"/>
-      <w:r>
-        <w:t xml:space="preserve">, </w:t>
+        <w:t xml:space="preserve">), tap to wake Callisto. Once the time is displayed, </w:t>
       </w:r>
       <w:r>
         <w:t xml:space="preserve">release the touch </w:t>
@@ -1936,6 +1938,7 @@
         <w:ind w:left="714" w:hanging="357"/>
       </w:pPr>
       <w:r>
+        <w:lastRenderedPageBreak/>
         <w:t xml:space="preserve">Using a PC or smartphone connected to the same network as Callisto, </w:t>
       </w:r>
       <w:r>
@@ -1977,29 +1980,13 @@
         <w:t>Note</w:t>
       </w:r>
       <w:r>
-        <w:t xml:space="preserve">: This will not work if </w:t>
-      </w:r>
-      <w:proofErr w:type="gramStart"/>
-      <w:r>
-        <w:t>you’ve</w:t>
-      </w:r>
-      <w:proofErr w:type="gramEnd"/>
-      <w:r>
-        <w:t xml:space="preserve"> changed your default gateway address</w:t>
+        <w:t>: This will not work if you’ve changed your default gateway address</w:t>
       </w:r>
       <w:r>
         <w:t xml:space="preserve"> to something other than 192.168.0.1</w:t>
       </w:r>
       <w:r>
-        <w:t xml:space="preserve">. If </w:t>
-      </w:r>
-      <w:proofErr w:type="gramStart"/>
-      <w:r>
-        <w:t>you’ve</w:t>
-      </w:r>
-      <w:proofErr w:type="gramEnd"/>
-      <w:r>
-        <w:t xml:space="preserve"> done that, </w:t>
+        <w:t xml:space="preserve">. If you’ve done that, </w:t>
       </w:r>
       <w:r>
         <w:t xml:space="preserve">you can probably figure out what needs to be done </w:t>
@@ -2032,19 +2019,10 @@
           <w:b/>
           <w:bCs/>
         </w:rPr>
-        <w:lastRenderedPageBreak/>
         <w:t>Note</w:t>
       </w:r>
       <w:r>
-        <w:t xml:space="preserve">: Callisto </w:t>
-      </w:r>
-      <w:proofErr w:type="gramStart"/>
-      <w:r>
-        <w:t>isn’t</w:t>
-      </w:r>
-      <w:proofErr w:type="gramEnd"/>
-      <w:r>
-        <w:t xml:space="preserve"> very </w:t>
+        <w:t xml:space="preserve">: Callisto isn’t very </w:t>
       </w:r>
       <w:r>
         <w:t>fast and</w:t>
@@ -2053,15 +2031,7 @@
         <w:t xml:space="preserve"> may run into issues showing you the configuration page. If </w:t>
       </w:r>
       <w:r>
-        <w:t xml:space="preserve">the page </w:t>
-      </w:r>
-      <w:proofErr w:type="gramStart"/>
-      <w:r>
-        <w:t>doesn’t</w:t>
-      </w:r>
-      <w:proofErr w:type="gramEnd"/>
-      <w:r>
-        <w:t xml:space="preserve"> load</w:t>
+        <w:t>the page doesn’t load</w:t>
       </w:r>
       <w:r>
         <w:t>, try refreshing your browser.</w:t>
@@ -2151,15 +2121,7 @@
         <w:t>of</w:t>
       </w:r>
       <w:r>
-        <w:t xml:space="preserve"> the network Callisto </w:t>
-      </w:r>
-      <w:proofErr w:type="gramStart"/>
-      <w:r>
-        <w:t>is connected</w:t>
-      </w:r>
-      <w:proofErr w:type="gramEnd"/>
-      <w:r>
-        <w:t xml:space="preserve"> to.</w:t>
+        <w:t xml:space="preserve"> the network Callisto is connected to.</w:t>
       </w:r>
     </w:p>
     <w:p>
@@ -2210,13 +2172,8 @@
         <w:ind w:left="0"/>
       </w:pPr>
       <w:r>
-        <w:t xml:space="preserve">How AM/PM </w:t>
-      </w:r>
-      <w:proofErr w:type="gramStart"/>
-      <w:r>
-        <w:t>is displayed</w:t>
-      </w:r>
-      <w:proofErr w:type="gramEnd"/>
+        <w:t>How AM/PM is displayed</w:t>
+      </w:r>
       <w:r>
         <w:t>.</w:t>
       </w:r>
@@ -2957,6 +2914,7 @@
               <w:ind w:left="0"/>
             </w:pPr>
             <w:r>
+              <w:lastRenderedPageBreak/>
               <w:t>Hyphen</w:t>
             </w:r>
           </w:p>
@@ -3035,7 +2993,6 @@
         <w:pStyle w:val="Heading3"/>
       </w:pPr>
       <w:r>
-        <w:lastRenderedPageBreak/>
         <w:t>Date Display</w:t>
       </w:r>
     </w:p>
@@ -3907,15 +3864,7 @@
         <w:t>6 AM but</w:t>
       </w:r>
       <w:r>
-        <w:t xml:space="preserve"> can </w:t>
-      </w:r>
-      <w:proofErr w:type="gramStart"/>
-      <w:r>
-        <w:t>be configured</w:t>
-      </w:r>
-      <w:proofErr w:type="gramEnd"/>
-      <w:r>
-        <w:t xml:space="preserve"> here.</w:t>
+        <w:t xml:space="preserve"> can be configured here.</w:t>
       </w:r>
       <w:r>
         <w:t xml:space="preserve"> </w:t>
@@ -3933,15 +3882,7 @@
         <w:t>:</w:t>
       </w:r>
       <w:r>
-        <w:t xml:space="preserve"> Wake-up time and the time displayed when tapping the touch pad during night mode hours may be inaccurate by </w:t>
-      </w:r>
-      <w:proofErr w:type="gramStart"/>
-      <w:r>
-        <w:t>several</w:t>
-      </w:r>
-      <w:proofErr w:type="gramEnd"/>
-      <w:r>
-        <w:t xml:space="preserve"> minutes. This is because Callisto will enter </w:t>
+        <w:t xml:space="preserve"> Wake-up time and the time displayed when tapping the touch pad during night mode hours may be inaccurate by several minutes. This is because Callisto will enter </w:t>
       </w:r>
       <w:r>
         <w:t>deep sleep</w:t>
@@ -3959,15 +3900,7 @@
         <w:t xml:space="preserve">less accurate time-keeping method. Expect </w:t>
       </w:r>
       <w:r>
-        <w:t xml:space="preserve">time to be </w:t>
-      </w:r>
-      <w:proofErr w:type="gramStart"/>
-      <w:r>
-        <w:t>a few</w:t>
-      </w:r>
-      <w:proofErr w:type="gramEnd"/>
-      <w:r>
-        <w:t xml:space="preserve"> minutes off during night mode hours</w:t>
+        <w:t>time to be a few minutes off during night mode hours</w:t>
       </w:r>
       <w:r>
         <w:t>.</w:t>
@@ -3989,23 +3922,7 @@
     </w:p>
     <w:p>
       <w:r>
-        <w:t xml:space="preserve">The time zone for Callisto </w:t>
-      </w:r>
-      <w:proofErr w:type="gramStart"/>
-      <w:r>
-        <w:t>is specified</w:t>
-      </w:r>
-      <w:proofErr w:type="gramEnd"/>
-      <w:r>
-        <w:t xml:space="preserve"> using the POSIX format. Click on the link to see </w:t>
-      </w:r>
-      <w:proofErr w:type="gramStart"/>
-      <w:r>
-        <w:t>some</w:t>
-      </w:r>
-      <w:proofErr w:type="gramEnd"/>
-      <w:r>
-        <w:t xml:space="preserve"> common time zones.</w:t>
+        <w:t>The time zone for Callisto is specified using the POSIX format. Click on the link to see some common time zones.</w:t>
       </w:r>
     </w:p>
     <w:p>
@@ -4024,15 +3941,7 @@
         <w:t>Wi-Fi</w:t>
       </w:r>
       <w:r>
-        <w:t xml:space="preserve"> credentials, and cannot </w:t>
-      </w:r>
-      <w:proofErr w:type="gramStart"/>
-      <w:r>
-        <w:t>be undone</w:t>
-      </w:r>
-      <w:proofErr w:type="gramEnd"/>
-      <w:r>
-        <w:t>!</w:t>
+        <w:t xml:space="preserve"> credentials, and cannot be undone!</w:t>
       </w:r>
     </w:p>
     <w:p>
@@ -4048,15 +3957,7 @@
     </w:p>
     <w:p>
       <w:r>
-        <w:t xml:space="preserve">Callisto was designed by someone who </w:t>
-      </w:r>
-      <w:proofErr w:type="gramStart"/>
-      <w:r>
-        <w:t>wasn’t</w:t>
-      </w:r>
-      <w:proofErr w:type="gramEnd"/>
-      <w:r>
-        <w:t xml:space="preserve"> quite sure if they were doing the right things. When using Callisto, be patient</w:t>
+        <w:t>Callisto was designed by someone who wasn’t quite sure if they were doing the right things. When using Callisto, be patient</w:t>
       </w:r>
       <w:r>
         <w:t>!</w:t>
@@ -4064,15 +3965,7 @@
     </w:p>
     <w:p>
       <w:r>
-        <w:t xml:space="preserve">When troubleshooting, first try rebooting Callisto by unplugging and plugging it back in. If that </w:t>
-      </w:r>
-      <w:proofErr w:type="gramStart"/>
-      <w:r>
-        <w:t>doesn’t</w:t>
-      </w:r>
-      <w:proofErr w:type="gramEnd"/>
-      <w:r>
-        <w:t xml:space="preserve"> work, check the table below potential solutions.</w:t>
+        <w:t>When troubleshooting, first try rebooting Callisto by unplugging and plugging it back in. If that doesn’t work, check the table below potential solutions.</w:t>
       </w:r>
     </w:p>
     <w:tbl>
@@ -4155,15 +4048,7 @@
               <w:ind w:left="357" w:hanging="357"/>
             </w:pPr>
             <w:r>
-              <w:t xml:space="preserve">Check if Callisto </w:t>
-            </w:r>
-            <w:proofErr w:type="gramStart"/>
-            <w:r>
-              <w:t>is plugged</w:t>
-            </w:r>
-            <w:proofErr w:type="gramEnd"/>
-            <w:r>
-              <w:t xml:space="preserve"> in</w:t>
+              <w:t>Check if Callisto is plugged in</w:t>
             </w:r>
             <w:r>
               <w:t>.</w:t>
@@ -4503,15 +4388,7 @@
               <w:t>Wi-Fi but</w:t>
             </w:r>
             <w:r>
-              <w:t xml:space="preserve"> may be having trouble </w:t>
-            </w:r>
-            <w:proofErr w:type="gramStart"/>
-            <w:r>
-              <w:t>syncing</w:t>
-            </w:r>
-            <w:proofErr w:type="gramEnd"/>
-            <w:r>
-              <w:t xml:space="preserve"> the time. Wait for 5 minutes to see if the issue resolves itself.</w:t>
+              <w:t xml:space="preserve"> may be having trouble syncing the time. Wait for 5 minutes to see if the issue resolves itself.</w:t>
             </w:r>
           </w:p>
         </w:tc>
@@ -4547,15 +4424,7 @@
               <w:t>time zone</w:t>
             </w:r>
             <w:r>
-              <w:t xml:space="preserve"> has </w:t>
-            </w:r>
-            <w:proofErr w:type="gramStart"/>
-            <w:r>
-              <w:t>been configured</w:t>
-            </w:r>
-            <w:proofErr w:type="gramEnd"/>
-            <w:r>
-              <w:t xml:space="preserve"> correctly. See </w:t>
+              <w:t xml:space="preserve"> has been configured correctly. See </w:t>
             </w:r>
             <w:hyperlink w:anchor="4.Configuration|outline" w:history="1">
               <w:r>
@@ -4598,15 +4467,7 @@
               <w:t xml:space="preserve">Callisto will use a less accurate time-keeping method during night mode hours. Expect </w:t>
             </w:r>
             <w:r>
-              <w:t xml:space="preserve">time to be off by </w:t>
-            </w:r>
-            <w:proofErr w:type="gramStart"/>
-            <w:r>
-              <w:t>several</w:t>
-            </w:r>
-            <w:proofErr w:type="gramEnd"/>
-            <w:r>
-              <w:t xml:space="preserve"> minutes during night mode</w:t>
+              <w:t>time to be off by several minutes during night mode</w:t>
             </w:r>
             <w:r>
               <w:t>.</w:t>
@@ -4623,13 +4484,8 @@
     </w:tbl>
     <w:p>
       <w:r>
-        <w:t xml:space="preserve">If none of the above work, Callisto may </w:t>
-      </w:r>
-      <w:proofErr w:type="gramStart"/>
-      <w:r>
-        <w:t>be broken</w:t>
-      </w:r>
-      <w:proofErr w:type="gramEnd"/>
+        <w:t>If none of the above work, Callisto may be broken</w:t>
+      </w:r>
       <w:r>
         <w:t>!</w:t>
       </w:r>

</xml_diff>